<commit_message>
first commit of project
</commit_message>
<xml_diff>
--- a/Project_Analysis_and_Design_Document.docx
+++ b/Project_Analysis_and_Design_Document.docx
@@ -13,7 +13,18 @@
       <w:r>
         <w:t>Diagnostic Centre Client Coordination System</w:t>
       </w:r>
-      <w:fldSimple w:instr=" SUBJECT  \* MERGEFORMAT "/>
+      <w:r>
+        <w:fldChar w:fldCharType="begin"/>
+      </w:r>
+      <w:r>
+        <w:instrText xml:space="preserve"> SUBJECT  \* MERGEFORMAT </w:instrText>
+      </w:r>
+      <w:r>
+        <w:fldChar w:fldCharType="separate"/>
+      </w:r>
+      <w:r>
+        <w:fldChar w:fldCharType="end"/>
+      </w:r>
     </w:p>
     <w:p>
       <w:pPr>
@@ -487,7 +498,6 @@
           <w:noProof/>
           <w:sz w:val="22"/>
           <w:szCs w:val="22"/>
-          <w:lang w:val="ro-RO" w:eastAsia="ro-RO"/>
         </w:rPr>
       </w:pPr>
       <w:r>
@@ -511,7 +521,6 @@
           <w:noProof/>
           <w:sz w:val="22"/>
           <w:szCs w:val="22"/>
-          <w:lang w:val="ro-RO" w:eastAsia="ro-RO"/>
         </w:rPr>
         <w:tab/>
       </w:r>
@@ -537,7 +546,7 @@
         <w:rPr>
           <w:noProof/>
         </w:rPr>
-        <w:instrText xml:space="preserve"> PAGEREF _Toc285793954 \h </w:instrText>
+        <w:instrText xml:space="preserve"> PAGEREF _Toc512097677 \h </w:instrText>
       </w:r>
       <w:r>
         <w:rPr>
@@ -574,7 +583,6 @@
           <w:noProof/>
           <w:sz w:val="22"/>
           <w:szCs w:val="22"/>
-          <w:lang w:val="ro-RO" w:eastAsia="ro-RO"/>
         </w:rPr>
       </w:pPr>
       <w:r>
@@ -589,7 +597,6 @@
           <w:noProof/>
           <w:sz w:val="22"/>
           <w:szCs w:val="22"/>
-          <w:lang w:val="ro-RO" w:eastAsia="ro-RO"/>
         </w:rPr>
         <w:tab/>
       </w:r>
@@ -615,7 +622,7 @@
         <w:rPr>
           <w:noProof/>
         </w:rPr>
-        <w:instrText xml:space="preserve"> PAGEREF _Toc285793955 \h </w:instrText>
+        <w:instrText xml:space="preserve"> PAGEREF _Toc512097678 \h </w:instrText>
       </w:r>
       <w:r>
         <w:rPr>
@@ -652,7 +659,6 @@
           <w:noProof/>
           <w:sz w:val="22"/>
           <w:szCs w:val="22"/>
-          <w:lang w:val="ro-RO" w:eastAsia="ro-RO"/>
         </w:rPr>
       </w:pPr>
       <w:r>
@@ -667,7 +673,6 @@
           <w:noProof/>
           <w:sz w:val="22"/>
           <w:szCs w:val="22"/>
-          <w:lang w:val="ro-RO" w:eastAsia="ro-RO"/>
         </w:rPr>
         <w:tab/>
       </w:r>
@@ -693,7 +698,7 @@
         <w:rPr>
           <w:noProof/>
         </w:rPr>
-        <w:instrText xml:space="preserve"> PAGEREF _Toc285793956 \h </w:instrText>
+        <w:instrText xml:space="preserve"> PAGEREF _Toc512097679 \h </w:instrText>
       </w:r>
       <w:r>
         <w:rPr>
@@ -730,7 +735,6 @@
           <w:noProof/>
           <w:sz w:val="22"/>
           <w:szCs w:val="22"/>
-          <w:lang w:val="ro-RO" w:eastAsia="ro-RO"/>
         </w:rPr>
       </w:pPr>
       <w:r>
@@ -745,7 +749,6 @@
           <w:noProof/>
           <w:sz w:val="22"/>
           <w:szCs w:val="22"/>
-          <w:lang w:val="ro-RO" w:eastAsia="ro-RO"/>
         </w:rPr>
         <w:tab/>
       </w:r>
@@ -771,7 +774,7 @@
         <w:rPr>
           <w:noProof/>
         </w:rPr>
-        <w:instrText xml:space="preserve"> PAGEREF _Toc285793957 \h </w:instrText>
+        <w:instrText xml:space="preserve"> PAGEREF _Toc512097680 \h </w:instrText>
       </w:r>
       <w:r>
         <w:rPr>
@@ -808,7 +811,6 @@
           <w:noProof/>
           <w:sz w:val="22"/>
           <w:szCs w:val="22"/>
-          <w:lang w:val="ro-RO" w:eastAsia="ro-RO"/>
         </w:rPr>
       </w:pPr>
       <w:r>
@@ -823,7 +825,6 @@
           <w:noProof/>
           <w:sz w:val="22"/>
           <w:szCs w:val="22"/>
-          <w:lang w:val="ro-RO" w:eastAsia="ro-RO"/>
         </w:rPr>
         <w:tab/>
       </w:r>
@@ -849,7 +850,7 @@
         <w:rPr>
           <w:noProof/>
         </w:rPr>
-        <w:instrText xml:space="preserve"> PAGEREF _Toc285793958 \h </w:instrText>
+        <w:instrText xml:space="preserve"> PAGEREF _Toc512097681 \h </w:instrText>
       </w:r>
       <w:r>
         <w:rPr>
@@ -886,7 +887,6 @@
           <w:noProof/>
           <w:sz w:val="22"/>
           <w:szCs w:val="22"/>
-          <w:lang w:val="ro-RO" w:eastAsia="ro-RO"/>
         </w:rPr>
       </w:pPr>
       <w:r>
@@ -901,7 +901,6 @@
           <w:noProof/>
           <w:sz w:val="22"/>
           <w:szCs w:val="22"/>
-          <w:lang w:val="ro-RO" w:eastAsia="ro-RO"/>
         </w:rPr>
         <w:tab/>
       </w:r>
@@ -927,7 +926,7 @@
         <w:rPr>
           <w:noProof/>
         </w:rPr>
-        <w:instrText xml:space="preserve"> PAGEREF _Toc285793959 \h </w:instrText>
+        <w:instrText xml:space="preserve"> PAGEREF _Toc512097682 \h </w:instrText>
       </w:r>
       <w:r>
         <w:rPr>
@@ -964,7 +963,6 @@
           <w:noProof/>
           <w:sz w:val="22"/>
           <w:szCs w:val="22"/>
-          <w:lang w:val="ro-RO" w:eastAsia="ro-RO"/>
         </w:rPr>
       </w:pPr>
       <w:r>
@@ -979,7 +977,6 @@
           <w:noProof/>
           <w:sz w:val="22"/>
           <w:szCs w:val="22"/>
-          <w:lang w:val="ro-RO" w:eastAsia="ro-RO"/>
         </w:rPr>
         <w:tab/>
       </w:r>
@@ -1005,7 +1002,7 @@
         <w:rPr>
           <w:noProof/>
         </w:rPr>
-        <w:instrText xml:space="preserve"> PAGEREF _Toc285793960 \h </w:instrText>
+        <w:instrText xml:space="preserve"> PAGEREF _Toc512097683 \h </w:instrText>
       </w:r>
       <w:r>
         <w:rPr>
@@ -1042,7 +1039,6 @@
           <w:noProof/>
           <w:sz w:val="22"/>
           <w:szCs w:val="22"/>
-          <w:lang w:val="ro-RO" w:eastAsia="ro-RO"/>
         </w:rPr>
       </w:pPr>
       <w:r>
@@ -1057,7 +1053,6 @@
           <w:noProof/>
           <w:sz w:val="22"/>
           <w:szCs w:val="22"/>
-          <w:lang w:val="ro-RO" w:eastAsia="ro-RO"/>
         </w:rPr>
         <w:tab/>
       </w:r>
@@ -1083,7 +1078,7 @@
         <w:rPr>
           <w:noProof/>
         </w:rPr>
-        <w:instrText xml:space="preserve"> PAGEREF _Toc285793961 \h </w:instrText>
+        <w:instrText xml:space="preserve"> PAGEREF _Toc512097684 \h </w:instrText>
       </w:r>
       <w:r>
         <w:rPr>
@@ -1120,7 +1115,6 @@
           <w:noProof/>
           <w:sz w:val="22"/>
           <w:szCs w:val="22"/>
-          <w:lang w:val="ro-RO" w:eastAsia="ro-RO"/>
         </w:rPr>
       </w:pPr>
       <w:r>
@@ -1135,7 +1129,6 @@
           <w:noProof/>
           <w:sz w:val="22"/>
           <w:szCs w:val="22"/>
-          <w:lang w:val="ro-RO" w:eastAsia="ro-RO"/>
         </w:rPr>
         <w:tab/>
       </w:r>
@@ -1161,7 +1154,7 @@
         <w:rPr>
           <w:noProof/>
         </w:rPr>
-        <w:instrText xml:space="preserve"> PAGEREF _Toc285793962 \h </w:instrText>
+        <w:instrText xml:space="preserve"> PAGEREF _Toc512097685 \h </w:instrText>
       </w:r>
       <w:r>
         <w:rPr>
@@ -1198,7 +1191,6 @@
           <w:noProof/>
           <w:sz w:val="22"/>
           <w:szCs w:val="22"/>
-          <w:lang w:val="ro-RO" w:eastAsia="ro-RO"/>
         </w:rPr>
       </w:pPr>
       <w:r>
@@ -1213,7 +1205,6 @@
           <w:noProof/>
           <w:sz w:val="22"/>
           <w:szCs w:val="22"/>
-          <w:lang w:val="ro-RO" w:eastAsia="ro-RO"/>
         </w:rPr>
         <w:tab/>
       </w:r>
@@ -1239,7 +1230,7 @@
         <w:rPr>
           <w:noProof/>
         </w:rPr>
-        <w:instrText xml:space="preserve"> PAGEREF _Toc285793963 \h </w:instrText>
+        <w:instrText xml:space="preserve"> PAGEREF _Toc512097686 \h </w:instrText>
       </w:r>
       <w:r>
         <w:rPr>
@@ -1276,12 +1267,13 @@
           <w:noProof/>
           <w:sz w:val="22"/>
           <w:szCs w:val="22"/>
-          <w:lang w:val="ro-RO" w:eastAsia="ro-RO"/>
-        </w:rPr>
-      </w:pPr>
-      <w:r>
-        <w:rPr>
-          <w:noProof/>
+        </w:rPr>
+      </w:pPr>
+      <w:r>
+        <w:rPr>
+          <w:i/>
+          <w:noProof/>
+          <w:color w:val="943634"/>
         </w:rPr>
         <w:t>1.2</w:t>
       </w:r>
@@ -1291,7 +1283,6 @@
           <w:noProof/>
           <w:sz w:val="22"/>
           <w:szCs w:val="22"/>
-          <w:lang w:val="ro-RO" w:eastAsia="ro-RO"/>
         </w:rPr>
         <w:tab/>
       </w:r>
@@ -1317,7 +1308,7 @@
         <w:rPr>
           <w:noProof/>
         </w:rPr>
-        <w:instrText xml:space="preserve"> PAGEREF _Toc285793964 \h </w:instrText>
+        <w:instrText xml:space="preserve"> PAGEREF _Toc512097687 \h </w:instrText>
       </w:r>
       <w:r>
         <w:rPr>
@@ -1334,7 +1325,7 @@
         <w:rPr>
           <w:noProof/>
         </w:rPr>
-        <w:t>6</w:t>
+        <w:t>9</w:t>
       </w:r>
       <w:r>
         <w:rPr>
@@ -1354,7 +1345,6 @@
           <w:noProof/>
           <w:sz w:val="22"/>
           <w:szCs w:val="22"/>
-          <w:lang w:val="ro-RO" w:eastAsia="ro-RO"/>
         </w:rPr>
       </w:pPr>
       <w:r>
@@ -1369,7 +1359,6 @@
           <w:noProof/>
           <w:sz w:val="22"/>
           <w:szCs w:val="22"/>
-          <w:lang w:val="ro-RO" w:eastAsia="ro-RO"/>
         </w:rPr>
         <w:tab/>
       </w:r>
@@ -1395,7 +1384,7 @@
         <w:rPr>
           <w:noProof/>
         </w:rPr>
-        <w:instrText xml:space="preserve"> PAGEREF _Toc285793965 \h </w:instrText>
+        <w:instrText xml:space="preserve"> PAGEREF _Toc512097688 \h </w:instrText>
       </w:r>
       <w:r>
         <w:rPr>
@@ -1412,7 +1401,7 @@
         <w:rPr>
           <w:noProof/>
         </w:rPr>
-        <w:t>6</w:t>
+        <w:t>10</w:t>
       </w:r>
       <w:r>
         <w:rPr>
@@ -1432,7 +1421,6 @@
           <w:noProof/>
           <w:sz w:val="22"/>
           <w:szCs w:val="22"/>
-          <w:lang w:val="ro-RO" w:eastAsia="ro-RO"/>
         </w:rPr>
       </w:pPr>
       <w:r>
@@ -1447,7 +1435,6 @@
           <w:noProof/>
           <w:sz w:val="22"/>
           <w:szCs w:val="22"/>
-          <w:lang w:val="ro-RO" w:eastAsia="ro-RO"/>
         </w:rPr>
         <w:tab/>
       </w:r>
@@ -1473,7 +1460,7 @@
         <w:rPr>
           <w:noProof/>
         </w:rPr>
-        <w:instrText xml:space="preserve"> PAGEREF _Toc285793966 \h </w:instrText>
+        <w:instrText xml:space="preserve"> PAGEREF _Toc512097689 \h </w:instrText>
       </w:r>
       <w:r>
         <w:rPr>
@@ -1490,7 +1477,7 @@
         <w:rPr>
           <w:noProof/>
         </w:rPr>
-        <w:t>6</w:t>
+        <w:t>10</w:t>
       </w:r>
       <w:r>
         <w:rPr>
@@ -1510,7 +1497,6 @@
           <w:noProof/>
           <w:sz w:val="22"/>
           <w:szCs w:val="22"/>
-          <w:lang w:val="ro-RO" w:eastAsia="ro-RO"/>
         </w:rPr>
       </w:pPr>
       <w:r>
@@ -1525,7 +1511,6 @@
           <w:noProof/>
           <w:sz w:val="22"/>
           <w:szCs w:val="22"/>
-          <w:lang w:val="ro-RO" w:eastAsia="ro-RO"/>
         </w:rPr>
         <w:tab/>
       </w:r>
@@ -1551,7 +1536,7 @@
         <w:rPr>
           <w:noProof/>
         </w:rPr>
-        <w:instrText xml:space="preserve"> PAGEREF _Toc285793967 \h </w:instrText>
+        <w:instrText xml:space="preserve"> PAGEREF _Toc512097690 \h </w:instrText>
       </w:r>
       <w:r>
         <w:rPr>
@@ -1568,7 +1553,7 @@
         <w:rPr>
           <w:noProof/>
         </w:rPr>
-        <w:t>7</w:t>
+        <w:t>10</w:t>
       </w:r>
       <w:r>
         <w:rPr>
@@ -1588,7 +1573,6 @@
           <w:noProof/>
           <w:sz w:val="22"/>
           <w:szCs w:val="22"/>
-          <w:lang w:val="ro-RO" w:eastAsia="ro-RO"/>
         </w:rPr>
       </w:pPr>
       <w:r>
@@ -1603,7 +1587,6 @@
           <w:noProof/>
           <w:sz w:val="22"/>
           <w:szCs w:val="22"/>
-          <w:lang w:val="ro-RO" w:eastAsia="ro-RO"/>
         </w:rPr>
         <w:tab/>
       </w:r>
@@ -1629,7 +1612,7 @@
         <w:rPr>
           <w:noProof/>
         </w:rPr>
-        <w:instrText xml:space="preserve"> PAGEREF _Toc285793968 \h </w:instrText>
+        <w:instrText xml:space="preserve"> PAGEREF _Toc512097691 \h </w:instrText>
       </w:r>
       <w:r>
         <w:rPr>
@@ -1646,7 +1629,7 @@
         <w:rPr>
           <w:noProof/>
         </w:rPr>
-        <w:t>7</w:t>
+        <w:t>10</w:t>
       </w:r>
       <w:r>
         <w:rPr>
@@ -1666,7 +1649,6 @@
           <w:noProof/>
           <w:sz w:val="22"/>
           <w:szCs w:val="22"/>
-          <w:lang w:val="ro-RO" w:eastAsia="ro-RO"/>
         </w:rPr>
       </w:pPr>
       <w:r>
@@ -1681,7 +1663,6 @@
           <w:noProof/>
           <w:sz w:val="22"/>
           <w:szCs w:val="22"/>
-          <w:lang w:val="ro-RO" w:eastAsia="ro-RO"/>
         </w:rPr>
         <w:tab/>
       </w:r>
@@ -1707,7 +1688,7 @@
         <w:rPr>
           <w:noProof/>
         </w:rPr>
-        <w:instrText xml:space="preserve"> PAGEREF _Toc285793969 \h </w:instrText>
+        <w:instrText xml:space="preserve"> PAGEREF _Toc512097692 \h </w:instrText>
       </w:r>
       <w:r>
         <w:rPr>
@@ -1724,7 +1705,67 @@
         <w:rPr>
           <w:noProof/>
         </w:rPr>
-        <w:t>7</w:t>
+        <w:t>11</w:t>
+      </w:r>
+      <w:r>
+        <w:rPr>
+          <w:noProof/>
+        </w:rPr>
+        <w:fldChar w:fldCharType="end"/>
+      </w:r>
+    </w:p>
+    <w:p>
+      <w:pPr>
+        <w:pStyle w:val="TOC2"/>
+        <w:rPr>
+          <w:rFonts w:asciiTheme="minorHAnsi" w:eastAsiaTheme="minorEastAsia" w:hAnsiTheme="minorHAnsi" w:cstheme="minorBidi"/>
+          <w:noProof/>
+          <w:sz w:val="22"/>
+          <w:szCs w:val="22"/>
+        </w:rPr>
+      </w:pPr>
+      <w:r>
+        <w:rPr>
+          <w:i/>
+          <w:noProof/>
+          <w:color w:val="943634"/>
+        </w:rPr>
+        <w:t>[Refine the UML class diagram by applying class design principles and GRASP; motivate your choices. Deliver the updated class diagrams.]</w:t>
+      </w:r>
+      <w:r>
+        <w:rPr>
+          <w:noProof/>
+        </w:rPr>
+        <w:tab/>
+      </w:r>
+      <w:r>
+        <w:rPr>
+          <w:noProof/>
+        </w:rPr>
+        <w:fldChar w:fldCharType="begin"/>
+      </w:r>
+      <w:r>
+        <w:rPr>
+          <w:noProof/>
+        </w:rPr>
+        <w:instrText xml:space="preserve"> PAGEREF _Toc512097693 \h </w:instrText>
+      </w:r>
+      <w:r>
+        <w:rPr>
+          <w:noProof/>
+        </w:rPr>
+      </w:r>
+      <w:r>
+        <w:rPr>
+          <w:noProof/>
+        </w:rPr>
+        <w:fldChar w:fldCharType="separate"/>
+      </w:r>
+      <w:r>
+        <w:rPr>
+          <w:noProof/>
+        </w:rPr>
+        <w:t>11</w:t>
       </w:r>
       <w:r>
         <w:rPr>
@@ -1744,7 +1785,6 @@
           <w:noProof/>
           <w:sz w:val="22"/>
           <w:szCs w:val="22"/>
-          <w:lang w:val="ro-RO" w:eastAsia="ro-RO"/>
         </w:rPr>
       </w:pPr>
       <w:r>
@@ -1759,7 +1799,6 @@
           <w:noProof/>
           <w:sz w:val="22"/>
           <w:szCs w:val="22"/>
-          <w:lang w:val="ro-RO" w:eastAsia="ro-RO"/>
         </w:rPr>
         <w:tab/>
       </w:r>
@@ -1785,7 +1824,7 @@
         <w:rPr>
           <w:noProof/>
         </w:rPr>
-        <w:instrText xml:space="preserve"> PAGEREF _Toc285793971 \h </w:instrText>
+        <w:instrText xml:space="preserve"> PAGEREF _Toc512097694 \h </w:instrText>
       </w:r>
       <w:r>
         <w:rPr>
@@ -1802,7 +1841,7 @@
         <w:rPr>
           <w:noProof/>
         </w:rPr>
-        <w:t>7</w:t>
+        <w:t>11</w:t>
       </w:r>
       <w:r>
         <w:rPr>
@@ -1810,6 +1849,8 @@
         </w:rPr>
         <w:fldChar w:fldCharType="end"/>
       </w:r>
+      <w:bookmarkStart w:id="0" w:name="_GoBack"/>
+      <w:bookmarkEnd w:id="0"/>
     </w:p>
     <w:p>
       <w:pPr>
@@ -1822,7 +1863,6 @@
           <w:noProof/>
           <w:sz w:val="22"/>
           <w:szCs w:val="22"/>
-          <w:lang w:val="ro-RO" w:eastAsia="ro-RO"/>
         </w:rPr>
       </w:pPr>
       <w:r>
@@ -1837,7 +1877,6 @@
           <w:noProof/>
           <w:sz w:val="22"/>
           <w:szCs w:val="22"/>
-          <w:lang w:val="ro-RO" w:eastAsia="ro-RO"/>
         </w:rPr>
         <w:tab/>
       </w:r>
@@ -1863,7 +1902,7 @@
         <w:rPr>
           <w:noProof/>
         </w:rPr>
-        <w:instrText xml:space="preserve"> PAGEREF _Toc285793972 \h </w:instrText>
+        <w:instrText xml:space="preserve"> PAGEREF _Toc512097695 \h </w:instrText>
       </w:r>
       <w:r>
         <w:rPr>
@@ -1880,7 +1919,7 @@
         <w:rPr>
           <w:noProof/>
         </w:rPr>
-        <w:t>7</w:t>
+        <w:t>11</w:t>
       </w:r>
       <w:r>
         <w:rPr>
@@ -1900,7 +1939,6 @@
           <w:noProof/>
           <w:sz w:val="22"/>
           <w:szCs w:val="22"/>
-          <w:lang w:val="ro-RO" w:eastAsia="ro-RO"/>
         </w:rPr>
       </w:pPr>
       <w:r>
@@ -1915,7 +1953,6 @@
           <w:noProof/>
           <w:sz w:val="22"/>
           <w:szCs w:val="22"/>
-          <w:lang w:val="ro-RO" w:eastAsia="ro-RO"/>
         </w:rPr>
         <w:tab/>
       </w:r>
@@ -1941,7 +1978,7 @@
         <w:rPr>
           <w:noProof/>
         </w:rPr>
-        <w:instrText xml:space="preserve"> PAGEREF _Toc285793973 \h </w:instrText>
+        <w:instrText xml:space="preserve"> PAGEREF _Toc512097696 \h </w:instrText>
       </w:r>
       <w:r>
         <w:rPr>
@@ -1958,7 +1995,7 @@
         <w:rPr>
           <w:noProof/>
         </w:rPr>
-        <w:t>7</w:t>
+        <w:t>11</w:t>
       </w:r>
       <w:r>
         <w:rPr>
@@ -1978,7 +2015,6 @@
           <w:noProof/>
           <w:sz w:val="22"/>
           <w:szCs w:val="22"/>
-          <w:lang w:val="ro-RO" w:eastAsia="ro-RO"/>
         </w:rPr>
       </w:pPr>
       <w:r>
@@ -1993,7 +2029,6 @@
           <w:noProof/>
           <w:sz w:val="22"/>
           <w:szCs w:val="22"/>
-          <w:lang w:val="ro-RO" w:eastAsia="ro-RO"/>
         </w:rPr>
         <w:tab/>
       </w:r>
@@ -2019,7 +2054,7 @@
         <w:rPr>
           <w:noProof/>
         </w:rPr>
-        <w:instrText xml:space="preserve"> PAGEREF _Toc285793974 \h </w:instrText>
+        <w:instrText xml:space="preserve"> PAGEREF _Toc512097697 \h </w:instrText>
       </w:r>
       <w:r>
         <w:rPr>
@@ -2036,7 +2071,7 @@
         <w:rPr>
           <w:noProof/>
         </w:rPr>
-        <w:t>7</w:t>
+        <w:t>11</w:t>
       </w:r>
       <w:r>
         <w:rPr>
@@ -2085,27 +2120,19 @@
           <w:rFonts w:ascii="Times New Roman" w:hAnsi="Times New Roman"/>
         </w:rPr>
       </w:pPr>
-      <w:bookmarkStart w:id="0" w:name="_Toc285793954"/>
+      <w:bookmarkStart w:id="1" w:name="_Toc512097677"/>
       <w:r>
         <w:rPr>
           <w:rFonts w:ascii="Times New Roman" w:hAnsi="Times New Roman"/>
         </w:rPr>
         <w:t>Project Specification</w:t>
       </w:r>
-      <w:bookmarkEnd w:id="0"/>
+      <w:bookmarkEnd w:id="1"/>
     </w:p>
     <w:p>
       <w:r>
         <w:tab/>
-        <w:t xml:space="preserve">Diagnostic Centre Client Coordination System helps the diagnostic </w:t>
-      </w:r>
-      <w:proofErr w:type="spellStart"/>
-      <w:r>
-        <w:t>centres</w:t>
-      </w:r>
-      <w:proofErr w:type="spellEnd"/>
-      <w:r>
-        <w:t xml:space="preserve"> to maintain good relations with their clients. The clients may conduct various tests at the diagnostic center and the system must be capable of valuating patient bills and providing them in printable format.</w:t>
+        <w:t>Diagnostic Centre Client Coordination System helps the diagnostic centres to maintain good relations with their clients. The clients may conduct various tests at the diagnostic center and the system must be capable of valuating patient bills and providing them in printable format.</w:t>
       </w:r>
     </w:p>
     <w:p/>
@@ -2124,7 +2151,7 @@
           <w:rFonts w:ascii="Times New Roman" w:hAnsi="Times New Roman"/>
         </w:rPr>
       </w:pPr>
-      <w:bookmarkStart w:id="1" w:name="_Toc285793955"/>
+      <w:bookmarkStart w:id="2" w:name="_Toc512097678"/>
       <w:r>
         <w:rPr>
           <w:rFonts w:ascii="Times New Roman" w:hAnsi="Times New Roman"/>
@@ -2137,7 +2164,7 @@
         </w:rPr>
         <w:t>.1</w:t>
       </w:r>
-      <w:bookmarkEnd w:id="1"/>
+      <w:bookmarkEnd w:id="2"/>
     </w:p>
     <w:p>
       <w:pPr>
@@ -2146,14 +2173,14 @@
           <w:rFonts w:ascii="Times New Roman" w:hAnsi="Times New Roman"/>
         </w:rPr>
       </w:pPr>
-      <w:bookmarkStart w:id="2" w:name="_Toc285793956"/>
+      <w:bookmarkStart w:id="3" w:name="_Toc512097679"/>
       <w:r>
         <w:rPr>
           <w:rFonts w:ascii="Times New Roman" w:hAnsi="Times New Roman"/>
         </w:rPr>
         <w:t>Domain Model</w:t>
       </w:r>
-      <w:bookmarkEnd w:id="2"/>
+      <w:bookmarkEnd w:id="3"/>
     </w:p>
     <w:p>
       <w:pPr>
@@ -2170,7 +2197,7 @@
           <w:color w:val="943634"/>
         </w:rPr>
         <w:drawing>
-          <wp:anchor distT="0" distB="0" distL="114300" distR="114300" simplePos="0" relativeHeight="251656704" behindDoc="0" locked="0" layoutInCell="1" allowOverlap="1" wp14:anchorId="0D3DADF4" wp14:editId="07A5A24B">
+          <wp:anchor distT="0" distB="0" distL="114300" distR="114300" simplePos="0" relativeHeight="251620864" behindDoc="0" locked="0" layoutInCell="1" allowOverlap="1" wp14:anchorId="0D3DADF4" wp14:editId="07A5A24B">
             <wp:simplePos x="0" y="0"/>
             <wp:positionH relativeFrom="column">
               <wp:posOffset>0</wp:posOffset>
@@ -2240,14 +2267,14 @@
           <w:rFonts w:ascii="Times New Roman" w:hAnsi="Times New Roman"/>
         </w:rPr>
       </w:pPr>
-      <w:bookmarkStart w:id="3" w:name="_Toc285793957"/>
+      <w:bookmarkStart w:id="4" w:name="_Toc512097680"/>
       <w:r>
         <w:rPr>
           <w:rFonts w:ascii="Times New Roman" w:hAnsi="Times New Roman"/>
         </w:rPr>
         <w:t>Architectural Design</w:t>
       </w:r>
-      <w:bookmarkEnd w:id="3"/>
+      <w:bookmarkEnd w:id="4"/>
     </w:p>
     <w:p>
       <w:pPr>
@@ -2256,27 +2283,19 @@
           <w:rFonts w:ascii="Times New Roman" w:hAnsi="Times New Roman"/>
         </w:rPr>
       </w:pPr>
-      <w:bookmarkStart w:id="4" w:name="_Toc285793958"/>
+      <w:bookmarkStart w:id="5" w:name="_Toc512097681"/>
       <w:r>
         <w:rPr>
           <w:rFonts w:ascii="Times New Roman" w:hAnsi="Times New Roman"/>
         </w:rPr>
         <w:t>Conceptual Architecture</w:t>
       </w:r>
-      <w:bookmarkEnd w:id="4"/>
+      <w:bookmarkEnd w:id="5"/>
     </w:p>
     <w:p>
       <w:r>
         <w:tab/>
-        <w:t xml:space="preserve">For implementing this project, the architectural patterns I have chosen to implement are: a client server architecture with the following design patterns: table module pattern, and a </w:t>
-      </w:r>
-      <w:proofErr w:type="spellStart"/>
-      <w:r>
-        <w:t>dao</w:t>
-      </w:r>
-      <w:proofErr w:type="spellEnd"/>
-      <w:r>
-        <w:t xml:space="preserve"> pattern.</w:t>
+        <w:t>For implementing this project, the architectural patterns I have chosen to implement are: a client server architecture with the following design patterns: table module pattern, and a dao pattern.</w:t>
       </w:r>
       <w:r>
         <w:t xml:space="preserve"> The user interface will be implemented using an MVC </w:t>
@@ -2342,14 +2361,14 @@
           <w:rFonts w:ascii="Times New Roman" w:hAnsi="Times New Roman"/>
         </w:rPr>
       </w:pPr>
-      <w:bookmarkStart w:id="5" w:name="_Toc285793959"/>
+      <w:bookmarkStart w:id="6" w:name="_Toc512097682"/>
       <w:r>
         <w:rPr>
           <w:rFonts w:ascii="Times New Roman" w:hAnsi="Times New Roman"/>
         </w:rPr>
         <w:t>Package Design</w:t>
       </w:r>
-      <w:bookmarkEnd w:id="5"/>
+      <w:bookmarkEnd w:id="6"/>
     </w:p>
     <w:p/>
     <w:p/>
@@ -2362,7 +2381,7 @@
           <w:noProof/>
         </w:rPr>
         <w:drawing>
-          <wp:anchor distT="0" distB="0" distL="114300" distR="114300" simplePos="0" relativeHeight="251658752" behindDoc="0" locked="0" layoutInCell="1" allowOverlap="1" wp14:anchorId="1BD82BF1" wp14:editId="67BB2F64">
+          <wp:anchor distT="0" distB="0" distL="114300" distR="114300" simplePos="0" relativeHeight="251621888" behindDoc="0" locked="0" layoutInCell="1" allowOverlap="1" wp14:anchorId="1BD82BF1" wp14:editId="67BB2F64">
             <wp:simplePos x="0" y="0"/>
             <wp:positionH relativeFrom="column">
               <wp:posOffset>1752600</wp:posOffset>
@@ -2447,10 +2466,7 @@
     <w:p/>
     <w:p/>
     <w:p/>
-    <w:p>
-      <w:bookmarkStart w:id="6" w:name="_GoBack"/>
-      <w:bookmarkEnd w:id="6"/>
-    </w:p>
+    <w:p/>
     <w:p/>
     <w:p/>
     <w:p/>
@@ -2467,7 +2483,7 @@
           <w:rFonts w:ascii="Times New Roman" w:hAnsi="Times New Roman"/>
         </w:rPr>
       </w:pPr>
-      <w:bookmarkStart w:id="7" w:name="_Toc285793960"/>
+      <w:bookmarkStart w:id="7" w:name="_Toc512097683"/>
       <w:r>
         <w:rPr>
           <w:rFonts w:ascii="Times New Roman" w:hAnsi="Times New Roman"/>
@@ -2483,7 +2499,7 @@
           <w:noProof/>
         </w:rPr>
         <w:drawing>
-          <wp:anchor distT="0" distB="0" distL="114300" distR="114300" simplePos="0" relativeHeight="251658752" behindDoc="0" locked="0" layoutInCell="1" allowOverlap="1" wp14:anchorId="2646D20A" wp14:editId="25DC5E00">
+          <wp:anchor distT="0" distB="0" distL="114300" distR="114300" simplePos="0" relativeHeight="251628032" behindDoc="0" locked="0" layoutInCell="1" allowOverlap="1" wp14:anchorId="2646D20A" wp14:editId="25DC5E00">
             <wp:simplePos x="0" y="0"/>
             <wp:positionH relativeFrom="column">
               <wp:posOffset>0</wp:posOffset>
@@ -2577,7 +2593,7 @@
           <w:rFonts w:ascii="Times New Roman" w:hAnsi="Times New Roman"/>
         </w:rPr>
       </w:pPr>
-      <w:bookmarkStart w:id="8" w:name="_Toc285793961"/>
+      <w:bookmarkStart w:id="8" w:name="_Toc512097684"/>
       <w:r>
         <w:rPr>
           <w:rFonts w:ascii="Times New Roman" w:hAnsi="Times New Roman"/>
@@ -2610,7 +2626,7 @@
           <w:rFonts w:ascii="Times New Roman" w:hAnsi="Times New Roman"/>
         </w:rPr>
       </w:pPr>
-      <w:bookmarkStart w:id="9" w:name="_Toc285793962"/>
+      <w:bookmarkStart w:id="9" w:name="_Toc512097685"/>
       <w:r>
         <w:rPr>
           <w:rFonts w:ascii="Times New Roman" w:hAnsi="Times New Roman"/>
@@ -2631,7 +2647,7 @@
           <w:rFonts w:ascii="Times New Roman" w:hAnsi="Times New Roman"/>
         </w:rPr>
       </w:pPr>
-      <w:bookmarkStart w:id="10" w:name="_Toc285793963"/>
+      <w:bookmarkStart w:id="10" w:name="_Toc512097686"/>
       <w:r>
         <w:rPr>
           <w:rFonts w:ascii="Times New Roman" w:hAnsi="Times New Roman"/>
@@ -2640,22 +2656,390 @@
       </w:r>
       <w:bookmarkEnd w:id="10"/>
     </w:p>
-    <w:p>
-      <w:pPr>
-        <w:ind w:left="709"/>
-        <w:rPr>
-          <w:i/>
-          <w:color w:val="943634"/>
-        </w:rPr>
-      </w:pPr>
-      <w:r>
-        <w:rPr>
-          <w:i/>
-          <w:color w:val="943634"/>
-        </w:rPr>
-        <w:t>[Create the interaction diagrams (1 sequence, 1 communication diagrams) for 2 relevant scenarios]</w:t>
-      </w:r>
-    </w:p>
+    <w:p/>
+    <w:p/>
+    <w:p/>
+    <w:p/>
+    <w:p/>
+    <w:p/>
+    <w:p/>
+    <w:p/>
+    <w:p/>
+    <w:p/>
+    <w:p/>
+    <w:p/>
+    <w:p/>
+    <w:p/>
+    <w:p>
+      <w:r>
+        <w:t>Sequence diagrams:</w:t>
+      </w:r>
+    </w:p>
+    <w:p>
+      <w:r>
+        <w:rPr>
+          <w:noProof/>
+        </w:rPr>
+        <w:drawing>
+          <wp:anchor distT="0" distB="0" distL="114300" distR="114300" simplePos="0" relativeHeight="251653632" behindDoc="0" locked="0" layoutInCell="1" allowOverlap="1" wp14:anchorId="2A010476" wp14:editId="28AAE0A2">
+            <wp:simplePos x="0" y="0"/>
+            <wp:positionH relativeFrom="column">
+              <wp:posOffset>0</wp:posOffset>
+            </wp:positionH>
+            <wp:positionV relativeFrom="paragraph">
+              <wp:posOffset>96520</wp:posOffset>
+            </wp:positionV>
+            <wp:extent cx="5572125" cy="3433445"/>
+            <wp:effectExtent l="0" t="0" r="0" b="0"/>
+            <wp:wrapSquare wrapText="bothSides"/>
+            <wp:docPr id="6" name="Picture 6"/>
+            <wp:cNvGraphicFramePr>
+              <a:graphicFrameLocks xmlns:a="http://schemas.openxmlformats.org/drawingml/2006/main" noChangeAspect="1"/>
+            </wp:cNvGraphicFramePr>
+            <a:graphic xmlns:a="http://schemas.openxmlformats.org/drawingml/2006/main">
+              <a:graphicData uri="http://schemas.openxmlformats.org/drawingml/2006/picture">
+                <pic:pic xmlns:pic="http://schemas.openxmlformats.org/drawingml/2006/picture">
+                  <pic:nvPicPr>
+                    <pic:cNvPr id="0" name="Picture 3"/>
+                    <pic:cNvPicPr>
+                      <a:picLocks noChangeAspect="1" noChangeArrowheads="1"/>
+                    </pic:cNvPicPr>
+                  </pic:nvPicPr>
+                  <pic:blipFill>
+                    <a:blip r:embed="rId11">
+                      <a:extLst>
+                        <a:ext uri="{28A0092B-C50C-407E-A947-70E740481C1C}">
+                          <a14:useLocalDpi xmlns:a14="http://schemas.microsoft.com/office/drawing/2010/main" val="0"/>
+                        </a:ext>
+                      </a:extLst>
+                    </a:blip>
+                    <a:srcRect/>
+                    <a:stretch>
+                      <a:fillRect/>
+                    </a:stretch>
+                  </pic:blipFill>
+                  <pic:spPr bwMode="auto">
+                    <a:xfrm>
+                      <a:off x="0" y="0"/>
+                      <a:ext cx="5572125" cy="3433445"/>
+                    </a:xfrm>
+                    <a:prstGeom prst="rect">
+                      <a:avLst/>
+                    </a:prstGeom>
+                    <a:noFill/>
+                    <a:ln>
+                      <a:noFill/>
+                    </a:ln>
+                  </pic:spPr>
+                </pic:pic>
+              </a:graphicData>
+            </a:graphic>
+            <wp14:sizeRelH relativeFrom="page">
+              <wp14:pctWidth>0</wp14:pctWidth>
+            </wp14:sizeRelH>
+            <wp14:sizeRelV relativeFrom="page">
+              <wp14:pctHeight>0</wp14:pctHeight>
+            </wp14:sizeRelV>
+          </wp:anchor>
+        </w:drawing>
+      </w:r>
+    </w:p>
+    <w:p/>
+    <w:p/>
+    <w:p/>
+    <w:p/>
+    <w:p/>
+    <w:p/>
+    <w:p/>
+    <w:p/>
+    <w:p/>
+    <w:p/>
+    <w:p/>
+    <w:p/>
+    <w:p/>
+    <w:p/>
+    <w:p/>
+    <w:p/>
+    <w:p/>
+    <w:p/>
+    <w:p/>
+    <w:p/>
+    <w:p/>
+    <w:p>
+      <w:r>
+        <w:rPr>
+          <w:noProof/>
+        </w:rPr>
+        <w:drawing>
+          <wp:anchor distT="0" distB="0" distL="114300" distR="114300" simplePos="0" relativeHeight="251651584" behindDoc="1" locked="0" layoutInCell="1" allowOverlap="1" wp14:anchorId="59F01234" wp14:editId="77434F1F">
+            <wp:simplePos x="0" y="0"/>
+            <wp:positionH relativeFrom="column">
+              <wp:posOffset>-5381625</wp:posOffset>
+            </wp:positionH>
+            <wp:positionV relativeFrom="paragraph">
+              <wp:posOffset>127000</wp:posOffset>
+            </wp:positionV>
+            <wp:extent cx="5505450" cy="3208020"/>
+            <wp:effectExtent l="0" t="0" r="0" b="0"/>
+            <wp:wrapTight wrapText="bothSides">
+              <wp:wrapPolygon edited="0">
+                <wp:start x="0" y="0"/>
+                <wp:lineTo x="0" y="21420"/>
+                <wp:lineTo x="21525" y="21420"/>
+                <wp:lineTo x="21525" y="0"/>
+                <wp:lineTo x="0" y="0"/>
+              </wp:wrapPolygon>
+            </wp:wrapTight>
+            <wp:docPr id="5" name="Picture 5"/>
+            <wp:cNvGraphicFramePr>
+              <a:graphicFrameLocks xmlns:a="http://schemas.openxmlformats.org/drawingml/2006/main" noChangeAspect="1"/>
+            </wp:cNvGraphicFramePr>
+            <a:graphic xmlns:a="http://schemas.openxmlformats.org/drawingml/2006/main">
+              <a:graphicData uri="http://schemas.openxmlformats.org/drawingml/2006/picture">
+                <pic:pic xmlns:pic="http://schemas.openxmlformats.org/drawingml/2006/picture">
+                  <pic:nvPicPr>
+                    <pic:cNvPr id="0" name="Picture 2"/>
+                    <pic:cNvPicPr>
+                      <a:picLocks noChangeAspect="1" noChangeArrowheads="1"/>
+                    </pic:cNvPicPr>
+                  </pic:nvPicPr>
+                  <pic:blipFill>
+                    <a:blip r:embed="rId12">
+                      <a:extLst>
+                        <a:ext uri="{28A0092B-C50C-407E-A947-70E740481C1C}">
+                          <a14:useLocalDpi xmlns:a14="http://schemas.microsoft.com/office/drawing/2010/main" val="0"/>
+                        </a:ext>
+                      </a:extLst>
+                    </a:blip>
+                    <a:srcRect/>
+                    <a:stretch>
+                      <a:fillRect/>
+                    </a:stretch>
+                  </pic:blipFill>
+                  <pic:spPr bwMode="auto">
+                    <a:xfrm>
+                      <a:off x="0" y="0"/>
+                      <a:ext cx="5505450" cy="3208020"/>
+                    </a:xfrm>
+                    <a:prstGeom prst="rect">
+                      <a:avLst/>
+                    </a:prstGeom>
+                    <a:noFill/>
+                    <a:ln>
+                      <a:noFill/>
+                    </a:ln>
+                  </pic:spPr>
+                </pic:pic>
+              </a:graphicData>
+            </a:graphic>
+            <wp14:sizeRelH relativeFrom="page">
+              <wp14:pctWidth>0</wp14:pctWidth>
+            </wp14:sizeRelH>
+            <wp14:sizeRelV relativeFrom="page">
+              <wp14:pctHeight>0</wp14:pctHeight>
+            </wp14:sizeRelV>
+          </wp:anchor>
+        </w:drawing>
+      </w:r>
+    </w:p>
+    <w:p/>
+    <w:p/>
+    <w:p/>
+    <w:p/>
+    <w:p/>
+    <w:p/>
+    <w:p/>
+    <w:p/>
+    <w:p/>
+    <w:p/>
+    <w:p/>
+    <w:p/>
+    <w:p/>
+    <w:p/>
+    <w:p/>
+    <w:p/>
+    <w:p/>
+    <w:p/>
+    <w:p/>
+    <w:p/>
+    <w:p/>
+    <w:p/>
+    <w:p/>
+    <w:p/>
+    <w:p/>
+    <w:p/>
+    <w:p/>
+    <w:p>
+      <w:r>
+        <w:t>Comunication diagrams:</w:t>
+      </w:r>
+    </w:p>
+    <w:p/>
+    <w:p>
+      <w:r>
+        <w:rPr>
+          <w:noProof/>
+        </w:rPr>
+        <w:drawing>
+          <wp:anchor distT="0" distB="0" distL="114300" distR="114300" simplePos="0" relativeHeight="251661824" behindDoc="0" locked="0" layoutInCell="1" allowOverlap="1" wp14:anchorId="558B4B91" wp14:editId="081BEAB2">
+            <wp:simplePos x="0" y="0"/>
+            <wp:positionH relativeFrom="column">
+              <wp:posOffset>-152400</wp:posOffset>
+            </wp:positionH>
+            <wp:positionV relativeFrom="paragraph">
+              <wp:posOffset>98425</wp:posOffset>
+            </wp:positionV>
+            <wp:extent cx="5025390" cy="3619500"/>
+            <wp:effectExtent l="0" t="0" r="0" b="0"/>
+            <wp:wrapSquare wrapText="bothSides"/>
+            <wp:docPr id="8" name="Picture 8"/>
+            <wp:cNvGraphicFramePr>
+              <a:graphicFrameLocks xmlns:a="http://schemas.openxmlformats.org/drawingml/2006/main" noChangeAspect="1"/>
+            </wp:cNvGraphicFramePr>
+            <a:graphic xmlns:a="http://schemas.openxmlformats.org/drawingml/2006/main">
+              <a:graphicData uri="http://schemas.openxmlformats.org/drawingml/2006/picture">
+                <pic:pic xmlns:pic="http://schemas.openxmlformats.org/drawingml/2006/picture">
+                  <pic:nvPicPr>
+                    <pic:cNvPr id="0" name="Picture 5"/>
+                    <pic:cNvPicPr>
+                      <a:picLocks noChangeAspect="1" noChangeArrowheads="1"/>
+                    </pic:cNvPicPr>
+                  </pic:nvPicPr>
+                  <pic:blipFill>
+                    <a:blip r:embed="rId13">
+                      <a:extLst>
+                        <a:ext uri="{28A0092B-C50C-407E-A947-70E740481C1C}">
+                          <a14:useLocalDpi xmlns:a14="http://schemas.microsoft.com/office/drawing/2010/main" val="0"/>
+                        </a:ext>
+                      </a:extLst>
+                    </a:blip>
+                    <a:srcRect/>
+                    <a:stretch>
+                      <a:fillRect/>
+                    </a:stretch>
+                  </pic:blipFill>
+                  <pic:spPr bwMode="auto">
+                    <a:xfrm>
+                      <a:off x="0" y="0"/>
+                      <a:ext cx="5025390" cy="3619500"/>
+                    </a:xfrm>
+                    <a:prstGeom prst="rect">
+                      <a:avLst/>
+                    </a:prstGeom>
+                    <a:noFill/>
+                    <a:ln>
+                      <a:noFill/>
+                    </a:ln>
+                  </pic:spPr>
+                </pic:pic>
+              </a:graphicData>
+            </a:graphic>
+            <wp14:sizeRelH relativeFrom="page">
+              <wp14:pctWidth>0</wp14:pctWidth>
+            </wp14:sizeRelH>
+            <wp14:sizeRelV relativeFrom="page">
+              <wp14:pctHeight>0</wp14:pctHeight>
+            </wp14:sizeRelV>
+          </wp:anchor>
+        </w:drawing>
+      </w:r>
+    </w:p>
+    <w:p/>
+    <w:p/>
+    <w:p/>
+    <w:p/>
+    <w:p/>
+    <w:p/>
+    <w:p/>
+    <w:p/>
+    <w:p/>
+    <w:p/>
+    <w:p/>
+    <w:p/>
+    <w:p/>
+    <w:p/>
+    <w:p/>
+    <w:p/>
+    <w:p/>
+    <w:p/>
+    <w:p/>
+    <w:p/>
+    <w:p/>
+    <w:p/>
+    <w:p/>
+    <w:p>
+      <w:r>
+        <w:rPr>
+          <w:noProof/>
+        </w:rPr>
+        <w:drawing>
+          <wp:anchor distT="0" distB="0" distL="114300" distR="114300" simplePos="0" relativeHeight="251677184" behindDoc="0" locked="0" layoutInCell="1" allowOverlap="1" wp14:anchorId="6E6F0FA3" wp14:editId="01FDF823">
+            <wp:simplePos x="0" y="0"/>
+            <wp:positionH relativeFrom="column">
+              <wp:posOffset>-5301615</wp:posOffset>
+            </wp:positionH>
+            <wp:positionV relativeFrom="paragraph">
+              <wp:posOffset>279400</wp:posOffset>
+            </wp:positionV>
+            <wp:extent cx="6200140" cy="3037840"/>
+            <wp:effectExtent l="0" t="0" r="0" b="0"/>
+            <wp:wrapSquare wrapText="bothSides"/>
+            <wp:docPr id="9" name="Picture 9"/>
+            <wp:cNvGraphicFramePr>
+              <a:graphicFrameLocks xmlns:a="http://schemas.openxmlformats.org/drawingml/2006/main" noChangeAspect="1"/>
+            </wp:cNvGraphicFramePr>
+            <a:graphic xmlns:a="http://schemas.openxmlformats.org/drawingml/2006/main">
+              <a:graphicData uri="http://schemas.openxmlformats.org/drawingml/2006/picture">
+                <pic:pic xmlns:pic="http://schemas.openxmlformats.org/drawingml/2006/picture">
+                  <pic:nvPicPr>
+                    <pic:cNvPr id="0" name="Picture 6"/>
+                    <pic:cNvPicPr>
+                      <a:picLocks noChangeAspect="1" noChangeArrowheads="1"/>
+                    </pic:cNvPicPr>
+                  </pic:nvPicPr>
+                  <pic:blipFill>
+                    <a:blip r:embed="rId14">
+                      <a:extLst>
+                        <a:ext uri="{28A0092B-C50C-407E-A947-70E740481C1C}">
+                          <a14:useLocalDpi xmlns:a14="http://schemas.microsoft.com/office/drawing/2010/main" val="0"/>
+                        </a:ext>
+                      </a:extLst>
+                    </a:blip>
+                    <a:srcRect/>
+                    <a:stretch>
+                      <a:fillRect/>
+                    </a:stretch>
+                  </pic:blipFill>
+                  <pic:spPr bwMode="auto">
+                    <a:xfrm>
+                      <a:off x="0" y="0"/>
+                      <a:ext cx="6200140" cy="3037840"/>
+                    </a:xfrm>
+                    <a:prstGeom prst="rect">
+                      <a:avLst/>
+                    </a:prstGeom>
+                    <a:noFill/>
+                    <a:ln>
+                      <a:noFill/>
+                    </a:ln>
+                  </pic:spPr>
+                </pic:pic>
+              </a:graphicData>
+            </a:graphic>
+            <wp14:sizeRelH relativeFrom="page">
+              <wp14:pctWidth>0</wp14:pctWidth>
+            </wp14:sizeRelH>
+            <wp14:sizeRelV relativeFrom="page">
+              <wp14:pctHeight>0</wp14:pctHeight>
+            </wp14:sizeRelV>
+          </wp:anchor>
+        </w:drawing>
+      </w:r>
+    </w:p>
+    <w:p/>
+    <w:p/>
+    <w:p/>
+    <w:p/>
     <w:p>
       <w:pPr>
         <w:pStyle w:val="Heading2"/>
@@ -2665,20 +3049,21 @@
         </w:numPr>
         <w:ind w:left="709" w:hanging="709"/>
         <w:rPr>
+          <w:i/>
+          <w:color w:val="943634"/>
+        </w:rPr>
+      </w:pPr>
+      <w:bookmarkStart w:id="11" w:name="_Toc512097687"/>
+      <w:r>
+        <w:rPr>
           <w:rFonts w:ascii="Times New Roman" w:hAnsi="Times New Roman"/>
         </w:rPr>
-      </w:pPr>
-      <w:bookmarkStart w:id="11" w:name="_Toc285793964"/>
+        <w:t xml:space="preserve">Class </w:t>
+      </w:r>
       <w:r>
         <w:rPr>
           <w:rFonts w:ascii="Times New Roman" w:hAnsi="Times New Roman"/>
         </w:rPr>
-        <w:t xml:space="preserve">Class </w:t>
-      </w:r>
-      <w:r>
-        <w:rPr>
-          <w:rFonts w:ascii="Times New Roman" w:hAnsi="Times New Roman"/>
-        </w:rPr>
         <w:t>Design</w:t>
       </w:r>
       <w:bookmarkEnd w:id="11"/>
@@ -2691,57 +3076,505 @@
           <w:color w:val="943634"/>
         </w:rPr>
       </w:pPr>
-      <w:r>
-        <w:rPr>
-          <w:i/>
-          <w:color w:val="943634"/>
-        </w:rPr>
-        <w:t>[Create the</w:t>
-      </w:r>
-      <w:r>
-        <w:rPr>
-          <w:i/>
-          <w:color w:val="943634"/>
-        </w:rPr>
-        <w:t xml:space="preserve"> UML</w:t>
-      </w:r>
-      <w:r>
-        <w:rPr>
-          <w:i/>
-          <w:color w:val="943634"/>
-        </w:rPr>
-        <w:t xml:space="preserve"> class diagram; apply</w:t>
-      </w:r>
-      <w:r>
-        <w:rPr>
-          <w:i/>
-          <w:color w:val="943634"/>
-        </w:rPr>
-        <w:t xml:space="preserve"> </w:t>
-      </w:r>
-      <w:proofErr w:type="spellStart"/>
-      <w:r>
-        <w:rPr>
-          <w:i/>
-          <w:color w:val="943634"/>
-        </w:rPr>
-        <w:t>GoF</w:t>
-      </w:r>
-      <w:proofErr w:type="spellEnd"/>
-      <w:r>
-        <w:rPr>
-          <w:i/>
-          <w:color w:val="943634"/>
-        </w:rPr>
-        <w:t xml:space="preserve"> patterns</w:t>
-      </w:r>
-      <w:r>
-        <w:rPr>
-          <w:i/>
-          <w:color w:val="943634"/>
-        </w:rPr>
-        <w:t xml:space="preserve"> and motivate your choice]</w:t>
-      </w:r>
+    </w:p>
+    <w:p>
+      <w:pPr>
+        <w:ind w:left="709"/>
+        <w:rPr>
+          <w:i/>
+          <w:color w:val="943634"/>
+        </w:rPr>
+      </w:pPr>
+      <w:r>
+        <w:rPr>
+          <w:noProof/>
+        </w:rPr>
+        <w:drawing>
+          <wp:anchor distT="0" distB="0" distL="114300" distR="114300" simplePos="0" relativeHeight="251693568" behindDoc="0" locked="0" layoutInCell="1" allowOverlap="1" wp14:anchorId="5360506E" wp14:editId="2AEA58F1">
+            <wp:simplePos x="0" y="0"/>
+            <wp:positionH relativeFrom="column">
+              <wp:posOffset>590550</wp:posOffset>
+            </wp:positionH>
+            <wp:positionV relativeFrom="paragraph">
+              <wp:posOffset>21590</wp:posOffset>
+            </wp:positionV>
+            <wp:extent cx="5658485" cy="6657975"/>
+            <wp:effectExtent l="0" t="0" r="0" b="0"/>
+            <wp:wrapSquare wrapText="bothSides"/>
+            <wp:docPr id="10" name="Picture 10"/>
+            <wp:cNvGraphicFramePr>
+              <a:graphicFrameLocks xmlns:a="http://schemas.openxmlformats.org/drawingml/2006/main" noChangeAspect="1"/>
+            </wp:cNvGraphicFramePr>
+            <a:graphic xmlns:a="http://schemas.openxmlformats.org/drawingml/2006/main">
+              <a:graphicData uri="http://schemas.openxmlformats.org/drawingml/2006/picture">
+                <pic:pic xmlns:pic="http://schemas.openxmlformats.org/drawingml/2006/picture">
+                  <pic:nvPicPr>
+                    <pic:cNvPr id="0" name="Picture 7"/>
+                    <pic:cNvPicPr>
+                      <a:picLocks noChangeAspect="1" noChangeArrowheads="1"/>
+                    </pic:cNvPicPr>
+                  </pic:nvPicPr>
+                  <pic:blipFill>
+                    <a:blip r:embed="rId15">
+                      <a:extLst>
+                        <a:ext uri="{28A0092B-C50C-407E-A947-70E740481C1C}">
+                          <a14:useLocalDpi xmlns:a14="http://schemas.microsoft.com/office/drawing/2010/main" val="0"/>
+                        </a:ext>
+                      </a:extLst>
+                    </a:blip>
+                    <a:srcRect/>
+                    <a:stretch>
+                      <a:fillRect/>
+                    </a:stretch>
+                  </pic:blipFill>
+                  <pic:spPr bwMode="auto">
+                    <a:xfrm>
+                      <a:off x="0" y="0"/>
+                      <a:ext cx="5658485" cy="6657975"/>
+                    </a:xfrm>
+                    <a:prstGeom prst="rect">
+                      <a:avLst/>
+                    </a:prstGeom>
+                    <a:noFill/>
+                    <a:ln>
+                      <a:noFill/>
+                    </a:ln>
+                  </pic:spPr>
+                </pic:pic>
+              </a:graphicData>
+            </a:graphic>
+            <wp14:sizeRelH relativeFrom="page">
+              <wp14:pctWidth>0</wp14:pctWidth>
+            </wp14:sizeRelH>
+            <wp14:sizeRelV relativeFrom="page">
+              <wp14:pctHeight>0</wp14:pctHeight>
+            </wp14:sizeRelV>
+          </wp:anchor>
+        </w:drawing>
+      </w:r>
+    </w:p>
+    <w:p>
+      <w:pPr>
+        <w:ind w:left="709"/>
+        <w:rPr>
+          <w:i/>
+          <w:color w:val="943634"/>
+        </w:rPr>
+      </w:pPr>
+    </w:p>
+    <w:p>
+      <w:pPr>
+        <w:ind w:left="709"/>
+        <w:rPr>
+          <w:i/>
+          <w:color w:val="943634"/>
+        </w:rPr>
+      </w:pPr>
+    </w:p>
+    <w:p>
+      <w:pPr>
+        <w:ind w:left="709"/>
+        <w:rPr>
+          <w:i/>
+          <w:color w:val="943634"/>
+        </w:rPr>
+      </w:pPr>
+    </w:p>
+    <w:p>
+      <w:pPr>
+        <w:ind w:left="709"/>
+        <w:rPr>
+          <w:i/>
+          <w:color w:val="943634"/>
+        </w:rPr>
+      </w:pPr>
+    </w:p>
+    <w:p>
+      <w:pPr>
+        <w:ind w:left="709"/>
+        <w:rPr>
+          <w:i/>
+          <w:color w:val="943634"/>
+        </w:rPr>
+      </w:pPr>
+    </w:p>
+    <w:p>
+      <w:pPr>
+        <w:ind w:left="709"/>
+        <w:rPr>
+          <w:i/>
+          <w:color w:val="943634"/>
+        </w:rPr>
+      </w:pPr>
+    </w:p>
+    <w:p>
+      <w:pPr>
+        <w:ind w:left="709"/>
+        <w:rPr>
+          <w:i/>
+          <w:color w:val="943634"/>
+        </w:rPr>
+      </w:pPr>
+    </w:p>
+    <w:p>
+      <w:pPr>
+        <w:ind w:left="709"/>
+        <w:rPr>
+          <w:i/>
+          <w:color w:val="943634"/>
+        </w:rPr>
+      </w:pPr>
+    </w:p>
+    <w:p>
+      <w:pPr>
+        <w:ind w:left="709"/>
+        <w:rPr>
+          <w:i/>
+          <w:color w:val="943634"/>
+        </w:rPr>
+      </w:pPr>
+    </w:p>
+    <w:p>
+      <w:pPr>
+        <w:ind w:left="709"/>
+        <w:rPr>
+          <w:i/>
+          <w:color w:val="943634"/>
+        </w:rPr>
+      </w:pPr>
+    </w:p>
+    <w:p>
+      <w:pPr>
+        <w:ind w:left="709"/>
+        <w:rPr>
+          <w:i/>
+          <w:color w:val="943634"/>
+        </w:rPr>
+      </w:pPr>
+    </w:p>
+    <w:p>
+      <w:pPr>
+        <w:ind w:left="709"/>
+        <w:rPr>
+          <w:i/>
+          <w:color w:val="943634"/>
+        </w:rPr>
+      </w:pPr>
+    </w:p>
+    <w:p>
+      <w:pPr>
+        <w:ind w:left="709"/>
+        <w:rPr>
+          <w:i/>
+          <w:color w:val="943634"/>
+        </w:rPr>
+      </w:pPr>
+    </w:p>
+    <w:p>
+      <w:pPr>
+        <w:ind w:left="709"/>
+        <w:rPr>
+          <w:i/>
+          <w:color w:val="943634"/>
+        </w:rPr>
+      </w:pPr>
+    </w:p>
+    <w:p>
+      <w:pPr>
+        <w:ind w:left="709"/>
+        <w:rPr>
+          <w:i/>
+          <w:color w:val="943634"/>
+        </w:rPr>
+      </w:pPr>
+    </w:p>
+    <w:p>
+      <w:pPr>
+        <w:ind w:left="709"/>
+        <w:rPr>
+          <w:i/>
+          <w:color w:val="943634"/>
+        </w:rPr>
+      </w:pPr>
+    </w:p>
+    <w:p>
+      <w:pPr>
+        <w:ind w:left="709"/>
+        <w:rPr>
+          <w:i/>
+          <w:color w:val="943634"/>
+        </w:rPr>
+      </w:pPr>
+    </w:p>
+    <w:p>
+      <w:pPr>
+        <w:ind w:left="709"/>
+        <w:rPr>
+          <w:i/>
+          <w:color w:val="943634"/>
+        </w:rPr>
+      </w:pPr>
+    </w:p>
+    <w:p>
+      <w:pPr>
+        <w:ind w:left="709"/>
+        <w:rPr>
+          <w:i/>
+          <w:color w:val="943634"/>
+        </w:rPr>
+      </w:pPr>
+    </w:p>
+    <w:p>
+      <w:pPr>
+        <w:ind w:left="709"/>
+        <w:rPr>
+          <w:i/>
+          <w:color w:val="943634"/>
+        </w:rPr>
+      </w:pPr>
+    </w:p>
+    <w:p>
+      <w:pPr>
+        <w:ind w:left="709"/>
+        <w:rPr>
+          <w:i/>
+          <w:color w:val="943634"/>
+        </w:rPr>
+      </w:pPr>
+    </w:p>
+    <w:p>
+      <w:pPr>
+        <w:ind w:left="709"/>
+        <w:rPr>
+          <w:i/>
+          <w:color w:val="943634"/>
+        </w:rPr>
+      </w:pPr>
+    </w:p>
+    <w:p>
+      <w:pPr>
+        <w:ind w:left="709"/>
+        <w:rPr>
+          <w:i/>
+          <w:color w:val="943634"/>
+        </w:rPr>
+      </w:pPr>
+    </w:p>
+    <w:p>
+      <w:pPr>
+        <w:ind w:left="709"/>
+        <w:rPr>
+          <w:i/>
+          <w:color w:val="943634"/>
+        </w:rPr>
+      </w:pPr>
+    </w:p>
+    <w:p>
+      <w:pPr>
+        <w:ind w:left="709"/>
+        <w:rPr>
+          <w:i/>
+          <w:color w:val="943634"/>
+        </w:rPr>
+      </w:pPr>
+    </w:p>
+    <w:p>
+      <w:pPr>
+        <w:ind w:left="709"/>
+        <w:rPr>
+          <w:i/>
+          <w:color w:val="943634"/>
+        </w:rPr>
+      </w:pPr>
+    </w:p>
+    <w:p>
+      <w:pPr>
+        <w:ind w:left="709"/>
+        <w:rPr>
+          <w:i/>
+          <w:color w:val="943634"/>
+        </w:rPr>
+      </w:pPr>
+    </w:p>
+    <w:p>
+      <w:pPr>
+        <w:ind w:left="709"/>
+        <w:rPr>
+          <w:i/>
+          <w:color w:val="943634"/>
+        </w:rPr>
+      </w:pPr>
+    </w:p>
+    <w:p>
+      <w:pPr>
+        <w:ind w:left="709"/>
+        <w:rPr>
+          <w:i/>
+          <w:color w:val="943634"/>
+        </w:rPr>
+      </w:pPr>
+    </w:p>
+    <w:p>
+      <w:pPr>
+        <w:ind w:left="709"/>
+        <w:rPr>
+          <w:i/>
+          <w:color w:val="943634"/>
+        </w:rPr>
+      </w:pPr>
+    </w:p>
+    <w:p>
+      <w:pPr>
+        <w:ind w:left="709"/>
+        <w:rPr>
+          <w:i/>
+          <w:color w:val="943634"/>
+        </w:rPr>
+      </w:pPr>
+    </w:p>
+    <w:p>
+      <w:pPr>
+        <w:ind w:left="709"/>
+        <w:rPr>
+          <w:i/>
+          <w:color w:val="943634"/>
+        </w:rPr>
+      </w:pPr>
+    </w:p>
+    <w:p>
+      <w:pPr>
+        <w:ind w:left="709"/>
+        <w:rPr>
+          <w:i/>
+          <w:color w:val="943634"/>
+        </w:rPr>
+      </w:pPr>
+    </w:p>
+    <w:p>
+      <w:pPr>
+        <w:ind w:left="709"/>
+        <w:rPr>
+          <w:i/>
+          <w:color w:val="943634"/>
+        </w:rPr>
+      </w:pPr>
+    </w:p>
+    <w:p>
+      <w:pPr>
+        <w:ind w:left="709"/>
+        <w:rPr>
+          <w:i/>
+          <w:color w:val="943634"/>
+        </w:rPr>
+      </w:pPr>
+    </w:p>
+    <w:p>
+      <w:pPr>
+        <w:ind w:left="709"/>
+        <w:rPr>
+          <w:i/>
+          <w:color w:val="943634"/>
+        </w:rPr>
+      </w:pPr>
+    </w:p>
+    <w:p>
+      <w:pPr>
+        <w:ind w:left="709"/>
+        <w:rPr>
+          <w:i/>
+          <w:color w:val="943634"/>
+        </w:rPr>
+      </w:pPr>
+    </w:p>
+    <w:p>
+      <w:pPr>
+        <w:ind w:left="709"/>
+        <w:rPr>
+          <w:i/>
+          <w:color w:val="943634"/>
+        </w:rPr>
+      </w:pPr>
+    </w:p>
+    <w:p>
+      <w:pPr>
+        <w:ind w:left="709"/>
+        <w:rPr>
+          <w:i/>
+          <w:color w:val="943634"/>
+        </w:rPr>
+      </w:pPr>
+    </w:p>
+    <w:p>
+      <w:pPr>
+        <w:ind w:left="709"/>
+        <w:rPr>
+          <w:i/>
+          <w:color w:val="943634"/>
+        </w:rPr>
+      </w:pPr>
+    </w:p>
+    <w:p>
+      <w:pPr>
+        <w:ind w:left="709"/>
+        <w:rPr>
+          <w:i/>
+          <w:color w:val="943634"/>
+        </w:rPr>
+      </w:pPr>
+    </w:p>
+    <w:p>
+      <w:pPr>
+        <w:ind w:left="709"/>
+        <w:rPr>
+          <w:i/>
+          <w:color w:val="943634"/>
+        </w:rPr>
+      </w:pPr>
+    </w:p>
+    <w:p>
+      <w:pPr>
+        <w:ind w:left="709"/>
+        <w:rPr>
+          <w:i/>
+          <w:color w:val="943634"/>
+        </w:rPr>
+      </w:pPr>
+    </w:p>
+    <w:p>
+      <w:pPr>
+        <w:ind w:left="709"/>
+        <w:rPr>
+          <w:i/>
+          <w:color w:val="943634"/>
+        </w:rPr>
+      </w:pPr>
+    </w:p>
+    <w:p>
+      <w:pPr>
+        <w:ind w:left="709"/>
+        <w:rPr>
+          <w:i/>
+          <w:color w:val="943634"/>
+        </w:rPr>
+      </w:pPr>
+    </w:p>
+    <w:p>
+      <w:pPr>
+        <w:ind w:left="709"/>
+        <w:rPr>
+          <w:i/>
+          <w:color w:val="943634"/>
+        </w:rPr>
+      </w:pPr>
+    </w:p>
+    <w:p>
+      <w:pPr>
+        <w:ind w:left="709"/>
+        <w:rPr>
+          <w:i/>
+          <w:color w:val="943634"/>
+        </w:rPr>
+      </w:pPr>
     </w:p>
     <w:p>
       <w:pPr>
@@ -2755,7 +3588,7 @@
           <w:rFonts w:ascii="Times New Roman" w:hAnsi="Times New Roman"/>
         </w:rPr>
       </w:pPr>
-      <w:bookmarkStart w:id="12" w:name="_Toc285793965"/>
+      <w:bookmarkStart w:id="12" w:name="_Toc512097688"/>
       <w:r>
         <w:rPr>
           <w:rFonts w:ascii="Times New Roman" w:hAnsi="Times New Roman"/>
@@ -2775,9 +3608,71 @@
       <w:r>
         <w:rPr>
           <w:i/>
-          <w:color w:val="943634"/>
-        </w:rPr>
-        <w:t>[Create the data model for the system.]</w:t>
+          <w:noProof/>
+          <w:color w:val="943634"/>
+        </w:rPr>
+        <w:drawing>
+          <wp:anchor distT="0" distB="0" distL="114300" distR="114300" simplePos="0" relativeHeight="251630080" behindDoc="0" locked="0" layoutInCell="1" allowOverlap="1" wp14:anchorId="1FD08173" wp14:editId="5A3B6FFA">
+            <wp:simplePos x="0" y="0"/>
+            <wp:positionH relativeFrom="column">
+              <wp:posOffset>285750</wp:posOffset>
+            </wp:positionH>
+            <wp:positionV relativeFrom="paragraph">
+              <wp:posOffset>73660</wp:posOffset>
+            </wp:positionV>
+            <wp:extent cx="5941695" cy="5023485"/>
+            <wp:effectExtent l="0" t="0" r="0" b="0"/>
+            <wp:wrapSquare wrapText="bothSides"/>
+            <wp:docPr id="2" name="Picture 2"/>
+            <wp:cNvGraphicFramePr>
+              <a:graphicFrameLocks xmlns:a="http://schemas.openxmlformats.org/drawingml/2006/main" noChangeAspect="1"/>
+            </wp:cNvGraphicFramePr>
+            <a:graphic xmlns:a="http://schemas.openxmlformats.org/drawingml/2006/main">
+              <a:graphicData uri="http://schemas.openxmlformats.org/drawingml/2006/picture">
+                <pic:pic xmlns:pic="http://schemas.openxmlformats.org/drawingml/2006/picture">
+                  <pic:nvPicPr>
+                    <pic:cNvPr id="0" name="Picture 2"/>
+                    <pic:cNvPicPr>
+                      <a:picLocks noChangeAspect="1" noChangeArrowheads="1"/>
+                    </pic:cNvPicPr>
+                  </pic:nvPicPr>
+                  <pic:blipFill>
+                    <a:blip r:embed="rId8">
+                      <a:extLst>
+                        <a:ext uri="{28A0092B-C50C-407E-A947-70E740481C1C}">
+                          <a14:useLocalDpi xmlns:a14="http://schemas.microsoft.com/office/drawing/2010/main" val="0"/>
+                        </a:ext>
+                      </a:extLst>
+                    </a:blip>
+                    <a:srcRect/>
+                    <a:stretch>
+                      <a:fillRect/>
+                    </a:stretch>
+                  </pic:blipFill>
+                  <pic:spPr bwMode="auto">
+                    <a:xfrm>
+                      <a:off x="0" y="0"/>
+                      <a:ext cx="5941695" cy="5023485"/>
+                    </a:xfrm>
+                    <a:prstGeom prst="rect">
+                      <a:avLst/>
+                    </a:prstGeom>
+                    <a:noFill/>
+                    <a:ln>
+                      <a:noFill/>
+                    </a:ln>
+                  </pic:spPr>
+                </pic:pic>
+              </a:graphicData>
+            </a:graphic>
+            <wp14:sizeRelH relativeFrom="page">
+              <wp14:pctWidth>0</wp14:pctWidth>
+            </wp14:sizeRelH>
+            <wp14:sizeRelV relativeFrom="page">
+              <wp14:pctHeight>0</wp14:pctHeight>
+            </wp14:sizeRelV>
+          </wp:anchor>
+        </w:drawing>
       </w:r>
     </w:p>
     <w:p>
@@ -2792,7 +3687,7 @@
           <w:rFonts w:ascii="Times New Roman" w:hAnsi="Times New Roman"/>
         </w:rPr>
       </w:pPr>
-      <w:bookmarkStart w:id="13" w:name="_Toc285793966"/>
+      <w:bookmarkStart w:id="13" w:name="_Toc512097689"/>
       <w:r>
         <w:rPr>
           <w:rFonts w:ascii="Times New Roman" w:hAnsi="Times New Roman"/>
@@ -2848,12 +3743,11 @@
           <w:rFonts w:ascii="Times New Roman" w:hAnsi="Times New Roman"/>
         </w:rPr>
       </w:pPr>
-      <w:bookmarkStart w:id="14" w:name="_Toc285793967"/>
+      <w:bookmarkStart w:id="14" w:name="_Toc512097690"/>
       <w:r>
         <w:rPr>
           <w:rFonts w:ascii="Times New Roman" w:hAnsi="Times New Roman"/>
         </w:rPr>
-        <w:lastRenderedPageBreak/>
         <w:t>Elaboration – Iteration 2</w:t>
       </w:r>
       <w:bookmarkEnd w:id="14"/>
@@ -2870,7 +3764,7 @@
           <w:rFonts w:ascii="Times New Roman" w:hAnsi="Times New Roman"/>
         </w:rPr>
       </w:pPr>
-      <w:bookmarkStart w:id="15" w:name="_Toc285793968"/>
+      <w:bookmarkStart w:id="15" w:name="_Toc512097691"/>
       <w:r>
         <w:rPr>
           <w:rFonts w:ascii="Times New Roman" w:hAnsi="Times New Roman"/>
@@ -2908,11 +3802,12 @@
           <w:rFonts w:ascii="Times New Roman" w:hAnsi="Times New Roman"/>
         </w:rPr>
       </w:pPr>
-      <w:bookmarkStart w:id="16" w:name="_Toc285793969"/>
+      <w:bookmarkStart w:id="16" w:name="_Toc512097692"/>
       <w:r>
         <w:rPr>
           <w:rFonts w:ascii="Times New Roman" w:hAnsi="Times New Roman"/>
         </w:rPr>
+        <w:lastRenderedPageBreak/>
         <w:t>Design Model Refinement</w:t>
       </w:r>
       <w:bookmarkEnd w:id="16"/>
@@ -2934,6 +3829,7 @@
       <w:bookmarkStart w:id="17" w:name="_Toc285725326"/>
       <w:bookmarkStart w:id="18" w:name="_Toc285725569"/>
       <w:bookmarkStart w:id="19" w:name="_Toc285793970"/>
+      <w:bookmarkStart w:id="20" w:name="_Toc512097693"/>
       <w:r>
         <w:rPr>
           <w:rFonts w:ascii="Times New Roman" w:hAnsi="Times New Roman"/>
@@ -2964,6 +3860,7 @@
       <w:bookmarkEnd w:id="17"/>
       <w:bookmarkEnd w:id="18"/>
       <w:bookmarkEnd w:id="19"/>
+      <w:bookmarkEnd w:id="20"/>
     </w:p>
     <w:p>
       <w:pPr>
@@ -3025,14 +3922,14 @@
           <w:rFonts w:ascii="Times New Roman" w:hAnsi="Times New Roman"/>
         </w:rPr>
       </w:pPr>
-      <w:bookmarkStart w:id="20" w:name="_Toc285793971"/>
+      <w:bookmarkStart w:id="21" w:name="_Toc512097694"/>
       <w:r>
         <w:rPr>
           <w:rFonts w:ascii="Times New Roman" w:hAnsi="Times New Roman"/>
         </w:rPr>
         <w:t>Construction and Transition</w:t>
       </w:r>
-      <w:bookmarkEnd w:id="20"/>
+      <w:bookmarkEnd w:id="21"/>
     </w:p>
     <w:p>
       <w:pPr>
@@ -3054,14 +3951,14 @@
           <w:rFonts w:ascii="Times New Roman" w:hAnsi="Times New Roman"/>
         </w:rPr>
       </w:pPr>
-      <w:bookmarkStart w:id="21" w:name="_Toc285793972"/>
+      <w:bookmarkStart w:id="22" w:name="_Toc512097695"/>
       <w:r>
         <w:rPr>
           <w:rFonts w:ascii="Times New Roman" w:hAnsi="Times New Roman"/>
         </w:rPr>
         <w:t>System Testing</w:t>
       </w:r>
-      <w:bookmarkEnd w:id="21"/>
+      <w:bookmarkEnd w:id="22"/>
     </w:p>
     <w:p>
       <w:pPr>
@@ -3091,14 +3988,14 @@
           <w:rFonts w:ascii="Times New Roman" w:hAnsi="Times New Roman"/>
         </w:rPr>
       </w:pPr>
-      <w:bookmarkStart w:id="22" w:name="_Toc285793973"/>
+      <w:bookmarkStart w:id="23" w:name="_Toc512097696"/>
       <w:r>
         <w:rPr>
           <w:rFonts w:ascii="Times New Roman" w:hAnsi="Times New Roman"/>
         </w:rPr>
         <w:t>Future improvements</w:t>
       </w:r>
-      <w:bookmarkEnd w:id="22"/>
+      <w:bookmarkEnd w:id="23"/>
     </w:p>
     <w:p>
       <w:pPr>
@@ -3137,14 +4034,14 @@
           <w:rFonts w:ascii="Times New Roman" w:hAnsi="Times New Roman"/>
         </w:rPr>
       </w:pPr>
-      <w:bookmarkStart w:id="23" w:name="_Toc285793974"/>
+      <w:bookmarkStart w:id="24" w:name="_Toc512097697"/>
       <w:r>
         <w:rPr>
           <w:rFonts w:ascii="Times New Roman" w:hAnsi="Times New Roman"/>
         </w:rPr>
         <w:t>Bibliography</w:t>
       </w:r>
-      <w:bookmarkEnd w:id="23"/>
+      <w:bookmarkEnd w:id="24"/>
     </w:p>
     <w:p/>
     <w:p>
@@ -3154,10 +4051,10 @@
     </w:p>
     <w:p/>
     <w:sectPr>
-      <w:headerReference w:type="default" r:id="rId11"/>
-      <w:footerReference w:type="default" r:id="rId12"/>
-      <w:headerReference w:type="first" r:id="rId13"/>
-      <w:footerReference w:type="first" r:id="rId14"/>
+      <w:headerReference w:type="default" r:id="rId16"/>
+      <w:footerReference w:type="default" r:id="rId17"/>
+      <w:headerReference w:type="first" r:id="rId18"/>
+      <w:footerReference w:type="first" r:id="rId19"/>
       <w:pgSz w:w="12240" w:h="15840" w:code="1"/>
       <w:pgMar w:top="1440" w:right="1440" w:bottom="1440" w:left="1440" w:header="720" w:footer="720" w:gutter="0"/>
       <w:cols w:space="720"/>
@@ -3338,15 +4235,29 @@
             </w:rPr>
             <w:t xml:space="preserve"> of </w:t>
           </w:r>
-          <w:fldSimple w:instr=" NUMPAGES  \* MERGEFORMAT ">
-            <w:r>
-              <w:rPr>
-                <w:rStyle w:val="PageNumber"/>
-                <w:noProof/>
-              </w:rPr>
-              <w:t>5</w:t>
-            </w:r>
-          </w:fldSimple>
+          <w:r>
+            <w:fldChar w:fldCharType="begin"/>
+          </w:r>
+          <w:r>
+            <w:instrText xml:space="preserve"> NUMPAGES  \* MERGEFORMAT </w:instrText>
+          </w:r>
+          <w:r>
+            <w:fldChar w:fldCharType="separate"/>
+          </w:r>
+          <w:r>
+            <w:rPr>
+              <w:rStyle w:val="PageNumber"/>
+              <w:noProof/>
+            </w:rPr>
+            <w:t>5</w:t>
+          </w:r>
+          <w:r>
+            <w:rPr>
+              <w:rStyle w:val="PageNumber"/>
+              <w:noProof/>
+            </w:rPr>
+            <w:fldChar w:fldCharType="end"/>
+          </w:r>
         </w:p>
       </w:tc>
     </w:tr>
@@ -4986,7 +5897,7 @@
     <w:lsdException w:name="Table Web 2" w:semiHidden="1" w:unhideWhenUsed="1"/>
     <w:lsdException w:name="Table Web 3" w:semiHidden="1" w:unhideWhenUsed="1"/>
     <w:lsdException w:name="Balloon Text" w:semiHidden="1" w:unhideWhenUsed="1"/>
-    <w:lsdException w:name="Table Grid" w:semiHidden="1" w:uiPriority="59" w:unhideWhenUsed="1"/>
+    <w:lsdException w:name="Table Grid" w:uiPriority="59"/>
     <w:lsdException w:name="Table Theme" w:semiHidden="1" w:unhideWhenUsed="1"/>
     <w:lsdException w:name="Placeholder Text" w:semiHidden="1"/>
     <w:lsdException w:name="No Spacing" w:uiPriority="1" w:qFormat="1"/>

</xml_diff>

<commit_message>
final edits + documentation
</commit_message>
<xml_diff>
--- a/Project_Analysis_and_Design_Document.docx
+++ b/Project_Analysis_and_Design_Document.docx
@@ -1,6 +1,6 @@
 
 <file path=word/document.xml><?xml version="1.0" encoding="utf-8"?>
-<w:document xmlns:wpc="http://schemas.microsoft.com/office/word/2010/wordprocessingCanvas" xmlns:cx="http://schemas.microsoft.com/office/drawing/2014/chartex" xmlns:cx1="http://schemas.microsoft.com/office/drawing/2015/9/8/chartex" xmlns:cx2="http://schemas.microsoft.com/office/drawing/2015/10/21/chartex" xmlns:cx3="http://schemas.microsoft.com/office/drawing/2016/5/9/chartex" xmlns:cx4="http://schemas.microsoft.com/office/drawing/2016/5/10/chartex" xmlns:cx5="http://schemas.microsoft.com/office/drawing/2016/5/11/chartex" xmlns:cx6="http://schemas.microsoft.com/office/drawing/2016/5/12/chartex" xmlns:cx7="http://schemas.microsoft.com/office/drawing/2016/5/13/chartex" xmlns:cx8="http://schemas.microsoft.com/office/drawing/2016/5/14/chartex" xmlns:mc="http://schemas.openxmlformats.org/markup-compatibility/2006" xmlns:aink="http://schemas.microsoft.com/office/drawing/2016/ink" xmlns:am3d="http://schemas.microsoft.com/office/drawing/2017/model3d" xmlns:o="urn:schemas-microsoft-com:office:office" xmlns:r="http://schemas.openxmlformats.org/officeDocument/2006/relationships" xmlns:m="http://schemas.openxmlformats.org/officeDocument/2006/math" xmlns:v="urn:schemas-microsoft-com:vml" xmlns:wp14="http://schemas.microsoft.com/office/word/2010/wordprocessingDrawing" xmlns:wp="http://schemas.openxmlformats.org/drawingml/2006/wordprocessingDrawing" xmlns:w10="urn:schemas-microsoft-com:office:word" xmlns:w="http://schemas.openxmlformats.org/wordprocessingml/2006/main" xmlns:w14="http://schemas.microsoft.com/office/word/2010/wordml" xmlns:w15="http://schemas.microsoft.com/office/word/2012/wordml" xmlns:w16cid="http://schemas.microsoft.com/office/word/2016/wordml/cid" xmlns:w16se="http://schemas.microsoft.com/office/word/2015/wordml/symex" xmlns:wpg="http://schemas.microsoft.com/office/word/2010/wordprocessingGroup" xmlns:wpi="http://schemas.microsoft.com/office/word/2010/wordprocessingInk" xmlns:wne="http://schemas.microsoft.com/office/word/2006/wordml" xmlns:wps="http://schemas.microsoft.com/office/word/2010/wordprocessingShape" mc:Ignorable="w14 w15 w16se w16cid wp14">
+<w:document xmlns:wpc="http://schemas.microsoft.com/office/word/2010/wordprocessingCanvas" xmlns:cx="http://schemas.microsoft.com/office/drawing/2014/chartex" xmlns:cx1="http://schemas.microsoft.com/office/drawing/2015/9/8/chartex" xmlns:mc="http://schemas.openxmlformats.org/markup-compatibility/2006" xmlns:o="urn:schemas-microsoft-com:office:office" xmlns:r="http://schemas.openxmlformats.org/officeDocument/2006/relationships" xmlns:m="http://schemas.openxmlformats.org/officeDocument/2006/math" xmlns:v="urn:schemas-microsoft-com:vml" xmlns:wp14="http://schemas.microsoft.com/office/word/2010/wordprocessingDrawing" xmlns:wp="http://schemas.openxmlformats.org/drawingml/2006/wordprocessingDrawing" xmlns:w10="urn:schemas-microsoft-com:office:word" xmlns:w="http://schemas.openxmlformats.org/wordprocessingml/2006/main" xmlns:w14="http://schemas.microsoft.com/office/word/2010/wordml" xmlns:w15="http://schemas.microsoft.com/office/word/2012/wordml" xmlns:w16se="http://schemas.microsoft.com/office/word/2015/wordml/symex" xmlns:wpg="http://schemas.microsoft.com/office/word/2010/wordprocessingGroup" xmlns:wpi="http://schemas.microsoft.com/office/word/2010/wordprocessingInk" xmlns:wne="http://schemas.microsoft.com/office/word/2006/wordml" xmlns:wps="http://schemas.microsoft.com/office/word/2010/wordprocessingShape" mc:Ignorable="w14 w15 w16se wp14">
   <w:body>
     <w:p>
       <w:pPr>
@@ -20,9 +20,6 @@
         <w:instrText xml:space="preserve"> SUBJECT  \* MERGEFORMAT </w:instrText>
       </w:r>
       <w:r>
-        <w:fldChar w:fldCharType="separate"/>
-      </w:r>
-      <w:r>
         <w:fldChar w:fldCharType="end"/>
       </w:r>
     </w:p>
@@ -115,7 +112,7 @@
     <w:p>
       <w:pPr>
         <w:sectPr>
-          <w:footerReference w:type="even" r:id="rId7"/>
+          <w:footerReference w:type="even" r:id="rId8"/>
           <w:pgSz w:w="12240" w:h="15840" w:code="1"/>
           <w:pgMar w:top="1440" w:right="1440" w:bottom="1440" w:left="1440" w:header="720" w:footer="720" w:gutter="0"/>
           <w:cols w:space="720"/>
@@ -498,6 +495,7 @@
           <w:noProof/>
           <w:sz w:val="22"/>
           <w:szCs w:val="22"/>
+          <w:lang w:val="en-GB" w:eastAsia="en-GB"/>
         </w:rPr>
       </w:pPr>
       <w:r>
@@ -521,6 +519,7 @@
           <w:noProof/>
           <w:sz w:val="22"/>
           <w:szCs w:val="22"/>
+          <w:lang w:val="en-GB" w:eastAsia="en-GB"/>
         </w:rPr>
         <w:tab/>
       </w:r>
@@ -546,7 +545,7 @@
         <w:rPr>
           <w:noProof/>
         </w:rPr>
-        <w:instrText xml:space="preserve"> PAGEREF _Toc512097677 \h </w:instrText>
+        <w:instrText xml:space="preserve"> PAGEREF _Toc515272155 \h </w:instrText>
       </w:r>
       <w:r>
         <w:rPr>
@@ -563,7 +562,7 @@
         <w:rPr>
           <w:noProof/>
         </w:rPr>
-        <w:t>4</w:t>
+        <w:t>5</w:t>
       </w:r>
       <w:r>
         <w:rPr>
@@ -583,6 +582,7 @@
           <w:noProof/>
           <w:sz w:val="22"/>
           <w:szCs w:val="22"/>
+          <w:lang w:val="en-GB" w:eastAsia="en-GB"/>
         </w:rPr>
       </w:pPr>
       <w:r>
@@ -597,6 +597,7 @@
           <w:noProof/>
           <w:sz w:val="22"/>
           <w:szCs w:val="22"/>
+          <w:lang w:val="en-GB" w:eastAsia="en-GB"/>
         </w:rPr>
         <w:tab/>
       </w:r>
@@ -622,7 +623,7 @@
         <w:rPr>
           <w:noProof/>
         </w:rPr>
-        <w:instrText xml:space="preserve"> PAGEREF _Toc512097678 \h </w:instrText>
+        <w:instrText xml:space="preserve"> PAGEREF _Toc515272156 \h </w:instrText>
       </w:r>
       <w:r>
         <w:rPr>
@@ -639,7 +640,7 @@
         <w:rPr>
           <w:noProof/>
         </w:rPr>
-        <w:t>4</w:t>
+        <w:t>5</w:t>
       </w:r>
       <w:r>
         <w:rPr>
@@ -659,6 +660,7 @@
           <w:noProof/>
           <w:sz w:val="22"/>
           <w:szCs w:val="22"/>
+          <w:lang w:val="en-GB" w:eastAsia="en-GB"/>
         </w:rPr>
       </w:pPr>
       <w:r>
@@ -673,6 +675,7 @@
           <w:noProof/>
           <w:sz w:val="22"/>
           <w:szCs w:val="22"/>
+          <w:lang w:val="en-GB" w:eastAsia="en-GB"/>
         </w:rPr>
         <w:tab/>
       </w:r>
@@ -698,7 +701,7 @@
         <w:rPr>
           <w:noProof/>
         </w:rPr>
-        <w:instrText xml:space="preserve"> PAGEREF _Toc512097679 \h </w:instrText>
+        <w:instrText xml:space="preserve"> PAGEREF _Toc515272157 \h </w:instrText>
       </w:r>
       <w:r>
         <w:rPr>
@@ -715,7 +718,7 @@
         <w:rPr>
           <w:noProof/>
         </w:rPr>
-        <w:t>4</w:t>
+        <w:t>5</w:t>
       </w:r>
       <w:r>
         <w:rPr>
@@ -735,6 +738,7 @@
           <w:noProof/>
           <w:sz w:val="22"/>
           <w:szCs w:val="22"/>
+          <w:lang w:val="en-GB" w:eastAsia="en-GB"/>
         </w:rPr>
       </w:pPr>
       <w:r>
@@ -749,6 +753,7 @@
           <w:noProof/>
           <w:sz w:val="22"/>
           <w:szCs w:val="22"/>
+          <w:lang w:val="en-GB" w:eastAsia="en-GB"/>
         </w:rPr>
         <w:tab/>
       </w:r>
@@ -774,7 +779,7 @@
         <w:rPr>
           <w:noProof/>
         </w:rPr>
-        <w:instrText xml:space="preserve"> PAGEREF _Toc512097680 \h </w:instrText>
+        <w:instrText xml:space="preserve"> PAGEREF _Toc515272158 \h </w:instrText>
       </w:r>
       <w:r>
         <w:rPr>
@@ -791,7 +796,7 @@
         <w:rPr>
           <w:noProof/>
         </w:rPr>
-        <w:t>4</w:t>
+        <w:t>5</w:t>
       </w:r>
       <w:r>
         <w:rPr>
@@ -811,6 +816,7 @@
           <w:noProof/>
           <w:sz w:val="22"/>
           <w:szCs w:val="22"/>
+          <w:lang w:val="en-GB" w:eastAsia="en-GB"/>
         </w:rPr>
       </w:pPr>
       <w:r>
@@ -825,6 +831,7 @@
           <w:noProof/>
           <w:sz w:val="22"/>
           <w:szCs w:val="22"/>
+          <w:lang w:val="en-GB" w:eastAsia="en-GB"/>
         </w:rPr>
         <w:tab/>
       </w:r>
@@ -850,7 +857,7 @@
         <w:rPr>
           <w:noProof/>
         </w:rPr>
-        <w:instrText xml:space="preserve"> PAGEREF _Toc512097681 \h </w:instrText>
+        <w:instrText xml:space="preserve"> PAGEREF _Toc515272159 \h </w:instrText>
       </w:r>
       <w:r>
         <w:rPr>
@@ -867,7 +874,7 @@
         <w:rPr>
           <w:noProof/>
         </w:rPr>
-        <w:t>4</w:t>
+        <w:t>5</w:t>
       </w:r>
       <w:r>
         <w:rPr>
@@ -887,6 +894,7 @@
           <w:noProof/>
           <w:sz w:val="22"/>
           <w:szCs w:val="22"/>
+          <w:lang w:val="en-GB" w:eastAsia="en-GB"/>
         </w:rPr>
       </w:pPr>
       <w:r>
@@ -901,6 +909,7 @@
           <w:noProof/>
           <w:sz w:val="22"/>
           <w:szCs w:val="22"/>
+          <w:lang w:val="en-GB" w:eastAsia="en-GB"/>
         </w:rPr>
         <w:tab/>
       </w:r>
@@ -926,7 +935,7 @@
         <w:rPr>
           <w:noProof/>
         </w:rPr>
-        <w:instrText xml:space="preserve"> PAGEREF _Toc512097682 \h </w:instrText>
+        <w:instrText xml:space="preserve"> PAGEREF _Toc515272160 \h </w:instrText>
       </w:r>
       <w:r>
         <w:rPr>
@@ -943,7 +952,7 @@
         <w:rPr>
           <w:noProof/>
         </w:rPr>
-        <w:t>5</w:t>
+        <w:t>6</w:t>
       </w:r>
       <w:r>
         <w:rPr>
@@ -963,6 +972,7 @@
           <w:noProof/>
           <w:sz w:val="22"/>
           <w:szCs w:val="22"/>
+          <w:lang w:val="en-GB" w:eastAsia="en-GB"/>
         </w:rPr>
       </w:pPr>
       <w:r>
@@ -977,6 +987,7 @@
           <w:noProof/>
           <w:sz w:val="22"/>
           <w:szCs w:val="22"/>
+          <w:lang w:val="en-GB" w:eastAsia="en-GB"/>
         </w:rPr>
         <w:tab/>
       </w:r>
@@ -1002,7 +1013,7 @@
         <w:rPr>
           <w:noProof/>
         </w:rPr>
-        <w:instrText xml:space="preserve"> PAGEREF _Toc512097683 \h </w:instrText>
+        <w:instrText xml:space="preserve"> PAGEREF _Toc515272161 \h </w:instrText>
       </w:r>
       <w:r>
         <w:rPr>
@@ -1019,7 +1030,114 @@
         <w:rPr>
           <w:noProof/>
         </w:rPr>
-        <w:t>6</w:t>
+        <w:t>7</w:t>
+      </w:r>
+      <w:r>
+        <w:rPr>
+          <w:noProof/>
+        </w:rPr>
+        <w:fldChar w:fldCharType="end"/>
+      </w:r>
+    </w:p>
+    <w:p>
+      <w:pPr>
+        <w:pStyle w:val="TOC1"/>
+        <w:rPr>
+          <w:rFonts w:asciiTheme="minorHAnsi" w:eastAsiaTheme="minorEastAsia" w:hAnsiTheme="minorHAnsi" w:cstheme="minorBidi"/>
+          <w:noProof/>
+          <w:sz w:val="22"/>
+          <w:szCs w:val="22"/>
+          <w:lang w:val="en-GB" w:eastAsia="en-GB"/>
+        </w:rPr>
+      </w:pPr>
+      <w:r>
+        <w:rPr>
+          <w:noProof/>
+          <w:lang w:val="en-GB" w:eastAsia="en-GB"/>
+        </w:rPr>
+        <w:drawing>
+          <wp:inline distT="0" distB="0" distL="0" distR="0" wp14:anchorId="67C12DFA" wp14:editId="790DBDA9">
+            <wp:extent cx="3263900" cy="2946925"/>
+            <wp:effectExtent l="0" t="0" r="0" b="0"/>
+            <wp:docPr id="12" name="Picture 12" descr="C:\Users\lucia\Downloads\Deployment.png"/>
+            <wp:cNvGraphicFramePr>
+              <a:graphicFrameLocks xmlns:a="http://schemas.openxmlformats.org/drawingml/2006/main" noChangeAspect="1"/>
+            </wp:cNvGraphicFramePr>
+            <a:graphic xmlns:a="http://schemas.openxmlformats.org/drawingml/2006/main">
+              <a:graphicData uri="http://schemas.openxmlformats.org/drawingml/2006/picture">
+                <pic:pic xmlns:pic="http://schemas.openxmlformats.org/drawingml/2006/picture">
+                  <pic:nvPicPr>
+                    <pic:cNvPr id="0" name="Picture 4" descr="C:\Users\lucia\Downloads\Deployment.png"/>
+                    <pic:cNvPicPr>
+                      <a:picLocks noChangeAspect="1" noChangeArrowheads="1"/>
+                    </pic:cNvPicPr>
+                  </pic:nvPicPr>
+                  <pic:blipFill>
+                    <a:blip r:embed="rId9">
+                      <a:extLst>
+                        <a:ext uri="{28A0092B-C50C-407E-A947-70E740481C1C}">
+                          <a14:useLocalDpi xmlns:a14="http://schemas.microsoft.com/office/drawing/2010/main" val="0"/>
+                        </a:ext>
+                      </a:extLst>
+                    </a:blip>
+                    <a:srcRect/>
+                    <a:stretch>
+                      <a:fillRect/>
+                    </a:stretch>
+                  </pic:blipFill>
+                  <pic:spPr bwMode="auto">
+                    <a:xfrm>
+                      <a:off x="0" y="0"/>
+                      <a:ext cx="3275221" cy="2957147"/>
+                    </a:xfrm>
+                    <a:prstGeom prst="rect">
+                      <a:avLst/>
+                    </a:prstGeom>
+                    <a:noFill/>
+                    <a:ln>
+                      <a:noFill/>
+                    </a:ln>
+                  </pic:spPr>
+                </pic:pic>
+              </a:graphicData>
+            </a:graphic>
+          </wp:inline>
+        </w:drawing>
+      </w:r>
+      <w:r>
+        <w:rPr>
+          <w:noProof/>
+        </w:rPr>
+        <w:tab/>
+      </w:r>
+      <w:r>
+        <w:rPr>
+          <w:noProof/>
+        </w:rPr>
+        <w:fldChar w:fldCharType="begin"/>
+      </w:r>
+      <w:r>
+        <w:rPr>
+          <w:noProof/>
+        </w:rPr>
+        <w:instrText xml:space="preserve"> PAGEREF _Toc515272162 \h </w:instrText>
+      </w:r>
+      <w:r>
+        <w:rPr>
+          <w:noProof/>
+        </w:rPr>
+      </w:r>
+      <w:r>
+        <w:rPr>
+          <w:noProof/>
+        </w:rPr>
+        <w:fldChar w:fldCharType="separate"/>
+      </w:r>
+      <w:r>
+        <w:rPr>
+          <w:noProof/>
+        </w:rPr>
+        <w:t>7</w:t>
       </w:r>
       <w:r>
         <w:rPr>
@@ -1039,6 +1157,7 @@
           <w:noProof/>
           <w:sz w:val="22"/>
           <w:szCs w:val="22"/>
+          <w:lang w:val="en-GB" w:eastAsia="en-GB"/>
         </w:rPr>
       </w:pPr>
       <w:r>
@@ -1053,6 +1172,7 @@
           <w:noProof/>
           <w:sz w:val="22"/>
           <w:szCs w:val="22"/>
+          <w:lang w:val="en-GB" w:eastAsia="en-GB"/>
         </w:rPr>
         <w:tab/>
       </w:r>
@@ -1078,7 +1198,7 @@
         <w:rPr>
           <w:noProof/>
         </w:rPr>
-        <w:instrText xml:space="preserve"> PAGEREF _Toc512097684 \h </w:instrText>
+        <w:instrText xml:space="preserve"> PAGEREF _Toc515272163 \h </w:instrText>
       </w:r>
       <w:r>
         <w:rPr>
@@ -1095,7 +1215,7 @@
         <w:rPr>
           <w:noProof/>
         </w:rPr>
-        <w:t>6</w:t>
+        <w:t>7</w:t>
       </w:r>
       <w:r>
         <w:rPr>
@@ -1115,6 +1235,7 @@
           <w:noProof/>
           <w:sz w:val="22"/>
           <w:szCs w:val="22"/>
+          <w:lang w:val="en-GB" w:eastAsia="en-GB"/>
         </w:rPr>
       </w:pPr>
       <w:r>
@@ -1129,6 +1250,7 @@
           <w:noProof/>
           <w:sz w:val="22"/>
           <w:szCs w:val="22"/>
+          <w:lang w:val="en-GB" w:eastAsia="en-GB"/>
         </w:rPr>
         <w:tab/>
       </w:r>
@@ -1154,7 +1276,7 @@
         <w:rPr>
           <w:noProof/>
         </w:rPr>
-        <w:instrText xml:space="preserve"> PAGEREF _Toc512097685 \h </w:instrText>
+        <w:instrText xml:space="preserve"> PAGEREF _Toc515272164 \h </w:instrText>
       </w:r>
       <w:r>
         <w:rPr>
@@ -1171,7 +1293,7 @@
         <w:rPr>
           <w:noProof/>
         </w:rPr>
-        <w:t>6</w:t>
+        <w:t>7</w:t>
       </w:r>
       <w:r>
         <w:rPr>
@@ -1191,6 +1313,7 @@
           <w:noProof/>
           <w:sz w:val="22"/>
           <w:szCs w:val="22"/>
+          <w:lang w:val="en-GB" w:eastAsia="en-GB"/>
         </w:rPr>
       </w:pPr>
       <w:r>
@@ -1205,6 +1328,7 @@
           <w:noProof/>
           <w:sz w:val="22"/>
           <w:szCs w:val="22"/>
+          <w:lang w:val="en-GB" w:eastAsia="en-GB"/>
         </w:rPr>
         <w:tab/>
       </w:r>
@@ -1230,7 +1354,7 @@
         <w:rPr>
           <w:noProof/>
         </w:rPr>
-        <w:instrText xml:space="preserve"> PAGEREF _Toc512097686 \h </w:instrText>
+        <w:instrText xml:space="preserve"> PAGEREF _Toc515272165 \h </w:instrText>
       </w:r>
       <w:r>
         <w:rPr>
@@ -1247,7 +1371,7 @@
         <w:rPr>
           <w:noProof/>
         </w:rPr>
-        <w:t>6</w:t>
+        <w:t>7</w:t>
       </w:r>
       <w:r>
         <w:rPr>
@@ -1267,6 +1391,7 @@
           <w:noProof/>
           <w:sz w:val="22"/>
           <w:szCs w:val="22"/>
+          <w:lang w:val="en-GB" w:eastAsia="en-GB"/>
         </w:rPr>
       </w:pPr>
       <w:r>
@@ -1283,6 +1408,7 @@
           <w:noProof/>
           <w:sz w:val="22"/>
           <w:szCs w:val="22"/>
+          <w:lang w:val="en-GB" w:eastAsia="en-GB"/>
         </w:rPr>
         <w:tab/>
       </w:r>
@@ -1308,7 +1434,7 @@
         <w:rPr>
           <w:noProof/>
         </w:rPr>
-        <w:instrText xml:space="preserve"> PAGEREF _Toc512097687 \h </w:instrText>
+        <w:instrText xml:space="preserve"> PAGEREF _Toc515272166 \h </w:instrText>
       </w:r>
       <w:r>
         <w:rPr>
@@ -1325,7 +1451,7 @@
         <w:rPr>
           <w:noProof/>
         </w:rPr>
-        <w:t>9</w:t>
+        <w:t>10</w:t>
       </w:r>
       <w:r>
         <w:rPr>
@@ -1345,6 +1471,7 @@
           <w:noProof/>
           <w:sz w:val="22"/>
           <w:szCs w:val="22"/>
+          <w:lang w:val="en-GB" w:eastAsia="en-GB"/>
         </w:rPr>
       </w:pPr>
       <w:r>
@@ -1359,6 +1486,7 @@
           <w:noProof/>
           <w:sz w:val="22"/>
           <w:szCs w:val="22"/>
+          <w:lang w:val="en-GB" w:eastAsia="en-GB"/>
         </w:rPr>
         <w:tab/>
       </w:r>
@@ -1384,7 +1512,7 @@
         <w:rPr>
           <w:noProof/>
         </w:rPr>
-        <w:instrText xml:space="preserve"> PAGEREF _Toc512097688 \h </w:instrText>
+        <w:instrText xml:space="preserve"> PAGEREF _Toc515272167 \h </w:instrText>
       </w:r>
       <w:r>
         <w:rPr>
@@ -1401,7 +1529,7 @@
         <w:rPr>
           <w:noProof/>
         </w:rPr>
-        <w:t>10</w:t>
+        <w:t>11</w:t>
       </w:r>
       <w:r>
         <w:rPr>
@@ -1421,6 +1549,7 @@
           <w:noProof/>
           <w:sz w:val="22"/>
           <w:szCs w:val="22"/>
+          <w:lang w:val="en-GB" w:eastAsia="en-GB"/>
         </w:rPr>
       </w:pPr>
       <w:r>
@@ -1435,6 +1564,7 @@
           <w:noProof/>
           <w:sz w:val="22"/>
           <w:szCs w:val="22"/>
+          <w:lang w:val="en-GB" w:eastAsia="en-GB"/>
         </w:rPr>
         <w:tab/>
       </w:r>
@@ -1460,7 +1590,7 @@
         <w:rPr>
           <w:noProof/>
         </w:rPr>
-        <w:instrText xml:space="preserve"> PAGEREF _Toc512097689 \h </w:instrText>
+        <w:instrText xml:space="preserve"> PAGEREF _Toc515272168 \h </w:instrText>
       </w:r>
       <w:r>
         <w:rPr>
@@ -1477,7 +1607,7 @@
         <w:rPr>
           <w:noProof/>
         </w:rPr>
-        <w:t>10</w:t>
+        <w:t>11</w:t>
       </w:r>
       <w:r>
         <w:rPr>
@@ -1497,6 +1627,7 @@
           <w:noProof/>
           <w:sz w:val="22"/>
           <w:szCs w:val="22"/>
+          <w:lang w:val="en-GB" w:eastAsia="en-GB"/>
         </w:rPr>
       </w:pPr>
       <w:r>
@@ -1511,6 +1642,7 @@
           <w:noProof/>
           <w:sz w:val="22"/>
           <w:szCs w:val="22"/>
+          <w:lang w:val="en-GB" w:eastAsia="en-GB"/>
         </w:rPr>
         <w:tab/>
       </w:r>
@@ -1536,7 +1668,7 @@
         <w:rPr>
           <w:noProof/>
         </w:rPr>
-        <w:instrText xml:space="preserve"> PAGEREF _Toc512097690 \h </w:instrText>
+        <w:instrText xml:space="preserve"> PAGEREF _Toc515272169 \h </w:instrText>
       </w:r>
       <w:r>
         <w:rPr>
@@ -1553,7 +1685,7 @@
         <w:rPr>
           <w:noProof/>
         </w:rPr>
-        <w:t>10</w:t>
+        <w:t>11</w:t>
       </w:r>
       <w:r>
         <w:rPr>
@@ -1573,6 +1705,7 @@
           <w:noProof/>
           <w:sz w:val="22"/>
           <w:szCs w:val="22"/>
+          <w:lang w:val="en-GB" w:eastAsia="en-GB"/>
         </w:rPr>
       </w:pPr>
       <w:r>
@@ -1587,6 +1720,7 @@
           <w:noProof/>
           <w:sz w:val="22"/>
           <w:szCs w:val="22"/>
+          <w:lang w:val="en-GB" w:eastAsia="en-GB"/>
         </w:rPr>
         <w:tab/>
       </w:r>
@@ -1612,7 +1746,7 @@
         <w:rPr>
           <w:noProof/>
         </w:rPr>
-        <w:instrText xml:space="preserve"> PAGEREF _Toc512097691 \h </w:instrText>
+        <w:instrText xml:space="preserve"> PAGEREF _Toc515272170 \h </w:instrText>
       </w:r>
       <w:r>
         <w:rPr>
@@ -1629,7 +1763,243 @@
         <w:rPr>
           <w:noProof/>
         </w:rPr>
-        <w:t>10</w:t>
+        <w:t>11</w:t>
+      </w:r>
+      <w:r>
+        <w:rPr>
+          <w:noProof/>
+        </w:rPr>
+        <w:fldChar w:fldCharType="end"/>
+      </w:r>
+    </w:p>
+    <w:p>
+      <w:pPr>
+        <w:pStyle w:val="TOC2"/>
+        <w:tabs>
+          <w:tab w:val="left" w:pos="1100"/>
+        </w:tabs>
+        <w:rPr>
+          <w:rFonts w:asciiTheme="minorHAnsi" w:eastAsiaTheme="minorEastAsia" w:hAnsiTheme="minorHAnsi" w:cstheme="minorBidi"/>
+          <w:noProof/>
+          <w:sz w:val="22"/>
+          <w:szCs w:val="22"/>
+          <w:lang w:val="en-GB" w:eastAsia="en-GB"/>
+        </w:rPr>
+      </w:pPr>
+      <w:r>
+        <w:rPr>
+          <w:noProof/>
+        </w:rPr>
+        <w:t>1.1</w:t>
+      </w:r>
+      <w:r>
+        <w:rPr>
+          <w:rFonts w:asciiTheme="minorHAnsi" w:eastAsiaTheme="minorEastAsia" w:hAnsiTheme="minorHAnsi" w:cstheme="minorBidi"/>
+          <w:noProof/>
+          <w:sz w:val="22"/>
+          <w:szCs w:val="22"/>
+          <w:lang w:val="en-GB" w:eastAsia="en-GB"/>
+        </w:rPr>
+        <w:tab/>
+      </w:r>
+      <w:r>
+        <w:rPr>
+          <w:noProof/>
+        </w:rPr>
+        <w:t>Conceptual architecture</w:t>
+      </w:r>
+      <w:bookmarkStart w:id="0" w:name="_GoBack"/>
+      <w:bookmarkEnd w:id="0"/>
+      <w:r>
+        <w:rPr>
+          <w:noProof/>
+        </w:rPr>
+        <w:tab/>
+      </w:r>
+      <w:r>
+        <w:rPr>
+          <w:noProof/>
+        </w:rPr>
+        <w:fldChar w:fldCharType="begin"/>
+      </w:r>
+      <w:r>
+        <w:rPr>
+          <w:noProof/>
+        </w:rPr>
+        <w:instrText xml:space="preserve"> PAGEREF _Toc515272171 \h </w:instrText>
+      </w:r>
+      <w:r>
+        <w:rPr>
+          <w:noProof/>
+        </w:rPr>
+      </w:r>
+      <w:r>
+        <w:rPr>
+          <w:noProof/>
+        </w:rPr>
+        <w:fldChar w:fldCharType="separate"/>
+      </w:r>
+      <w:r>
+        <w:rPr>
+          <w:noProof/>
+        </w:rPr>
+        <w:t>11</w:t>
+      </w:r>
+      <w:r>
+        <w:rPr>
+          <w:noProof/>
+        </w:rPr>
+        <w:fldChar w:fldCharType="end"/>
+      </w:r>
+    </w:p>
+    <w:p>
+      <w:pPr>
+        <w:pStyle w:val="TOC2"/>
+        <w:tabs>
+          <w:tab w:val="left" w:pos="1100"/>
+        </w:tabs>
+        <w:rPr>
+          <w:rFonts w:asciiTheme="minorHAnsi" w:eastAsiaTheme="minorEastAsia" w:hAnsiTheme="minorHAnsi" w:cstheme="minorBidi"/>
+          <w:noProof/>
+          <w:sz w:val="22"/>
+          <w:szCs w:val="22"/>
+          <w:lang w:val="en-GB" w:eastAsia="en-GB"/>
+        </w:rPr>
+      </w:pPr>
+      <w:r>
+        <w:rPr>
+          <w:noProof/>
+        </w:rPr>
+        <w:t>1.2</w:t>
+      </w:r>
+      <w:r>
+        <w:rPr>
+          <w:rFonts w:asciiTheme="minorHAnsi" w:eastAsiaTheme="minorEastAsia" w:hAnsiTheme="minorHAnsi" w:cstheme="minorBidi"/>
+          <w:noProof/>
+          <w:sz w:val="22"/>
+          <w:szCs w:val="22"/>
+          <w:lang w:val="en-GB" w:eastAsia="en-GB"/>
+        </w:rPr>
+        <w:tab/>
+      </w:r>
+      <w:r>
+        <w:rPr>
+          <w:noProof/>
+        </w:rPr>
+        <w:t>Package design</w:t>
+      </w:r>
+      <w:r>
+        <w:rPr>
+          <w:noProof/>
+        </w:rPr>
+        <w:tab/>
+      </w:r>
+      <w:r>
+        <w:rPr>
+          <w:noProof/>
+        </w:rPr>
+        <w:fldChar w:fldCharType="begin"/>
+      </w:r>
+      <w:r>
+        <w:rPr>
+          <w:noProof/>
+        </w:rPr>
+        <w:instrText xml:space="preserve"> PAGEREF _Toc515272172 \h </w:instrText>
+      </w:r>
+      <w:r>
+        <w:rPr>
+          <w:noProof/>
+        </w:rPr>
+      </w:r>
+      <w:r>
+        <w:rPr>
+          <w:noProof/>
+        </w:rPr>
+        <w:fldChar w:fldCharType="separate"/>
+      </w:r>
+      <w:r>
+        <w:rPr>
+          <w:noProof/>
+        </w:rPr>
+        <w:t>13</w:t>
+      </w:r>
+      <w:r>
+        <w:rPr>
+          <w:noProof/>
+        </w:rPr>
+        <w:fldChar w:fldCharType="end"/>
+      </w:r>
+    </w:p>
+    <w:p>
+      <w:pPr>
+        <w:pStyle w:val="TOC2"/>
+        <w:tabs>
+          <w:tab w:val="left" w:pos="1100"/>
+        </w:tabs>
+        <w:rPr>
+          <w:rFonts w:asciiTheme="minorHAnsi" w:eastAsiaTheme="minorEastAsia" w:hAnsiTheme="minorHAnsi" w:cstheme="minorBidi"/>
+          <w:noProof/>
+          <w:sz w:val="22"/>
+          <w:szCs w:val="22"/>
+          <w:lang w:val="en-GB" w:eastAsia="en-GB"/>
+        </w:rPr>
+      </w:pPr>
+      <w:r>
+        <w:rPr>
+          <w:noProof/>
+        </w:rPr>
+        <w:t>1.3</w:t>
+      </w:r>
+      <w:r>
+        <w:rPr>
+          <w:rFonts w:asciiTheme="minorHAnsi" w:eastAsiaTheme="minorEastAsia" w:hAnsiTheme="minorHAnsi" w:cstheme="minorBidi"/>
+          <w:noProof/>
+          <w:sz w:val="22"/>
+          <w:szCs w:val="22"/>
+          <w:lang w:val="en-GB" w:eastAsia="en-GB"/>
+        </w:rPr>
+        <w:tab/>
+      </w:r>
+      <w:r>
+        <w:rPr>
+          <w:noProof/>
+        </w:rPr>
+        <w:t>Component and Deployment Diagrams</w:t>
+      </w:r>
+      <w:r>
+        <w:rPr>
+          <w:noProof/>
+        </w:rPr>
+        <w:tab/>
+      </w:r>
+      <w:r>
+        <w:rPr>
+          <w:noProof/>
+        </w:rPr>
+        <w:fldChar w:fldCharType="begin"/>
+      </w:r>
+      <w:r>
+        <w:rPr>
+          <w:noProof/>
+        </w:rPr>
+        <w:instrText xml:space="preserve"> PAGEREF _Toc515272173 \h </w:instrText>
+      </w:r>
+      <w:r>
+        <w:rPr>
+          <w:noProof/>
+        </w:rPr>
+      </w:r>
+      <w:r>
+        <w:rPr>
+          <w:noProof/>
+        </w:rPr>
+        <w:fldChar w:fldCharType="separate"/>
+      </w:r>
+      <w:r>
+        <w:rPr>
+          <w:noProof/>
+        </w:rPr>
+        <w:t>13</w:t>
       </w:r>
       <w:r>
         <w:rPr>
@@ -1649,12 +2019,14 @@
           <w:noProof/>
           <w:sz w:val="22"/>
           <w:szCs w:val="22"/>
-        </w:rPr>
-      </w:pPr>
-      <w:r>
-        <w:rPr>
-          <w:noProof/>
-        </w:rPr>
+          <w:lang w:val="en-GB" w:eastAsia="en-GB"/>
+        </w:rPr>
+      </w:pPr>
+      <w:r>
+        <w:rPr>
+          <w:noProof/>
+        </w:rPr>
+        <w:lastRenderedPageBreak/>
         <w:t>2.</w:t>
       </w:r>
       <w:r>
@@ -1663,6 +2035,7 @@
           <w:noProof/>
           <w:sz w:val="22"/>
           <w:szCs w:val="22"/>
+          <w:lang w:val="en-GB" w:eastAsia="en-GB"/>
         </w:rPr>
         <w:tab/>
       </w:r>
@@ -1688,7 +2061,7 @@
         <w:rPr>
           <w:noProof/>
         </w:rPr>
-        <w:instrText xml:space="preserve"> PAGEREF _Toc512097692 \h </w:instrText>
+        <w:instrText xml:space="preserve"> PAGEREF _Toc515272174 \h </w:instrText>
       </w:r>
       <w:r>
         <w:rPr>
@@ -1705,67 +2078,7 @@
         <w:rPr>
           <w:noProof/>
         </w:rPr>
-        <w:t>11</w:t>
-      </w:r>
-      <w:r>
-        <w:rPr>
-          <w:noProof/>
-        </w:rPr>
-        <w:fldChar w:fldCharType="end"/>
-      </w:r>
-    </w:p>
-    <w:p>
-      <w:pPr>
-        <w:pStyle w:val="TOC2"/>
-        <w:rPr>
-          <w:rFonts w:asciiTheme="minorHAnsi" w:eastAsiaTheme="minorEastAsia" w:hAnsiTheme="minorHAnsi" w:cstheme="minorBidi"/>
-          <w:noProof/>
-          <w:sz w:val="22"/>
-          <w:szCs w:val="22"/>
-        </w:rPr>
-      </w:pPr>
-      <w:r>
-        <w:rPr>
-          <w:i/>
-          <w:noProof/>
-          <w:color w:val="943634"/>
-        </w:rPr>
-        <w:t>[Refine the UML class diagram by applying class design principles and GRASP; motivate your choices. Deliver the updated class diagrams.]</w:t>
-      </w:r>
-      <w:r>
-        <w:rPr>
-          <w:noProof/>
-        </w:rPr>
-        <w:tab/>
-      </w:r>
-      <w:r>
-        <w:rPr>
-          <w:noProof/>
-        </w:rPr>
-        <w:fldChar w:fldCharType="begin"/>
-      </w:r>
-      <w:r>
-        <w:rPr>
-          <w:noProof/>
-        </w:rPr>
-        <w:instrText xml:space="preserve"> PAGEREF _Toc512097693 \h </w:instrText>
-      </w:r>
-      <w:r>
-        <w:rPr>
-          <w:noProof/>
-        </w:rPr>
-      </w:r>
-      <w:r>
-        <w:rPr>
-          <w:noProof/>
-        </w:rPr>
-        <w:fldChar w:fldCharType="separate"/>
-      </w:r>
-      <w:r>
-        <w:rPr>
-          <w:noProof/>
-        </w:rPr>
-        <w:t>11</w:t>
+        <w:t>14</w:t>
       </w:r>
       <w:r>
         <w:rPr>
@@ -1785,6 +2098,7 @@
           <w:noProof/>
           <w:sz w:val="22"/>
           <w:szCs w:val="22"/>
+          <w:lang w:val="en-GB" w:eastAsia="en-GB"/>
         </w:rPr>
       </w:pPr>
       <w:r>
@@ -1799,6 +2113,7 @@
           <w:noProof/>
           <w:sz w:val="22"/>
           <w:szCs w:val="22"/>
+          <w:lang w:val="en-GB" w:eastAsia="en-GB"/>
         </w:rPr>
         <w:tab/>
       </w:r>
@@ -1824,7 +2139,7 @@
         <w:rPr>
           <w:noProof/>
         </w:rPr>
-        <w:instrText xml:space="preserve"> PAGEREF _Toc512097694 \h </w:instrText>
+        <w:instrText xml:space="preserve"> PAGEREF _Toc515272175 \h </w:instrText>
       </w:r>
       <w:r>
         <w:rPr>
@@ -1841,7 +2156,7 @@
         <w:rPr>
           <w:noProof/>
         </w:rPr>
-        <w:t>11</w:t>
+        <w:t>15</w:t>
       </w:r>
       <w:r>
         <w:rPr>
@@ -1849,8 +2164,6 @@
         </w:rPr>
         <w:fldChar w:fldCharType="end"/>
       </w:r>
-      <w:bookmarkStart w:id="0" w:name="_GoBack"/>
-      <w:bookmarkEnd w:id="0"/>
     </w:p>
     <w:p>
       <w:pPr>
@@ -1863,6 +2176,7 @@
           <w:noProof/>
           <w:sz w:val="22"/>
           <w:szCs w:val="22"/>
+          <w:lang w:val="en-GB" w:eastAsia="en-GB"/>
         </w:rPr>
       </w:pPr>
       <w:r>
@@ -1877,6 +2191,7 @@
           <w:noProof/>
           <w:sz w:val="22"/>
           <w:szCs w:val="22"/>
+          <w:lang w:val="en-GB" w:eastAsia="en-GB"/>
         </w:rPr>
         <w:tab/>
       </w:r>
@@ -1902,7 +2217,7 @@
         <w:rPr>
           <w:noProof/>
         </w:rPr>
-        <w:instrText xml:space="preserve"> PAGEREF _Toc512097695 \h </w:instrText>
+        <w:instrText xml:space="preserve"> PAGEREF _Toc515272176 \h </w:instrText>
       </w:r>
       <w:r>
         <w:rPr>
@@ -1919,7 +2234,7 @@
         <w:rPr>
           <w:noProof/>
         </w:rPr>
-        <w:t>11</w:t>
+        <w:t>15</w:t>
       </w:r>
       <w:r>
         <w:rPr>
@@ -1939,6 +2254,7 @@
           <w:noProof/>
           <w:sz w:val="22"/>
           <w:szCs w:val="22"/>
+          <w:lang w:val="en-GB" w:eastAsia="en-GB"/>
         </w:rPr>
       </w:pPr>
       <w:r>
@@ -1953,6 +2269,7 @@
           <w:noProof/>
           <w:sz w:val="22"/>
           <w:szCs w:val="22"/>
+          <w:lang w:val="en-GB" w:eastAsia="en-GB"/>
         </w:rPr>
         <w:tab/>
       </w:r>
@@ -1978,7 +2295,7 @@
         <w:rPr>
           <w:noProof/>
         </w:rPr>
-        <w:instrText xml:space="preserve"> PAGEREF _Toc512097696 \h </w:instrText>
+        <w:instrText xml:space="preserve"> PAGEREF _Toc515272177 \h </w:instrText>
       </w:r>
       <w:r>
         <w:rPr>
@@ -1995,7 +2312,7 @@
         <w:rPr>
           <w:noProof/>
         </w:rPr>
-        <w:t>11</w:t>
+        <w:t>15</w:t>
       </w:r>
       <w:r>
         <w:rPr>
@@ -2015,6 +2332,7 @@
           <w:noProof/>
           <w:sz w:val="22"/>
           <w:szCs w:val="22"/>
+          <w:lang w:val="en-GB" w:eastAsia="en-GB"/>
         </w:rPr>
       </w:pPr>
       <w:r>
@@ -2029,6 +2347,7 @@
           <w:noProof/>
           <w:sz w:val="22"/>
           <w:szCs w:val="22"/>
+          <w:lang w:val="en-GB" w:eastAsia="en-GB"/>
         </w:rPr>
         <w:tab/>
       </w:r>
@@ -2054,7 +2373,7 @@
         <w:rPr>
           <w:noProof/>
         </w:rPr>
-        <w:instrText xml:space="preserve"> PAGEREF _Toc512097697 \h </w:instrText>
+        <w:instrText xml:space="preserve"> PAGEREF _Toc515272178 \h </w:instrText>
       </w:r>
       <w:r>
         <w:rPr>
@@ -2071,7 +2390,7 @@
         <w:rPr>
           <w:noProof/>
         </w:rPr>
-        <w:t>11</w:t>
+        <w:t>15</w:t>
       </w:r>
       <w:r>
         <w:rPr>
@@ -2120,7 +2439,7 @@
           <w:rFonts w:ascii="Times New Roman" w:hAnsi="Times New Roman"/>
         </w:rPr>
       </w:pPr>
-      <w:bookmarkStart w:id="1" w:name="_Toc512097677"/>
+      <w:bookmarkStart w:id="1" w:name="_Toc515272155"/>
       <w:r>
         <w:rPr>
           <w:rFonts w:ascii="Times New Roman" w:hAnsi="Times New Roman"/>
@@ -2151,7 +2470,7 @@
           <w:rFonts w:ascii="Times New Roman" w:hAnsi="Times New Roman"/>
         </w:rPr>
       </w:pPr>
-      <w:bookmarkStart w:id="2" w:name="_Toc512097678"/>
+      <w:bookmarkStart w:id="2" w:name="_Toc515272156"/>
       <w:r>
         <w:rPr>
           <w:rFonts w:ascii="Times New Roman" w:hAnsi="Times New Roman"/>
@@ -2173,7 +2492,7 @@
           <w:rFonts w:ascii="Times New Roman" w:hAnsi="Times New Roman"/>
         </w:rPr>
       </w:pPr>
-      <w:bookmarkStart w:id="3" w:name="_Toc512097679"/>
+      <w:bookmarkStart w:id="3" w:name="_Toc515272157"/>
       <w:r>
         <w:rPr>
           <w:rFonts w:ascii="Times New Roman" w:hAnsi="Times New Roman"/>
@@ -2195,9 +2514,10 @@
           <w:i/>
           <w:noProof/>
           <w:color w:val="943634"/>
+          <w:lang w:val="en-GB" w:eastAsia="en-GB"/>
         </w:rPr>
         <w:drawing>
-          <wp:anchor distT="0" distB="0" distL="114300" distR="114300" simplePos="0" relativeHeight="251620864" behindDoc="0" locked="0" layoutInCell="1" allowOverlap="1" wp14:anchorId="0D3DADF4" wp14:editId="07A5A24B">
+          <wp:anchor distT="0" distB="0" distL="114300" distR="114300" simplePos="0" relativeHeight="251650048" behindDoc="0" locked="0" layoutInCell="1" allowOverlap="1" wp14:anchorId="0D3DADF4" wp14:editId="07A5A24B">
             <wp:simplePos x="0" y="0"/>
             <wp:positionH relativeFrom="column">
               <wp:posOffset>0</wp:posOffset>
@@ -2222,7 +2542,7 @@
                     </pic:cNvPicPr>
                   </pic:nvPicPr>
                   <pic:blipFill>
-                    <a:blip r:embed="rId8">
+                    <a:blip r:embed="rId10">
                       <a:extLst>
                         <a:ext uri="{28A0092B-C50C-407E-A947-70E740481C1C}">
                           <a14:useLocalDpi xmlns:a14="http://schemas.microsoft.com/office/drawing/2010/main" val="0"/>
@@ -2267,7 +2587,7 @@
           <w:rFonts w:ascii="Times New Roman" w:hAnsi="Times New Roman"/>
         </w:rPr>
       </w:pPr>
-      <w:bookmarkStart w:id="4" w:name="_Toc512097680"/>
+      <w:bookmarkStart w:id="4" w:name="_Toc515272158"/>
       <w:r>
         <w:rPr>
           <w:rFonts w:ascii="Times New Roman" w:hAnsi="Times New Roman"/>
@@ -2283,7 +2603,7 @@
           <w:rFonts w:ascii="Times New Roman" w:hAnsi="Times New Roman"/>
         </w:rPr>
       </w:pPr>
-      <w:bookmarkStart w:id="5" w:name="_Toc512097681"/>
+      <w:bookmarkStart w:id="5" w:name="_Toc515272159"/>
       <w:r>
         <w:rPr>
           <w:rFonts w:ascii="Times New Roman" w:hAnsi="Times New Roman"/>
@@ -2361,7 +2681,7 @@
           <w:rFonts w:ascii="Times New Roman" w:hAnsi="Times New Roman"/>
         </w:rPr>
       </w:pPr>
-      <w:bookmarkStart w:id="6" w:name="_Toc512097682"/>
+      <w:bookmarkStart w:id="6" w:name="_Toc515272160"/>
       <w:r>
         <w:rPr>
           <w:rFonts w:ascii="Times New Roman" w:hAnsi="Times New Roman"/>
@@ -2379,9 +2699,10 @@
       <w:r>
         <w:rPr>
           <w:noProof/>
+          <w:lang w:val="en-GB" w:eastAsia="en-GB"/>
         </w:rPr>
         <w:drawing>
-          <wp:anchor distT="0" distB="0" distL="114300" distR="114300" simplePos="0" relativeHeight="251621888" behindDoc="0" locked="0" layoutInCell="1" allowOverlap="1" wp14:anchorId="1BD82BF1" wp14:editId="67BB2F64">
+          <wp:anchor distT="0" distB="0" distL="114300" distR="114300" simplePos="0" relativeHeight="251652096" behindDoc="0" locked="0" layoutInCell="1" allowOverlap="1" wp14:anchorId="1BD82BF1" wp14:editId="67BB2F64">
             <wp:simplePos x="0" y="0"/>
             <wp:positionH relativeFrom="column">
               <wp:posOffset>1752600</wp:posOffset>
@@ -2406,7 +2727,7 @@
                     </pic:cNvPicPr>
                   </pic:nvPicPr>
                   <pic:blipFill>
-                    <a:blip r:embed="rId9">
+                    <a:blip r:embed="rId11">
                       <a:extLst>
                         <a:ext uri="{28A0092B-C50C-407E-A947-70E740481C1C}">
                           <a14:useLocalDpi xmlns:a14="http://schemas.microsoft.com/office/drawing/2010/main" val="0"/>
@@ -2483,7 +2804,7 @@
           <w:rFonts w:ascii="Times New Roman" w:hAnsi="Times New Roman"/>
         </w:rPr>
       </w:pPr>
-      <w:bookmarkStart w:id="7" w:name="_Toc512097683"/>
+      <w:bookmarkStart w:id="7" w:name="_Toc515272161"/>
       <w:r>
         <w:rPr>
           <w:rFonts w:ascii="Times New Roman" w:hAnsi="Times New Roman"/>
@@ -2497,17 +2818,18 @@
       <w:r>
         <w:rPr>
           <w:noProof/>
+          <w:lang w:val="en-GB" w:eastAsia="en-GB"/>
         </w:rPr>
         <w:drawing>
-          <wp:anchor distT="0" distB="0" distL="114300" distR="114300" simplePos="0" relativeHeight="251628032" behindDoc="0" locked="0" layoutInCell="1" allowOverlap="1" wp14:anchorId="2646D20A" wp14:editId="25DC5E00">
+          <wp:anchor distT="0" distB="0" distL="114300" distR="114300" simplePos="0" relativeHeight="251654144" behindDoc="0" locked="0" layoutInCell="1" allowOverlap="1" wp14:anchorId="2646D20A" wp14:editId="00CC174A">
             <wp:simplePos x="0" y="0"/>
             <wp:positionH relativeFrom="column">
-              <wp:posOffset>0</wp:posOffset>
+              <wp:posOffset>1111250</wp:posOffset>
             </wp:positionH>
             <wp:positionV relativeFrom="paragraph">
-              <wp:posOffset>151765</wp:posOffset>
+              <wp:posOffset>152400</wp:posOffset>
             </wp:positionV>
-            <wp:extent cx="5942330" cy="4590415"/>
+            <wp:extent cx="3517900" cy="2717165"/>
             <wp:effectExtent l="0" t="0" r="0" b="0"/>
             <wp:wrapSquare wrapText="bothSides"/>
             <wp:docPr id="4" name="Picture 4"/>
@@ -2524,7 +2846,7 @@
                     </pic:cNvPicPr>
                   </pic:nvPicPr>
                   <pic:blipFill>
-                    <a:blip r:embed="rId10">
+                    <a:blip r:embed="rId12">
                       <a:extLst>
                         <a:ext uri="{28A0092B-C50C-407E-A947-70E740481C1C}">
                           <a14:useLocalDpi xmlns:a14="http://schemas.microsoft.com/office/drawing/2010/main" val="0"/>
@@ -2539,7 +2861,7 @@
                   <pic:spPr bwMode="auto">
                     <a:xfrm>
                       <a:off x="0" y="0"/>
-                      <a:ext cx="5942330" cy="4590415"/>
+                      <a:ext cx="3517900" cy="2717165"/>
                     </a:xfrm>
                     <a:prstGeom prst="rect">
                       <a:avLst/>
@@ -2583,6 +2905,217 @@
         <w:pStyle w:val="Heading1"/>
         <w:numPr>
           <w:ilvl w:val="0"/>
+          <w:numId w:val="0"/>
+        </w:numPr>
+        <w:tabs>
+          <w:tab w:val="left" w:pos="720"/>
+        </w:tabs>
+        <w:ind w:left="1440"/>
+        <w:rPr>
+          <w:rFonts w:ascii="Times New Roman" w:hAnsi="Times New Roman"/>
+        </w:rPr>
+      </w:pPr>
+    </w:p>
+    <w:p>
+      <w:pPr>
+        <w:pStyle w:val="Heading1"/>
+        <w:numPr>
+          <w:ilvl w:val="0"/>
+          <w:numId w:val="0"/>
+        </w:numPr>
+        <w:tabs>
+          <w:tab w:val="left" w:pos="720"/>
+        </w:tabs>
+        <w:ind w:left="1440"/>
+        <w:rPr>
+          <w:rFonts w:ascii="Times New Roman" w:hAnsi="Times New Roman"/>
+        </w:rPr>
+      </w:pPr>
+    </w:p>
+    <w:p>
+      <w:pPr>
+        <w:pStyle w:val="Heading1"/>
+        <w:numPr>
+          <w:ilvl w:val="0"/>
+          <w:numId w:val="0"/>
+        </w:numPr>
+        <w:tabs>
+          <w:tab w:val="left" w:pos="720"/>
+        </w:tabs>
+        <w:ind w:left="1440"/>
+        <w:rPr>
+          <w:rFonts w:ascii="Times New Roman" w:hAnsi="Times New Roman"/>
+        </w:rPr>
+      </w:pPr>
+    </w:p>
+    <w:p>
+      <w:pPr>
+        <w:pStyle w:val="Heading1"/>
+        <w:numPr>
+          <w:ilvl w:val="0"/>
+          <w:numId w:val="0"/>
+        </w:numPr>
+        <w:tabs>
+          <w:tab w:val="left" w:pos="720"/>
+        </w:tabs>
+        <w:ind w:left="1440"/>
+        <w:rPr>
+          <w:rFonts w:ascii="Times New Roman" w:hAnsi="Times New Roman"/>
+        </w:rPr>
+      </w:pPr>
+    </w:p>
+    <w:p>
+      <w:pPr>
+        <w:pStyle w:val="Heading1"/>
+        <w:numPr>
+          <w:ilvl w:val="0"/>
+          <w:numId w:val="0"/>
+        </w:numPr>
+        <w:tabs>
+          <w:tab w:val="left" w:pos="720"/>
+        </w:tabs>
+        <w:ind w:left="1440"/>
+        <w:rPr>
+          <w:rFonts w:ascii="Times New Roman" w:hAnsi="Times New Roman"/>
+        </w:rPr>
+      </w:pPr>
+    </w:p>
+    <w:p>
+      <w:pPr>
+        <w:pStyle w:val="Heading1"/>
+        <w:numPr>
+          <w:ilvl w:val="0"/>
+          <w:numId w:val="0"/>
+        </w:numPr>
+        <w:tabs>
+          <w:tab w:val="left" w:pos="720"/>
+        </w:tabs>
+        <w:ind w:left="1440"/>
+        <w:rPr>
+          <w:rFonts w:ascii="Times New Roman" w:hAnsi="Times New Roman"/>
+        </w:rPr>
+      </w:pPr>
+    </w:p>
+    <w:p>
+      <w:pPr>
+        <w:pStyle w:val="Heading1"/>
+        <w:numPr>
+          <w:ilvl w:val="0"/>
+          <w:numId w:val="0"/>
+        </w:numPr>
+        <w:tabs>
+          <w:tab w:val="left" w:pos="720"/>
+        </w:tabs>
+        <w:ind w:left="1440"/>
+        <w:rPr>
+          <w:rFonts w:ascii="Times New Roman" w:hAnsi="Times New Roman"/>
+        </w:rPr>
+      </w:pPr>
+    </w:p>
+    <w:p/>
+    <w:p/>
+    <w:p/>
+    <w:p/>
+    <w:p>
+      <w:pPr>
+        <w:pStyle w:val="Heading1"/>
+        <w:numPr>
+          <w:ilvl w:val="0"/>
+          <w:numId w:val="0"/>
+        </w:numPr>
+        <w:tabs>
+          <w:tab w:val="left" w:pos="720"/>
+        </w:tabs>
+        <w:ind w:left="1440"/>
+        <w:rPr>
+          <w:rFonts w:ascii="Times New Roman" w:hAnsi="Times New Roman"/>
+        </w:rPr>
+      </w:pPr>
+    </w:p>
+    <w:p>
+      <w:pPr>
+        <w:pStyle w:val="Heading1"/>
+        <w:numPr>
+          <w:ilvl w:val="0"/>
+          <w:numId w:val="0"/>
+        </w:numPr>
+        <w:tabs>
+          <w:tab w:val="left" w:pos="720"/>
+        </w:tabs>
+        <w:ind w:left="1440"/>
+        <w:rPr>
+          <w:rFonts w:ascii="Times New Roman" w:hAnsi="Times New Roman"/>
+        </w:rPr>
+      </w:pPr>
+      <w:r>
+        <w:rPr>
+          <w:rFonts w:ascii="Times New Roman" w:hAnsi="Times New Roman"/>
+        </w:rPr>
+        <w:tab/>
+      </w:r>
+      <w:bookmarkStart w:id="8" w:name="_Toc515272162"/>
+      <w:r>
+        <w:rPr>
+          <w:rFonts w:ascii="Times New Roman" w:hAnsi="Times New Roman"/>
+          <w:noProof/>
+          <w:lang w:val="en-GB" w:eastAsia="en-GB"/>
+        </w:rPr>
+        <w:drawing>
+          <wp:inline distT="0" distB="0" distL="0" distR="0" wp14:anchorId="52EA613F" wp14:editId="49B90F85">
+            <wp:extent cx="3263900" cy="2946925"/>
+            <wp:effectExtent l="0" t="0" r="0" b="0"/>
+            <wp:docPr id="13" name="Picture 13" descr="C:\Users\lucia\Downloads\Deployment.png"/>
+            <wp:cNvGraphicFramePr>
+              <a:graphicFrameLocks xmlns:a="http://schemas.openxmlformats.org/drawingml/2006/main" noChangeAspect="1"/>
+            </wp:cNvGraphicFramePr>
+            <a:graphic xmlns:a="http://schemas.openxmlformats.org/drawingml/2006/main">
+              <a:graphicData uri="http://schemas.openxmlformats.org/drawingml/2006/picture">
+                <pic:pic xmlns:pic="http://schemas.openxmlformats.org/drawingml/2006/picture">
+                  <pic:nvPicPr>
+                    <pic:cNvPr id="0" name="Picture 4" descr="C:\Users\lucia\Downloads\Deployment.png"/>
+                    <pic:cNvPicPr>
+                      <a:picLocks noChangeAspect="1" noChangeArrowheads="1"/>
+                    </pic:cNvPicPr>
+                  </pic:nvPicPr>
+                  <pic:blipFill>
+                    <a:blip r:embed="rId9">
+                      <a:extLst>
+                        <a:ext uri="{28A0092B-C50C-407E-A947-70E740481C1C}">
+                          <a14:useLocalDpi xmlns:a14="http://schemas.microsoft.com/office/drawing/2010/main" val="0"/>
+                        </a:ext>
+                      </a:extLst>
+                    </a:blip>
+                    <a:srcRect/>
+                    <a:stretch>
+                      <a:fillRect/>
+                    </a:stretch>
+                  </pic:blipFill>
+                  <pic:spPr bwMode="auto">
+                    <a:xfrm>
+                      <a:off x="0" y="0"/>
+                      <a:ext cx="3275221" cy="2957147"/>
+                    </a:xfrm>
+                    <a:prstGeom prst="rect">
+                      <a:avLst/>
+                    </a:prstGeom>
+                    <a:noFill/>
+                    <a:ln>
+                      <a:noFill/>
+                    </a:ln>
+                  </pic:spPr>
+                </pic:pic>
+              </a:graphicData>
+            </a:graphic>
+          </wp:inline>
+        </w:drawing>
+      </w:r>
+      <w:bookmarkEnd w:id="8"/>
+    </w:p>
+    <w:p>
+      <w:pPr>
+        <w:pStyle w:val="Heading1"/>
+        <w:numPr>
+          <w:ilvl w:val="0"/>
           <w:numId w:val="3"/>
         </w:numPr>
         <w:tabs>
@@ -2593,7 +3126,7 @@
           <w:rFonts w:ascii="Times New Roman" w:hAnsi="Times New Roman"/>
         </w:rPr>
       </w:pPr>
-      <w:bookmarkStart w:id="8" w:name="_Toc512097684"/>
+      <w:bookmarkStart w:id="9" w:name="_Toc515272163"/>
       <w:r>
         <w:rPr>
           <w:rFonts w:ascii="Times New Roman" w:hAnsi="Times New Roman"/>
@@ -2612,7 +3145,7 @@
         </w:rPr>
         <w:t>2</w:t>
       </w:r>
-      <w:bookmarkEnd w:id="8"/>
+      <w:bookmarkEnd w:id="9"/>
     </w:p>
     <w:p>
       <w:pPr>
@@ -2626,14 +3159,14 @@
           <w:rFonts w:ascii="Times New Roman" w:hAnsi="Times New Roman"/>
         </w:rPr>
       </w:pPr>
-      <w:bookmarkStart w:id="9" w:name="_Toc512097685"/>
+      <w:bookmarkStart w:id="10" w:name="_Toc515272164"/>
       <w:r>
         <w:rPr>
           <w:rFonts w:ascii="Times New Roman" w:hAnsi="Times New Roman"/>
         </w:rPr>
         <w:t>Design Model</w:t>
       </w:r>
-      <w:bookmarkEnd w:id="9"/>
+      <w:bookmarkEnd w:id="10"/>
     </w:p>
     <w:p>
       <w:pPr>
@@ -2647,31 +3180,24 @@
           <w:rFonts w:ascii="Times New Roman" w:hAnsi="Times New Roman"/>
         </w:rPr>
       </w:pPr>
-      <w:bookmarkStart w:id="10" w:name="_Toc512097686"/>
+      <w:bookmarkStart w:id="11" w:name="_Toc515272165"/>
       <w:r>
         <w:rPr>
           <w:rFonts w:ascii="Times New Roman" w:hAnsi="Times New Roman"/>
         </w:rPr>
         <w:t>Dynamic Behavior</w:t>
       </w:r>
-      <w:bookmarkEnd w:id="10"/>
-    </w:p>
-    <w:p/>
-    <w:p/>
-    <w:p/>
-    <w:p/>
-    <w:p/>
-    <w:p/>
-    <w:p/>
-    <w:p/>
-    <w:p/>
-    <w:p/>
-    <w:p/>
-    <w:p/>
-    <w:p/>
-    <w:p/>
-    <w:p>
-      <w:r>
+      <w:bookmarkEnd w:id="11"/>
+    </w:p>
+    <w:p/>
+    <w:p/>
+    <w:p/>
+    <w:p/>
+    <w:p/>
+    <w:p/>
+    <w:p>
+      <w:r>
+        <w:lastRenderedPageBreak/>
         <w:t>Sequence diagrams:</w:t>
       </w:r>
     </w:p>
@@ -2679,9 +3205,10 @@
       <w:r>
         <w:rPr>
           <w:noProof/>
+          <w:lang w:val="en-GB" w:eastAsia="en-GB"/>
         </w:rPr>
         <w:drawing>
-          <wp:anchor distT="0" distB="0" distL="114300" distR="114300" simplePos="0" relativeHeight="251653632" behindDoc="0" locked="0" layoutInCell="1" allowOverlap="1" wp14:anchorId="2A010476" wp14:editId="28AAE0A2">
+          <wp:anchor distT="0" distB="0" distL="114300" distR="114300" simplePos="0" relativeHeight="251660288" behindDoc="0" locked="0" layoutInCell="1" allowOverlap="1" wp14:anchorId="2A010476" wp14:editId="28AAE0A2">
             <wp:simplePos x="0" y="0"/>
             <wp:positionH relativeFrom="column">
               <wp:posOffset>0</wp:posOffset>
@@ -2706,7 +3233,7 @@
                     </pic:cNvPicPr>
                   </pic:nvPicPr>
                   <pic:blipFill>
-                    <a:blip r:embed="rId11">
+                    <a:blip r:embed="rId13">
                       <a:extLst>
                         <a:ext uri="{28A0092B-C50C-407E-A947-70E740481C1C}">
                           <a14:useLocalDpi xmlns:a14="http://schemas.microsoft.com/office/drawing/2010/main" val="0"/>
@@ -2769,9 +3296,10 @@
       <w:r>
         <w:rPr>
           <w:noProof/>
+          <w:lang w:val="en-GB" w:eastAsia="en-GB"/>
         </w:rPr>
         <w:drawing>
-          <wp:anchor distT="0" distB="0" distL="114300" distR="114300" simplePos="0" relativeHeight="251651584" behindDoc="1" locked="0" layoutInCell="1" allowOverlap="1" wp14:anchorId="59F01234" wp14:editId="77434F1F">
+          <wp:anchor distT="0" distB="0" distL="114300" distR="114300" simplePos="0" relativeHeight="251658240" behindDoc="1" locked="0" layoutInCell="1" allowOverlap="1" wp14:anchorId="59F01234" wp14:editId="77434F1F">
             <wp:simplePos x="0" y="0"/>
             <wp:positionH relativeFrom="column">
               <wp:posOffset>-5381625</wp:posOffset>
@@ -2804,7 +3332,7 @@
                     </pic:cNvPicPr>
                   </pic:nvPicPr>
                   <pic:blipFill>
-                    <a:blip r:embed="rId12">
+                    <a:blip r:embed="rId14">
                       <a:extLst>
                         <a:ext uri="{28A0092B-C50C-407E-A947-70E740481C1C}">
                           <a14:useLocalDpi xmlns:a14="http://schemas.microsoft.com/office/drawing/2010/main" val="0"/>
@@ -2859,18 +3387,18 @@
     <w:p/>
     <w:p/>
     <w:p/>
-    <w:p/>
-    <w:p/>
-    <w:p/>
-    <w:p/>
-    <w:p/>
-    <w:p/>
-    <w:p/>
-    <w:p/>
-    <w:p/>
-    <w:p/>
-    <w:p>
-      <w:r>
+    <w:p>
+      <w:pPr>
+        <w:widowControl/>
+        <w:spacing w:after="200" w:line="276" w:lineRule="auto"/>
+      </w:pPr>
+      <w:r>
+        <w:br w:type="page"/>
+      </w:r>
+    </w:p>
+    <w:p>
+      <w:r>
+        <w:lastRenderedPageBreak/>
         <w:t>Comunication diagrams:</w:t>
       </w:r>
     </w:p>
@@ -2879,9 +3407,10 @@
       <w:r>
         <w:rPr>
           <w:noProof/>
+          <w:lang w:val="en-GB" w:eastAsia="en-GB"/>
         </w:rPr>
         <w:drawing>
-          <wp:anchor distT="0" distB="0" distL="114300" distR="114300" simplePos="0" relativeHeight="251661824" behindDoc="0" locked="0" layoutInCell="1" allowOverlap="1" wp14:anchorId="558B4B91" wp14:editId="081BEAB2">
+          <wp:anchor distT="0" distB="0" distL="114300" distR="114300" simplePos="0" relativeHeight="251662336" behindDoc="0" locked="0" layoutInCell="1" allowOverlap="1" wp14:anchorId="558B4B91" wp14:editId="081BEAB2">
             <wp:simplePos x="0" y="0"/>
             <wp:positionH relativeFrom="column">
               <wp:posOffset>-152400</wp:posOffset>
@@ -2906,7 +3435,7 @@
                     </pic:cNvPicPr>
                   </pic:nvPicPr>
                   <pic:blipFill>
-                    <a:blip r:embed="rId13">
+                    <a:blip r:embed="rId15">
                       <a:extLst>
                         <a:ext uri="{28A0092B-C50C-407E-A947-70E740481C1C}">
                           <a14:useLocalDpi xmlns:a14="http://schemas.microsoft.com/office/drawing/2010/main" val="0"/>
@@ -2971,9 +3500,10 @@
       <w:r>
         <w:rPr>
           <w:noProof/>
+          <w:lang w:val="en-GB" w:eastAsia="en-GB"/>
         </w:rPr>
         <w:drawing>
-          <wp:anchor distT="0" distB="0" distL="114300" distR="114300" simplePos="0" relativeHeight="251677184" behindDoc="0" locked="0" layoutInCell="1" allowOverlap="1" wp14:anchorId="6E6F0FA3" wp14:editId="01FDF823">
+          <wp:anchor distT="0" distB="0" distL="114300" distR="114300" simplePos="0" relativeHeight="251664384" behindDoc="0" locked="0" layoutInCell="1" allowOverlap="1" wp14:anchorId="6E6F0FA3" wp14:editId="01FDF823">
             <wp:simplePos x="0" y="0"/>
             <wp:positionH relativeFrom="column">
               <wp:posOffset>-5301615</wp:posOffset>
@@ -2998,7 +3528,7 @@
                     </pic:cNvPicPr>
                   </pic:nvPicPr>
                   <pic:blipFill>
-                    <a:blip r:embed="rId14">
+                    <a:blip r:embed="rId16">
                       <a:extLst>
                         <a:ext uri="{28A0092B-C50C-407E-A947-70E740481C1C}">
                           <a14:useLocalDpi xmlns:a14="http://schemas.microsoft.com/office/drawing/2010/main" val="0"/>
@@ -3053,11 +3583,12 @@
           <w:color w:val="943634"/>
         </w:rPr>
       </w:pPr>
-      <w:bookmarkStart w:id="11" w:name="_Toc512097687"/>
+      <w:bookmarkStart w:id="12" w:name="_Toc515272166"/>
       <w:r>
         <w:rPr>
           <w:rFonts w:ascii="Times New Roman" w:hAnsi="Times New Roman"/>
         </w:rPr>
+        <w:lastRenderedPageBreak/>
         <w:t xml:space="preserve">Class </w:t>
       </w:r>
       <w:r>
@@ -3066,7 +3597,7 @@
         </w:rPr>
         <w:t>Design</w:t>
       </w:r>
-      <w:bookmarkEnd w:id="11"/>
+      <w:bookmarkEnd w:id="12"/>
     </w:p>
     <w:p>
       <w:pPr>
@@ -3088,9 +3619,10 @@
       <w:r>
         <w:rPr>
           <w:noProof/>
+          <w:lang w:val="en-GB" w:eastAsia="en-GB"/>
         </w:rPr>
         <w:drawing>
-          <wp:anchor distT="0" distB="0" distL="114300" distR="114300" simplePos="0" relativeHeight="251693568" behindDoc="0" locked="0" layoutInCell="1" allowOverlap="1" wp14:anchorId="5360506E" wp14:editId="2AEA58F1">
+          <wp:anchor distT="0" distB="0" distL="114300" distR="114300" simplePos="0" relativeHeight="251666432" behindDoc="0" locked="0" layoutInCell="1" allowOverlap="1" wp14:anchorId="5360506E" wp14:editId="2AEA58F1">
             <wp:simplePos x="0" y="0"/>
             <wp:positionH relativeFrom="column">
               <wp:posOffset>590550</wp:posOffset>
@@ -3115,7 +3647,7 @@
                     </pic:cNvPicPr>
                   </pic:nvPicPr>
                   <pic:blipFill>
-                    <a:blip r:embed="rId15">
+                    <a:blip r:embed="rId17">
                       <a:extLst>
                         <a:ext uri="{28A0092B-C50C-407E-A947-70E740481C1C}">
                           <a14:useLocalDpi xmlns:a14="http://schemas.microsoft.com/office/drawing/2010/main" val="0"/>
@@ -3569,12 +4101,20 @@
     </w:p>
     <w:p>
       <w:pPr>
-        <w:ind w:left="709"/>
+        <w:widowControl/>
+        <w:spacing w:after="200" w:line="276" w:lineRule="auto"/>
         <w:rPr>
           <w:i/>
           <w:color w:val="943634"/>
         </w:rPr>
       </w:pPr>
+      <w:r>
+        <w:rPr>
+          <w:i/>
+          <w:color w:val="943634"/>
+        </w:rPr>
+        <w:br w:type="page"/>
+      </w:r>
     </w:p>
     <w:p>
       <w:pPr>
@@ -3588,14 +4128,15 @@
           <w:rFonts w:ascii="Times New Roman" w:hAnsi="Times New Roman"/>
         </w:rPr>
       </w:pPr>
-      <w:bookmarkStart w:id="12" w:name="_Toc512097688"/>
+      <w:bookmarkStart w:id="13" w:name="_Toc515272167"/>
       <w:r>
         <w:rPr>
           <w:rFonts w:ascii="Times New Roman" w:hAnsi="Times New Roman"/>
         </w:rPr>
+        <w:lastRenderedPageBreak/>
         <w:t>Data Model</w:t>
       </w:r>
-      <w:bookmarkEnd w:id="12"/>
+      <w:bookmarkEnd w:id="13"/>
     </w:p>
     <w:p>
       <w:pPr>
@@ -3610,9 +4151,10 @@
           <w:i/>
           <w:noProof/>
           <w:color w:val="943634"/>
+          <w:lang w:val="en-GB" w:eastAsia="en-GB"/>
         </w:rPr>
         <w:drawing>
-          <wp:anchor distT="0" distB="0" distL="114300" distR="114300" simplePos="0" relativeHeight="251630080" behindDoc="0" locked="0" layoutInCell="1" allowOverlap="1" wp14:anchorId="1FD08173" wp14:editId="5A3B6FFA">
+          <wp:anchor distT="0" distB="0" distL="114300" distR="114300" simplePos="0" relativeHeight="251656192" behindDoc="0" locked="0" layoutInCell="1" allowOverlap="1" wp14:anchorId="1FD08173" wp14:editId="5A3B6FFA">
             <wp:simplePos x="0" y="0"/>
             <wp:positionH relativeFrom="column">
               <wp:posOffset>285750</wp:posOffset>
@@ -3637,7 +4179,7 @@
                     </pic:cNvPicPr>
                   </pic:nvPicPr>
                   <pic:blipFill>
-                    <a:blip r:embed="rId8">
+                    <a:blip r:embed="rId10">
                       <a:extLst>
                         <a:ext uri="{28A0092B-C50C-407E-A947-70E740481C1C}">
                           <a14:useLocalDpi xmlns:a14="http://schemas.microsoft.com/office/drawing/2010/main" val="0"/>
@@ -3687,43 +4229,30 @@
           <w:rFonts w:ascii="Times New Roman" w:hAnsi="Times New Roman"/>
         </w:rPr>
       </w:pPr>
-      <w:bookmarkStart w:id="13" w:name="_Toc512097689"/>
+      <w:bookmarkStart w:id="14" w:name="_Toc515272168"/>
       <w:r>
         <w:rPr>
           <w:rFonts w:ascii="Times New Roman" w:hAnsi="Times New Roman"/>
         </w:rPr>
         <w:t>Unit Testing</w:t>
       </w:r>
-      <w:bookmarkEnd w:id="13"/>
-    </w:p>
-    <w:p>
-      <w:pPr>
-        <w:ind w:left="709"/>
-        <w:rPr>
-          <w:i/>
-          <w:color w:val="943634"/>
-        </w:rPr>
-      </w:pPr>
-      <w:r>
-        <w:rPr>
-          <w:i/>
-          <w:color w:val="943634"/>
-        </w:rPr>
-        <w:t>[</w:t>
-      </w:r>
-      <w:r>
-        <w:rPr>
-          <w:i/>
-          <w:color w:val="943634"/>
-        </w:rPr>
-        <w:t>Present the used testing methods and the associated test case scenarios</w:t>
-      </w:r>
-      <w:r>
-        <w:rPr>
-          <w:i/>
-          <w:color w:val="943634"/>
-        </w:rPr>
-        <w:t>.]</w:t>
+      <w:bookmarkEnd w:id="14"/>
+    </w:p>
+    <w:p>
+      <w:pPr>
+        <w:ind w:left="720" w:firstLine="720"/>
+      </w:pPr>
+      <w:r>
+        <w:t xml:space="preserve">The Unit Testing done in this project consisted of writing methods/classes and then testing them. Whenever an error appeared or something didn’t go as </w:t>
+      </w:r>
+      <w:r>
+        <w:t>planned</w:t>
+      </w:r>
+      <w:r>
+        <w:t xml:space="preserve"> System.out.println() were inserted in the code to resolve </w:t>
+      </w:r>
+      <w:r>
+        <w:t>the errors or inconsistencies.</w:t>
       </w:r>
     </w:p>
     <w:p>
@@ -3743,14 +4272,14 @@
           <w:rFonts w:ascii="Times New Roman" w:hAnsi="Times New Roman"/>
         </w:rPr>
       </w:pPr>
-      <w:bookmarkStart w:id="14" w:name="_Toc512097690"/>
+      <w:bookmarkStart w:id="15" w:name="_Toc515272169"/>
       <w:r>
         <w:rPr>
           <w:rFonts w:ascii="Times New Roman" w:hAnsi="Times New Roman"/>
         </w:rPr>
         <w:t>Elaboration – Iteration 2</w:t>
       </w:r>
-      <w:bookmarkEnd w:id="14"/>
+      <w:bookmarkEnd w:id="15"/>
     </w:p>
     <w:p>
       <w:pPr>
@@ -3764,18 +4293,484 @@
           <w:rFonts w:ascii="Times New Roman" w:hAnsi="Times New Roman"/>
         </w:rPr>
       </w:pPr>
-      <w:bookmarkStart w:id="15" w:name="_Toc512097691"/>
+      <w:bookmarkStart w:id="16" w:name="_Toc515272170"/>
       <w:r>
         <w:rPr>
           <w:rFonts w:ascii="Times New Roman" w:hAnsi="Times New Roman"/>
         </w:rPr>
         <w:t>Architectural Design Refinement</w:t>
       </w:r>
-      <w:bookmarkEnd w:id="15"/>
-    </w:p>
-    <w:p>
-      <w:pPr>
-        <w:ind w:left="720"/>
+      <w:bookmarkEnd w:id="16"/>
+    </w:p>
+    <w:p>
+      <w:pPr>
+        <w:pStyle w:val="Heading2"/>
+        <w:numPr>
+          <w:ilvl w:val="1"/>
+          <w:numId w:val="18"/>
+        </w:numPr>
+      </w:pPr>
+      <w:bookmarkStart w:id="17" w:name="_Toc515272171"/>
+      <w:r>
+        <w:t>Conceptual architecture</w:t>
+      </w:r>
+      <w:bookmarkEnd w:id="17"/>
+    </w:p>
+    <w:p>
+      <w:pPr>
+        <w:ind w:left="720" w:firstLine="357"/>
+      </w:pPr>
+      <w:r>
+        <w:t xml:space="preserve">After documenting myself more, (and doing the 3 assignments and seeing the requirements), the architectural patterns that I have chosen to use in this </w:t>
+      </w:r>
+      <w:r>
+        <w:t>project are</w:t>
+      </w:r>
+      <w:r>
+        <w:t xml:space="preserve">: a client-server architecture with the following design patterns: table module pattern, and a </w:t>
+      </w:r>
+      <w:r>
+        <w:t>Dao</w:t>
+      </w:r>
+      <w:r>
+        <w:t xml:space="preserve"> pattern, for creating the entities I also have used a Builder pattern. The user interface will be implemented using an MVC architecture.</w:t>
+      </w:r>
+      <w:r>
+        <w:t xml:space="preserve"> For better managing the repositories I used the Abstract Factory design pattern.</w:t>
+      </w:r>
+    </w:p>
+    <w:p>
+      <w:pPr>
+        <w:pStyle w:val="ListParagraph"/>
+        <w:ind w:firstLine="357"/>
+      </w:pPr>
+      <w:r>
+        <w:lastRenderedPageBreak/>
+        <w:t xml:space="preserve">Client Server: </w:t>
+      </w:r>
+      <w:r>
+        <w:rPr>
+          <w:shd w:val="clear" w:color="auto" w:fill="FFFFFF"/>
+        </w:rPr>
+        <w:t>Client/server architecture is a computing model in which the server hosts, delivers and manages most of the resources and services to be consumed by the client. This type of architecture has one or more client computers connected to a central server over a network or internet connection. This system shares computing resources.</w:t>
+      </w:r>
+    </w:p>
+    <w:p>
+      <w:pPr>
+        <w:pStyle w:val="ListParagraph"/>
+        <w:spacing w:line="240" w:lineRule="auto"/>
+        <w:ind w:firstLine="357"/>
+        <w:jc w:val="both"/>
+      </w:pPr>
+      <w:r>
+        <w:t>Dao: access to data varies depending on the source of the data. Access to persistent storage, such as to a database, varies greatly depending on the type of storage (relational databases, object-oriented databases, flat files, and so forth) and the vendor implementation.</w:t>
+      </w:r>
+    </w:p>
+    <w:p>
+      <w:pPr>
+        <w:pStyle w:val="ListParagraph"/>
+        <w:spacing w:line="240" w:lineRule="auto"/>
+        <w:ind w:firstLine="357"/>
+        <w:jc w:val="both"/>
+      </w:pPr>
+      <w:r>
+        <w:t>Table Module: A single instance that handles the business logic for all rows in a database table or view.</w:t>
+      </w:r>
+    </w:p>
+    <w:p>
+      <w:pPr>
+        <w:pStyle w:val="ListParagraph"/>
+        <w:ind w:firstLine="357"/>
+      </w:pPr>
+      <w:r>
+        <w:t>Builder: Builder pattern builds a complex object using simple objects and using a step by step approach. This type of design pattern comes under creational pattern as this pattern provides one of the best ways to create an object. A Builder class builds the final object step by step. This builder is independent of other objects.</w:t>
+      </w:r>
+    </w:p>
+    <w:p>
+      <w:pPr>
+        <w:pStyle w:val="ListParagraph"/>
+        <w:ind w:firstLine="357"/>
+      </w:pPr>
+      <w:r>
+        <w:t>MVC Pattern stands for Model-View-Controller Pattern. This pattern is used to separate application's concerns.</w:t>
+      </w:r>
+    </w:p>
+    <w:p>
+      <w:pPr>
+        <w:pStyle w:val="ListParagraph"/>
+        <w:ind w:firstLine="357"/>
+        <w:rPr>
+          <w:lang w:val="en-GB" w:eastAsia="en-GB"/>
+        </w:rPr>
+      </w:pPr>
+      <w:r>
+        <w:rPr>
+          <w:bCs/>
+          <w:lang w:val="en-GB" w:eastAsia="en-GB"/>
+        </w:rPr>
+        <w:t>Model</w:t>
+      </w:r>
+      <w:r>
+        <w:rPr>
+          <w:lang w:val="en-GB" w:eastAsia="en-GB"/>
+        </w:rPr>
+        <w:t> - Model represents an object or JAVA POJO carrying data. It can also have logic to update controller if its data changes.</w:t>
+      </w:r>
+    </w:p>
+    <w:p>
+      <w:pPr>
+        <w:ind w:left="357" w:firstLine="720"/>
+        <w:rPr>
+          <w:lang w:val="en-GB" w:eastAsia="en-GB"/>
+        </w:rPr>
+      </w:pPr>
+      <w:r>
+        <w:rPr>
+          <w:bCs/>
+          <w:lang w:val="en-GB" w:eastAsia="en-GB"/>
+        </w:rPr>
+        <w:t>View</w:t>
+      </w:r>
+      <w:r>
+        <w:rPr>
+          <w:lang w:val="en-GB" w:eastAsia="en-GB"/>
+        </w:rPr>
+        <w:t> - View represents the visualization of the data that model contains.</w:t>
+      </w:r>
+    </w:p>
+    <w:p>
+      <w:pPr>
+        <w:pStyle w:val="ListParagraph"/>
+        <w:rPr>
+          <w:lang w:val="en-GB" w:eastAsia="en-GB"/>
+        </w:rPr>
+      </w:pPr>
+      <w:r>
+        <w:rPr>
+          <w:bCs/>
+          <w:lang w:val="en-GB" w:eastAsia="en-GB"/>
+        </w:rPr>
+        <w:t>Controller</w:t>
+      </w:r>
+      <w:r>
+        <w:rPr>
+          <w:lang w:val="en-GB" w:eastAsia="en-GB"/>
+        </w:rPr>
+        <w:t xml:space="preserve"> - Controller acts on both model and view. It controls the data flow into model object and updates the view whenever data changes. It keeps view and model </w:t>
+      </w:r>
+      <w:r>
+        <w:rPr>
+          <w:lang w:val="en-GB" w:eastAsia="en-GB"/>
+        </w:rPr>
+        <w:t>separate.</w:t>
+      </w:r>
+    </w:p>
+    <w:p>
+      <w:pPr>
+        <w:pStyle w:val="ListParagraph"/>
+        <w:ind w:firstLine="720"/>
+        <w:rPr>
+          <w:color w:val="000000"/>
+          <w:lang w:val="en-GB" w:eastAsia="en-GB"/>
+        </w:rPr>
+      </w:pPr>
+      <w:r>
+        <w:rPr>
+          <w:color w:val="000000"/>
+          <w:lang w:val="en-GB" w:eastAsia="en-GB"/>
+        </w:rPr>
+        <w:t>Abstract Factory patterns work around a super-factory which creates other factories. This factory is also called as factory of factories. This type of design pattern comes under creational pattern as this pattern provides one of the best ways to create an object.</w:t>
+      </w:r>
+    </w:p>
+    <w:p>
+      <w:pPr>
+        <w:pStyle w:val="ListParagraph"/>
+        <w:rPr>
+          <w:color w:val="000000"/>
+          <w:lang w:val="en-GB" w:eastAsia="en-GB"/>
+        </w:rPr>
+      </w:pPr>
+      <w:r>
+        <w:rPr>
+          <w:color w:val="000000"/>
+          <w:lang w:val="en-GB" w:eastAsia="en-GB"/>
+        </w:rPr>
+        <w:t>In Abstract Factory pattern an interface is responsible for creating a factory of related objects without explicitly specifying their classes. Each generated factory can give the objects as per the Factory pattern.</w:t>
+      </w:r>
+    </w:p>
+    <w:p>
+      <w:pPr>
+        <w:pStyle w:val="ListParagraph"/>
+        <w:ind w:firstLine="357"/>
+      </w:pPr>
+      <w:r>
+        <w:t xml:space="preserve">I choose them because the DCCCS will be client server system, </w:t>
+      </w:r>
+      <w:r>
+        <w:t>Dao</w:t>
+      </w:r>
+      <w:r>
+        <w:t xml:space="preserve"> and table module patterns will deal with the database needed to store the doctors</w:t>
+      </w:r>
+      <w:r>
+        <w:t xml:space="preserve"> by using the Builder to create the entities</w:t>
+      </w:r>
+      <w:r>
+        <w:t xml:space="preserve">, clients and their analysis (accessing these </w:t>
+      </w:r>
+      <w:r>
+        <w:t>information’s</w:t>
+      </w:r>
+      <w:r>
+        <w:t>).</w:t>
+      </w:r>
+    </w:p>
+    <w:p>
+      <w:pPr>
+        <w:ind w:firstLine="720"/>
+      </w:pPr>
+      <w:r>
+        <w:rPr>
+          <w:noProof/>
+          <w:lang w:val="en-GB" w:eastAsia="en-GB"/>
+        </w:rPr>
+        <w:drawing>
+          <wp:inline distT="0" distB="0" distL="0" distR="0" wp14:anchorId="52730466" wp14:editId="0AC5A482">
+            <wp:extent cx="5937250" cy="2673350"/>
+            <wp:effectExtent l="0" t="0" r="0" b="0"/>
+            <wp:docPr id="7" name="Picture 7"/>
+            <wp:cNvGraphicFramePr>
+              <a:graphicFrameLocks xmlns:a="http://schemas.openxmlformats.org/drawingml/2006/main" noChangeAspect="1"/>
+            </wp:cNvGraphicFramePr>
+            <a:graphic xmlns:a="http://schemas.openxmlformats.org/drawingml/2006/main">
+              <a:graphicData uri="http://schemas.openxmlformats.org/drawingml/2006/picture">
+                <pic:pic xmlns:pic="http://schemas.openxmlformats.org/drawingml/2006/picture">
+                  <pic:nvPicPr>
+                    <pic:cNvPr id="0" name="Picture 1"/>
+                    <pic:cNvPicPr>
+                      <a:picLocks noChangeAspect="1" noChangeArrowheads="1"/>
+                    </pic:cNvPicPr>
+                  </pic:nvPicPr>
+                  <pic:blipFill>
+                    <a:blip r:embed="rId18">
+                      <a:extLst>
+                        <a:ext uri="{28A0092B-C50C-407E-A947-70E740481C1C}">
+                          <a14:useLocalDpi xmlns:a14="http://schemas.microsoft.com/office/drawing/2010/main" val="0"/>
+                        </a:ext>
+                      </a:extLst>
+                    </a:blip>
+                    <a:srcRect/>
+                    <a:stretch>
+                      <a:fillRect/>
+                    </a:stretch>
+                  </pic:blipFill>
+                  <pic:spPr bwMode="auto">
+                    <a:xfrm>
+                      <a:off x="0" y="0"/>
+                      <a:ext cx="5937250" cy="2673350"/>
+                    </a:xfrm>
+                    <a:prstGeom prst="rect">
+                      <a:avLst/>
+                    </a:prstGeom>
+                    <a:noFill/>
+                    <a:ln>
+                      <a:noFill/>
+                    </a:ln>
+                  </pic:spPr>
+                </pic:pic>
+              </a:graphicData>
+            </a:graphic>
+          </wp:inline>
+        </w:drawing>
+      </w:r>
+    </w:p>
+    <w:p>
+      <w:pPr>
+        <w:widowControl/>
+        <w:spacing w:after="200" w:line="276" w:lineRule="auto"/>
+      </w:pPr>
+      <w:r>
+        <w:br w:type="page"/>
+      </w:r>
+    </w:p>
+    <w:p>
+      <w:pPr>
+        <w:ind w:firstLine="720"/>
+      </w:pPr>
+    </w:p>
+    <w:p>
+      <w:pPr>
+        <w:pStyle w:val="Heading2"/>
+        <w:numPr>
+          <w:ilvl w:val="1"/>
+          <w:numId w:val="18"/>
+        </w:numPr>
+      </w:pPr>
+      <w:bookmarkStart w:id="18" w:name="_Toc515272172"/>
+      <w:r>
+        <w:t>Package design</w:t>
+      </w:r>
+      <w:bookmarkEnd w:id="18"/>
+    </w:p>
+    <w:p>
+      <w:pPr>
+        <w:pStyle w:val="ListParagraph"/>
+        <w:ind w:left="360"/>
+      </w:pPr>
+      <w:r>
+        <w:t>The older diagram was not showing enough implementation of the system, the new one is a more complex one, achieving the full functionality of the system at this stage.</w:t>
+      </w:r>
+    </w:p>
+    <w:p>
+      <w:pPr>
+        <w:pStyle w:val="ListParagraph"/>
+        <w:ind w:left="1080"/>
+        <w:rPr>
+          <w:b/>
+        </w:rPr>
+      </w:pPr>
+      <w:r>
+        <w:rPr>
+          <w:b/>
+          <w:noProof/>
+          <w:lang w:val="en-GB" w:eastAsia="en-GB"/>
+        </w:rPr>
+        <w:drawing>
+          <wp:inline distT="0" distB="0" distL="0" distR="0" wp14:anchorId="6C6E18D2" wp14:editId="56338610">
+            <wp:extent cx="4222750" cy="3893412"/>
+            <wp:effectExtent l="0" t="0" r="0" b="0"/>
+            <wp:docPr id="11" name="Picture 11"/>
+            <wp:cNvGraphicFramePr>
+              <a:graphicFrameLocks xmlns:a="http://schemas.openxmlformats.org/drawingml/2006/main" noChangeAspect="1"/>
+            </wp:cNvGraphicFramePr>
+            <a:graphic xmlns:a="http://schemas.openxmlformats.org/drawingml/2006/main">
+              <a:graphicData uri="http://schemas.openxmlformats.org/drawingml/2006/picture">
+                <pic:pic xmlns:pic="http://schemas.openxmlformats.org/drawingml/2006/picture">
+                  <pic:nvPicPr>
+                    <pic:cNvPr id="0" name="Picture 2"/>
+                    <pic:cNvPicPr>
+                      <a:picLocks noChangeAspect="1" noChangeArrowheads="1"/>
+                    </pic:cNvPicPr>
+                  </pic:nvPicPr>
+                  <pic:blipFill>
+                    <a:blip r:embed="rId19">
+                      <a:extLst>
+                        <a:ext uri="{28A0092B-C50C-407E-A947-70E740481C1C}">
+                          <a14:useLocalDpi xmlns:a14="http://schemas.microsoft.com/office/drawing/2010/main" val="0"/>
+                        </a:ext>
+                      </a:extLst>
+                    </a:blip>
+                    <a:srcRect/>
+                    <a:stretch>
+                      <a:fillRect/>
+                    </a:stretch>
+                  </pic:blipFill>
+                  <pic:spPr bwMode="auto">
+                    <a:xfrm>
+                      <a:off x="0" y="0"/>
+                      <a:ext cx="4226081" cy="3896483"/>
+                    </a:xfrm>
+                    <a:prstGeom prst="rect">
+                      <a:avLst/>
+                    </a:prstGeom>
+                    <a:noFill/>
+                    <a:ln>
+                      <a:noFill/>
+                    </a:ln>
+                  </pic:spPr>
+                </pic:pic>
+              </a:graphicData>
+            </a:graphic>
+          </wp:inline>
+        </w:drawing>
+      </w:r>
+    </w:p>
+    <w:p>
+      <w:pPr>
+        <w:pStyle w:val="Heading2"/>
+        <w:numPr>
+          <w:ilvl w:val="1"/>
+          <w:numId w:val="18"/>
+        </w:numPr>
+      </w:pPr>
+      <w:bookmarkStart w:id="19" w:name="_Toc515272173"/>
+      <w:r>
+        <w:t>Component and Deployment Diagrams</w:t>
+      </w:r>
+      <w:bookmarkEnd w:id="19"/>
+    </w:p>
+    <w:p>
+      <w:pPr>
+        <w:ind w:left="360"/>
+      </w:pPr>
+      <w:r>
+        <w:t>As mentioned above, the new diagrams reflect better and more completely the functionality of the system, one can say the new functionality of the system.</w:t>
+      </w:r>
+    </w:p>
+    <w:p>
+      <w:pPr>
+        <w:pStyle w:val="ListParagraph"/>
+        <w:ind w:left="360"/>
+      </w:pPr>
+      <w:r>
+        <w:rPr>
+          <w:noProof/>
+          <w:lang w:val="en-GB" w:eastAsia="en-GB"/>
+        </w:rPr>
+        <w:drawing>
+          <wp:inline distT="0" distB="0" distL="0" distR="0" wp14:anchorId="7D683F38" wp14:editId="2B9F7096">
+            <wp:extent cx="5937250" cy="2286000"/>
+            <wp:effectExtent l="0" t="0" r="0" b="0"/>
+            <wp:docPr id="14" name="Picture 14"/>
+            <wp:cNvGraphicFramePr>
+              <a:graphicFrameLocks xmlns:a="http://schemas.openxmlformats.org/drawingml/2006/main" noChangeAspect="1"/>
+            </wp:cNvGraphicFramePr>
+            <a:graphic xmlns:a="http://schemas.openxmlformats.org/drawingml/2006/main">
+              <a:graphicData uri="http://schemas.openxmlformats.org/drawingml/2006/picture">
+                <pic:pic xmlns:pic="http://schemas.openxmlformats.org/drawingml/2006/picture">
+                  <pic:nvPicPr>
+                    <pic:cNvPr id="0" name="Picture 5"/>
+                    <pic:cNvPicPr>
+                      <a:picLocks noChangeAspect="1" noChangeArrowheads="1"/>
+                    </pic:cNvPicPr>
+                  </pic:nvPicPr>
+                  <pic:blipFill>
+                    <a:blip r:embed="rId20">
+                      <a:extLst>
+                        <a:ext uri="{28A0092B-C50C-407E-A947-70E740481C1C}">
+                          <a14:useLocalDpi xmlns:a14="http://schemas.microsoft.com/office/drawing/2010/main" val="0"/>
+                        </a:ext>
+                      </a:extLst>
+                    </a:blip>
+                    <a:srcRect/>
+                    <a:stretch>
+                      <a:fillRect/>
+                    </a:stretch>
+                  </pic:blipFill>
+                  <pic:spPr bwMode="auto">
+                    <a:xfrm>
+                      <a:off x="0" y="0"/>
+                      <a:ext cx="5937250" cy="2286000"/>
+                    </a:xfrm>
+                    <a:prstGeom prst="rect">
+                      <a:avLst/>
+                    </a:prstGeom>
+                    <a:noFill/>
+                    <a:ln>
+                      <a:noFill/>
+                    </a:ln>
+                  </pic:spPr>
+                </pic:pic>
+              </a:graphicData>
+            </a:graphic>
+          </wp:inline>
+        </w:drawing>
+      </w:r>
+    </w:p>
+    <w:p>
+      <w:pPr>
+        <w:pStyle w:val="ListParagraph"/>
+        <w:ind w:left="360"/>
         <w:rPr>
           <w:b/>
           <w:i/>
@@ -3784,10 +4779,61 @@
       </w:pPr>
       <w:r>
         <w:rPr>
+          <w:b/>
           <w:i/>
+          <w:noProof/>
           <w:color w:val="943634" w:themeColor="accent2" w:themeShade="BF"/>
-        </w:rPr>
-        <w:t>[Refine the architectural design: conceptual architecture, package design (consider package design principles), component and deployment diagrams. Motivate the changes that have been made.]</w:t>
+          <w:lang w:val="en-GB" w:eastAsia="en-GB"/>
+        </w:rPr>
+        <w:lastRenderedPageBreak/>
+        <w:drawing>
+          <wp:inline distT="0" distB="0" distL="0" distR="0" wp14:anchorId="68994E55" wp14:editId="3A5C0BEA">
+            <wp:extent cx="5943600" cy="2654300"/>
+            <wp:effectExtent l="0" t="0" r="0" b="0"/>
+            <wp:docPr id="16" name="Picture 16"/>
+            <wp:cNvGraphicFramePr>
+              <a:graphicFrameLocks xmlns:a="http://schemas.openxmlformats.org/drawingml/2006/main" noChangeAspect="1"/>
+            </wp:cNvGraphicFramePr>
+            <a:graphic xmlns:a="http://schemas.openxmlformats.org/drawingml/2006/main">
+              <a:graphicData uri="http://schemas.openxmlformats.org/drawingml/2006/picture">
+                <pic:pic xmlns:pic="http://schemas.openxmlformats.org/drawingml/2006/picture">
+                  <pic:nvPicPr>
+                    <pic:cNvPr id="0" name="Picture 7"/>
+                    <pic:cNvPicPr>
+                      <a:picLocks noChangeAspect="1" noChangeArrowheads="1"/>
+                    </pic:cNvPicPr>
+                  </pic:nvPicPr>
+                  <pic:blipFill>
+                    <a:blip r:embed="rId21">
+                      <a:extLst>
+                        <a:ext uri="{28A0092B-C50C-407E-A947-70E740481C1C}">
+                          <a14:useLocalDpi xmlns:a14="http://schemas.microsoft.com/office/drawing/2010/main" val="0"/>
+                        </a:ext>
+                      </a:extLst>
+                    </a:blip>
+                    <a:srcRect/>
+                    <a:stretch>
+                      <a:fillRect/>
+                    </a:stretch>
+                  </pic:blipFill>
+                  <pic:spPr bwMode="auto">
+                    <a:xfrm>
+                      <a:off x="0" y="0"/>
+                      <a:ext cx="5943600" cy="2654300"/>
+                    </a:xfrm>
+                    <a:prstGeom prst="rect">
+                      <a:avLst/>
+                    </a:prstGeom>
+                    <a:noFill/>
+                    <a:ln>
+                      <a:noFill/>
+                    </a:ln>
+                  </pic:spPr>
+                </pic:pic>
+              </a:graphicData>
+            </a:graphic>
+          </wp:inline>
+        </w:drawing>
       </w:r>
     </w:p>
     <w:p>
@@ -3797,100 +4843,82 @@
           <w:ilvl w:val="0"/>
           <w:numId w:val="13"/>
         </w:numPr>
-        <w:ind w:left="709" w:hanging="709"/>
         <w:rPr>
           <w:rFonts w:ascii="Times New Roman" w:hAnsi="Times New Roman"/>
         </w:rPr>
       </w:pPr>
-      <w:bookmarkStart w:id="16" w:name="_Toc512097692"/>
+      <w:bookmarkStart w:id="20" w:name="_Toc515272174"/>
       <w:r>
         <w:rPr>
           <w:rFonts w:ascii="Times New Roman" w:hAnsi="Times New Roman"/>
         </w:rPr>
+        <w:t>Design Model Refinement</w:t>
+      </w:r>
+      <w:bookmarkEnd w:id="20"/>
+    </w:p>
+    <w:p>
+      <w:r>
+        <w:rPr>
+          <w:noProof/>
+          <w:lang w:val="en-GB" w:eastAsia="en-GB"/>
+        </w:rPr>
+        <w:drawing>
+          <wp:inline distT="0" distB="0" distL="0" distR="0" wp14:anchorId="097F9384" wp14:editId="2814A391">
+            <wp:extent cx="5937250" cy="4895850"/>
+            <wp:effectExtent l="0" t="0" r="0" b="0"/>
+            <wp:docPr id="17" name="Picture 17"/>
+            <wp:cNvGraphicFramePr>
+              <a:graphicFrameLocks xmlns:a="http://schemas.openxmlformats.org/drawingml/2006/main" noChangeAspect="1"/>
+            </wp:cNvGraphicFramePr>
+            <a:graphic xmlns:a="http://schemas.openxmlformats.org/drawingml/2006/main">
+              <a:graphicData uri="http://schemas.openxmlformats.org/drawingml/2006/picture">
+                <pic:pic xmlns:pic="http://schemas.openxmlformats.org/drawingml/2006/picture">
+                  <pic:nvPicPr>
+                    <pic:cNvPr id="0" name="Picture 8"/>
+                    <pic:cNvPicPr>
+                      <a:picLocks noChangeAspect="1" noChangeArrowheads="1"/>
+                    </pic:cNvPicPr>
+                  </pic:nvPicPr>
+                  <pic:blipFill>
+                    <a:blip r:embed="rId22">
+                      <a:extLst>
+                        <a:ext uri="{28A0092B-C50C-407E-A947-70E740481C1C}">
+                          <a14:useLocalDpi xmlns:a14="http://schemas.microsoft.com/office/drawing/2010/main" val="0"/>
+                        </a:ext>
+                      </a:extLst>
+                    </a:blip>
+                    <a:srcRect/>
+                    <a:stretch>
+                      <a:fillRect/>
+                    </a:stretch>
+                  </pic:blipFill>
+                  <pic:spPr bwMode="auto">
+                    <a:xfrm>
+                      <a:off x="0" y="0"/>
+                      <a:ext cx="5937250" cy="4895850"/>
+                    </a:xfrm>
+                    <a:prstGeom prst="rect">
+                      <a:avLst/>
+                    </a:prstGeom>
+                    <a:noFill/>
+                    <a:ln>
+                      <a:noFill/>
+                    </a:ln>
+                  </pic:spPr>
+                </pic:pic>
+              </a:graphicData>
+            </a:graphic>
+          </wp:inline>
+        </w:drawing>
+      </w:r>
+    </w:p>
+    <w:p/>
+    <w:p>
+      <w:r>
         <w:lastRenderedPageBreak/>
-        <w:t>Design Model Refinement</w:t>
-      </w:r>
-      <w:bookmarkEnd w:id="16"/>
-    </w:p>
-    <w:p>
-      <w:pPr>
-        <w:pStyle w:val="Heading2"/>
-        <w:numPr>
-          <w:ilvl w:val="0"/>
-          <w:numId w:val="0"/>
-        </w:numPr>
-        <w:ind w:left="720"/>
-        <w:rPr>
-          <w:rFonts w:ascii="Times New Roman" w:hAnsi="Times New Roman"/>
-          <w:b w:val="0"/>
-          <w:sz w:val="24"/>
-        </w:rPr>
-      </w:pPr>
-      <w:bookmarkStart w:id="17" w:name="_Toc285725326"/>
-      <w:bookmarkStart w:id="18" w:name="_Toc285725569"/>
-      <w:bookmarkStart w:id="19" w:name="_Toc285793970"/>
-      <w:bookmarkStart w:id="20" w:name="_Toc512097693"/>
-      <w:r>
-        <w:rPr>
-          <w:rFonts w:ascii="Times New Roman" w:hAnsi="Times New Roman"/>
-          <w:b w:val="0"/>
-          <w:i/>
-          <w:color w:val="943634"/>
-        </w:rPr>
-        <w:t>[Refine the UML class diagram by applying</w:t>
-      </w:r>
-      <w:r>
-        <w:rPr>
-          <w:rFonts w:ascii="Times New Roman" w:hAnsi="Times New Roman"/>
-          <w:b w:val="0"/>
-          <w:i/>
-          <w:color w:val="943634"/>
-        </w:rPr>
-        <w:t xml:space="preserve"> class design principles and </w:t>
-      </w:r>
-      <w:r>
-        <w:rPr>
-          <w:rFonts w:ascii="Times New Roman" w:hAnsi="Times New Roman"/>
-          <w:b w:val="0"/>
-          <w:i/>
-          <w:color w:val="943634"/>
-        </w:rPr>
-        <w:t>GRASP; motivate your choices. Deliver the updated class diagrams.]</w:t>
-      </w:r>
-      <w:bookmarkEnd w:id="17"/>
-      <w:bookmarkEnd w:id="18"/>
-      <w:bookmarkEnd w:id="19"/>
-      <w:bookmarkEnd w:id="20"/>
-    </w:p>
-    <w:p>
-      <w:pPr>
-        <w:pStyle w:val="ListParagraph"/>
-        <w:rPr>
-          <w:i/>
-          <w:color w:val="943634"/>
-        </w:rPr>
-      </w:pPr>
-    </w:p>
-    <w:p>
-      <w:pPr>
-        <w:pStyle w:val="ListParagraph"/>
-        <w:tabs>
-          <w:tab w:val="left" w:pos="990"/>
-          <w:tab w:val="left" w:pos="1170"/>
-        </w:tabs>
-        <w:rPr>
-          <w:b/>
-        </w:rPr>
-      </w:pPr>
-    </w:p>
-    <w:p>
-      <w:pPr>
-        <w:ind w:left="720"/>
-        <w:rPr>
-          <w:i/>
-          <w:color w:val="943634"/>
-        </w:rPr>
-      </w:pPr>
+        <w:tab/>
+        <w:t>I chose to implement these classes because of the requirements I had to do for this project and because of what I have learned doing the assignments for this laboratory.</w:t>
+      </w:r>
     </w:p>
     <w:p>
       <w:pPr>
@@ -3922,7 +4950,7 @@
           <w:rFonts w:ascii="Times New Roman" w:hAnsi="Times New Roman"/>
         </w:rPr>
       </w:pPr>
-      <w:bookmarkStart w:id="21" w:name="_Toc512097694"/>
+      <w:bookmarkStart w:id="21" w:name="_Toc515272175"/>
       <w:r>
         <w:rPr>
           <w:rFonts w:ascii="Times New Roman" w:hAnsi="Times New Roman"/>
@@ -3951,7 +4979,7 @@
           <w:rFonts w:ascii="Times New Roman" w:hAnsi="Times New Roman"/>
         </w:rPr>
       </w:pPr>
-      <w:bookmarkStart w:id="22" w:name="_Toc512097695"/>
+      <w:bookmarkStart w:id="22" w:name="_Toc515272176"/>
       <w:r>
         <w:rPr>
           <w:rFonts w:ascii="Times New Roman" w:hAnsi="Times New Roman"/>
@@ -3962,18 +4990,23 @@
     </w:p>
     <w:p>
       <w:pPr>
-        <w:ind w:firstLine="720"/>
-        <w:rPr>
-          <w:i/>
-          <w:color w:val="943634"/>
-        </w:rPr>
-      </w:pPr>
-      <w:r>
-        <w:rPr>
-          <w:i/>
-          <w:color w:val="943634"/>
-        </w:rPr>
-        <w:t>[Describe how you applied integration testing and present the associated test case scenarios.]</w:t>
+        <w:pStyle w:val="ListParagraph"/>
+        <w:ind w:left="0" w:firstLine="709"/>
+      </w:pPr>
+      <w:r>
+        <w:t xml:space="preserve">The </w:t>
+      </w:r>
+      <w:r>
+        <w:t>System</w:t>
+      </w:r>
+      <w:r>
+        <w:t xml:space="preserve"> Testing done in this project consisted of writing methods</w:t>
+      </w:r>
+      <w:r>
+        <w:t xml:space="preserve">/classes and then testing them, after that testing if the higher part (who used the method/class) worked properly. </w:t>
+      </w:r>
+      <w:r>
+        <w:t>Whenever an error appeared or something didn’t go as planned System.out.println() were inserted in the code to resolve the errors or inconsistencies.</w:t>
       </w:r>
     </w:p>
     <w:p>
@@ -3988,7 +5021,7 @@
           <w:rFonts w:ascii="Times New Roman" w:hAnsi="Times New Roman"/>
         </w:rPr>
       </w:pPr>
-      <w:bookmarkStart w:id="23" w:name="_Toc512097696"/>
+      <w:bookmarkStart w:id="23" w:name="_Toc515272177"/>
       <w:r>
         <w:rPr>
           <w:rFonts w:ascii="Times New Roman" w:hAnsi="Times New Roman"/>
@@ -3999,18 +5032,14 @@
     </w:p>
     <w:p>
       <w:pPr>
-        <w:ind w:firstLine="720"/>
+        <w:ind w:left="709"/>
         <w:rPr>
           <w:i/>
           <w:color w:val="943634"/>
         </w:rPr>
       </w:pPr>
       <w:r>
-        <w:rPr>
-          <w:i/>
-          <w:color w:val="943634"/>
-        </w:rPr>
-        <w:t>[Present future improvements for the system]</w:t>
+        <w:t>Some possible future improvements possible for my project are: enabling the doctor to add multiple types when creating an analysis. Also one big improvement would be to do a secure login.</w:t>
       </w:r>
     </w:p>
     <w:p>
@@ -4034,7 +5063,7 @@
           <w:rFonts w:ascii="Times New Roman" w:hAnsi="Times New Roman"/>
         </w:rPr>
       </w:pPr>
-      <w:bookmarkStart w:id="24" w:name="_Toc512097697"/>
+      <w:bookmarkStart w:id="24" w:name="_Toc515272178"/>
       <w:r>
         <w:rPr>
           <w:rFonts w:ascii="Times New Roman" w:hAnsi="Times New Roman"/>
@@ -4043,6 +5072,57 @@
       </w:r>
       <w:bookmarkEnd w:id="24"/>
     </w:p>
+    <w:p>
+      <w:hyperlink r:id="rId23" w:history="1">
+        <w:r>
+          <w:rPr>
+            <w:rStyle w:val="Hyperlink"/>
+          </w:rPr>
+          <w:t>https://www.w3schools.com</w:t>
+        </w:r>
+      </w:hyperlink>
+    </w:p>
+    <w:p>
+      <w:hyperlink r:id="rId24" w:history="1">
+        <w:r>
+          <w:rPr>
+            <w:rStyle w:val="Hyperlink"/>
+          </w:rPr>
+          <w:t>https://imgbb.com/</w:t>
+        </w:r>
+      </w:hyperlink>
+    </w:p>
+    <w:p>
+      <w:hyperlink r:id="rId25" w:history="1">
+        <w:r>
+          <w:rPr>
+            <w:rStyle w:val="Hyperlink"/>
+          </w:rPr>
+          <w:t>https://www.thymeleaf.org/doc/tutorials/2.1/usingthymeleaf.html</w:t>
+        </w:r>
+      </w:hyperlink>
+    </w:p>
+    <w:p>
+      <w:hyperlink r:id="rId26" w:history="1">
+        <w:r>
+          <w:rPr>
+            <w:rStyle w:val="Hyperlink"/>
+          </w:rPr>
+          <w:t>https://www.tutorialspoint.com</w:t>
+        </w:r>
+      </w:hyperlink>
+    </w:p>
+    <w:p>
+      <w:hyperlink r:id="rId27" w:history="1">
+        <w:r>
+          <w:rPr>
+            <w:rStyle w:val="Hyperlink"/>
+          </w:rPr>
+          <w:t>https://bootsnipp.com</w:t>
+        </w:r>
+      </w:hyperlink>
+    </w:p>
+    <w:p/>
     <w:p/>
     <w:p>
       <w:pPr>
@@ -4051,10 +5131,10 @@
     </w:p>
     <w:p/>
     <w:sectPr>
-      <w:headerReference w:type="default" r:id="rId16"/>
-      <w:footerReference w:type="default" r:id="rId17"/>
-      <w:headerReference w:type="first" r:id="rId18"/>
-      <w:footerReference w:type="first" r:id="rId19"/>
+      <w:headerReference w:type="default" r:id="rId28"/>
+      <w:footerReference w:type="default" r:id="rId29"/>
+      <w:headerReference w:type="first" r:id="rId30"/>
+      <w:footerReference w:type="first" r:id="rId31"/>
       <w:pgSz w:w="12240" w:h="15840" w:code="1"/>
       <w:pgMar w:top="1440" w:right="1440" w:bottom="1440" w:left="1440" w:header="720" w:footer="720" w:gutter="0"/>
       <w:cols w:space="720"/>
@@ -4065,7 +5145,7 @@
 </file>
 
 <file path=word/endnotes.xml><?xml version="1.0" encoding="utf-8"?>
-<w:endnotes xmlns:wpc="http://schemas.microsoft.com/office/word/2010/wordprocessingCanvas" xmlns:cx="http://schemas.microsoft.com/office/drawing/2014/chartex" xmlns:cx1="http://schemas.microsoft.com/office/drawing/2015/9/8/chartex" xmlns:cx2="http://schemas.microsoft.com/office/drawing/2015/10/21/chartex" xmlns:cx3="http://schemas.microsoft.com/office/drawing/2016/5/9/chartex" xmlns:cx4="http://schemas.microsoft.com/office/drawing/2016/5/10/chartex" xmlns:cx5="http://schemas.microsoft.com/office/drawing/2016/5/11/chartex" xmlns:cx6="http://schemas.microsoft.com/office/drawing/2016/5/12/chartex" xmlns:cx7="http://schemas.microsoft.com/office/drawing/2016/5/13/chartex" xmlns:cx8="http://schemas.microsoft.com/office/drawing/2016/5/14/chartex" xmlns:mc="http://schemas.openxmlformats.org/markup-compatibility/2006" xmlns:aink="http://schemas.microsoft.com/office/drawing/2016/ink" xmlns:am3d="http://schemas.microsoft.com/office/drawing/2017/model3d" xmlns:o="urn:schemas-microsoft-com:office:office" xmlns:r="http://schemas.openxmlformats.org/officeDocument/2006/relationships" xmlns:m="http://schemas.openxmlformats.org/officeDocument/2006/math" xmlns:v="urn:schemas-microsoft-com:vml" xmlns:wp14="http://schemas.microsoft.com/office/word/2010/wordprocessingDrawing" xmlns:wp="http://schemas.openxmlformats.org/drawingml/2006/wordprocessingDrawing" xmlns:w10="urn:schemas-microsoft-com:office:word" xmlns:w="http://schemas.openxmlformats.org/wordprocessingml/2006/main" xmlns:w14="http://schemas.microsoft.com/office/word/2010/wordml" xmlns:w15="http://schemas.microsoft.com/office/word/2012/wordml" xmlns:w16cid="http://schemas.microsoft.com/office/word/2016/wordml/cid" xmlns:w16se="http://schemas.microsoft.com/office/word/2015/wordml/symex" xmlns:wpg="http://schemas.microsoft.com/office/word/2010/wordprocessingGroup" xmlns:wpi="http://schemas.microsoft.com/office/word/2010/wordprocessingInk" xmlns:wne="http://schemas.microsoft.com/office/word/2006/wordml" xmlns:wps="http://schemas.microsoft.com/office/word/2010/wordprocessingShape" mc:Ignorable="w14 w15 w16se w16cid wp14">
+<w:endnotes xmlns:wpc="http://schemas.microsoft.com/office/word/2010/wordprocessingCanvas" xmlns:cx="http://schemas.microsoft.com/office/drawing/2014/chartex" xmlns:cx1="http://schemas.microsoft.com/office/drawing/2015/9/8/chartex" xmlns:mc="http://schemas.openxmlformats.org/markup-compatibility/2006" xmlns:o="urn:schemas-microsoft-com:office:office" xmlns:r="http://schemas.openxmlformats.org/officeDocument/2006/relationships" xmlns:m="http://schemas.openxmlformats.org/officeDocument/2006/math" xmlns:v="urn:schemas-microsoft-com:vml" xmlns:wp14="http://schemas.microsoft.com/office/word/2010/wordprocessingDrawing" xmlns:wp="http://schemas.openxmlformats.org/drawingml/2006/wordprocessingDrawing" xmlns:w10="urn:schemas-microsoft-com:office:word" xmlns:w="http://schemas.openxmlformats.org/wordprocessingml/2006/main" xmlns:w14="http://schemas.microsoft.com/office/word/2010/wordml" xmlns:w15="http://schemas.microsoft.com/office/word/2012/wordml" xmlns:w16se="http://schemas.microsoft.com/office/word/2015/wordml/symex" xmlns:wpg="http://schemas.microsoft.com/office/word/2010/wordprocessingGroup" xmlns:wpi="http://schemas.microsoft.com/office/word/2010/wordprocessingInk" xmlns:wne="http://schemas.microsoft.com/office/word/2006/wordml" xmlns:wps="http://schemas.microsoft.com/office/word/2010/wordprocessingShape" mc:Ignorable="w14 w15 w16se wp14">
   <w:endnote w:type="separator" w:id="-1">
     <w:p>
       <w:pPr>
@@ -4090,7 +5170,7 @@
 </file>
 
 <file path=word/footer1.xml><?xml version="1.0" encoding="utf-8"?>
-<w:ftr xmlns:wpc="http://schemas.microsoft.com/office/word/2010/wordprocessingCanvas" xmlns:cx="http://schemas.microsoft.com/office/drawing/2014/chartex" xmlns:cx1="http://schemas.microsoft.com/office/drawing/2015/9/8/chartex" xmlns:cx2="http://schemas.microsoft.com/office/drawing/2015/10/21/chartex" xmlns:cx3="http://schemas.microsoft.com/office/drawing/2016/5/9/chartex" xmlns:cx4="http://schemas.microsoft.com/office/drawing/2016/5/10/chartex" xmlns:cx5="http://schemas.microsoft.com/office/drawing/2016/5/11/chartex" xmlns:cx6="http://schemas.microsoft.com/office/drawing/2016/5/12/chartex" xmlns:cx7="http://schemas.microsoft.com/office/drawing/2016/5/13/chartex" xmlns:cx8="http://schemas.microsoft.com/office/drawing/2016/5/14/chartex" xmlns:mc="http://schemas.openxmlformats.org/markup-compatibility/2006" xmlns:aink="http://schemas.microsoft.com/office/drawing/2016/ink" xmlns:am3d="http://schemas.microsoft.com/office/drawing/2017/model3d" xmlns:o="urn:schemas-microsoft-com:office:office" xmlns:r="http://schemas.openxmlformats.org/officeDocument/2006/relationships" xmlns:m="http://schemas.openxmlformats.org/officeDocument/2006/math" xmlns:v="urn:schemas-microsoft-com:vml" xmlns:wp14="http://schemas.microsoft.com/office/word/2010/wordprocessingDrawing" xmlns:wp="http://schemas.openxmlformats.org/drawingml/2006/wordprocessingDrawing" xmlns:w10="urn:schemas-microsoft-com:office:word" xmlns:w="http://schemas.openxmlformats.org/wordprocessingml/2006/main" xmlns:w14="http://schemas.microsoft.com/office/word/2010/wordml" xmlns:w15="http://schemas.microsoft.com/office/word/2012/wordml" xmlns:w16cid="http://schemas.microsoft.com/office/word/2016/wordml/cid" xmlns:w16se="http://schemas.microsoft.com/office/word/2015/wordml/symex" xmlns:wpg="http://schemas.microsoft.com/office/word/2010/wordprocessingGroup" xmlns:wpi="http://schemas.microsoft.com/office/word/2010/wordprocessingInk" xmlns:wne="http://schemas.microsoft.com/office/word/2006/wordml" xmlns:wps="http://schemas.microsoft.com/office/word/2010/wordprocessingShape" mc:Ignorable="w14 w15 w16se w16cid wp14">
+<w:ftr xmlns:wpc="http://schemas.microsoft.com/office/word/2010/wordprocessingCanvas" xmlns:cx="http://schemas.microsoft.com/office/drawing/2014/chartex" xmlns:cx1="http://schemas.microsoft.com/office/drawing/2015/9/8/chartex" xmlns:mc="http://schemas.openxmlformats.org/markup-compatibility/2006" xmlns:o="urn:schemas-microsoft-com:office:office" xmlns:r="http://schemas.openxmlformats.org/officeDocument/2006/relationships" xmlns:m="http://schemas.openxmlformats.org/officeDocument/2006/math" xmlns:v="urn:schemas-microsoft-com:vml" xmlns:wp14="http://schemas.microsoft.com/office/word/2010/wordprocessingDrawing" xmlns:wp="http://schemas.openxmlformats.org/drawingml/2006/wordprocessingDrawing" xmlns:w10="urn:schemas-microsoft-com:office:word" xmlns:w="http://schemas.openxmlformats.org/wordprocessingml/2006/main" xmlns:w14="http://schemas.microsoft.com/office/word/2010/wordml" xmlns:w15="http://schemas.microsoft.com/office/word/2012/wordml" xmlns:w16se="http://schemas.microsoft.com/office/word/2015/wordml/symex" xmlns:wpg="http://schemas.microsoft.com/office/word/2010/wordprocessingGroup" xmlns:wpi="http://schemas.microsoft.com/office/word/2010/wordprocessingInk" xmlns:wne="http://schemas.microsoft.com/office/word/2006/wordml" xmlns:wps="http://schemas.microsoft.com/office/word/2010/wordprocessingShape" mc:Ignorable="w14 w15 w16se wp14">
   <w:p>
     <w:pPr>
       <w:pStyle w:val="Footer"/>
@@ -4128,7 +5208,7 @@
 </file>
 
 <file path=word/footer2.xml><?xml version="1.0" encoding="utf-8"?>
-<w:ftr xmlns:wpc="http://schemas.microsoft.com/office/word/2010/wordprocessingCanvas" xmlns:cx="http://schemas.microsoft.com/office/drawing/2014/chartex" xmlns:cx1="http://schemas.microsoft.com/office/drawing/2015/9/8/chartex" xmlns:cx2="http://schemas.microsoft.com/office/drawing/2015/10/21/chartex" xmlns:cx3="http://schemas.microsoft.com/office/drawing/2016/5/9/chartex" xmlns:cx4="http://schemas.microsoft.com/office/drawing/2016/5/10/chartex" xmlns:cx5="http://schemas.microsoft.com/office/drawing/2016/5/11/chartex" xmlns:cx6="http://schemas.microsoft.com/office/drawing/2016/5/12/chartex" xmlns:cx7="http://schemas.microsoft.com/office/drawing/2016/5/13/chartex" xmlns:cx8="http://schemas.microsoft.com/office/drawing/2016/5/14/chartex" xmlns:mc="http://schemas.openxmlformats.org/markup-compatibility/2006" xmlns:aink="http://schemas.microsoft.com/office/drawing/2016/ink" xmlns:am3d="http://schemas.microsoft.com/office/drawing/2017/model3d" xmlns:o="urn:schemas-microsoft-com:office:office" xmlns:r="http://schemas.openxmlformats.org/officeDocument/2006/relationships" xmlns:m="http://schemas.openxmlformats.org/officeDocument/2006/math" xmlns:v="urn:schemas-microsoft-com:vml" xmlns:wp14="http://schemas.microsoft.com/office/word/2010/wordprocessingDrawing" xmlns:wp="http://schemas.openxmlformats.org/drawingml/2006/wordprocessingDrawing" xmlns:w10="urn:schemas-microsoft-com:office:word" xmlns:w="http://schemas.openxmlformats.org/wordprocessingml/2006/main" xmlns:w14="http://schemas.microsoft.com/office/word/2010/wordml" xmlns:w15="http://schemas.microsoft.com/office/word/2012/wordml" xmlns:w16cid="http://schemas.microsoft.com/office/word/2016/wordml/cid" xmlns:w16se="http://schemas.microsoft.com/office/word/2015/wordml/symex" xmlns:wpg="http://schemas.microsoft.com/office/word/2010/wordprocessingGroup" xmlns:wpi="http://schemas.microsoft.com/office/word/2010/wordprocessingInk" xmlns:wne="http://schemas.microsoft.com/office/word/2006/wordml" xmlns:wps="http://schemas.microsoft.com/office/word/2010/wordprocessingShape" mc:Ignorable="w14 w15 w16se w16cid wp14">
+<w:ftr xmlns:wpc="http://schemas.microsoft.com/office/word/2010/wordprocessingCanvas" xmlns:cx="http://schemas.microsoft.com/office/drawing/2014/chartex" xmlns:cx1="http://schemas.microsoft.com/office/drawing/2015/9/8/chartex" xmlns:mc="http://schemas.openxmlformats.org/markup-compatibility/2006" xmlns:o="urn:schemas-microsoft-com:office:office" xmlns:r="http://schemas.openxmlformats.org/officeDocument/2006/relationships" xmlns:m="http://schemas.openxmlformats.org/officeDocument/2006/math" xmlns:v="urn:schemas-microsoft-com:vml" xmlns:wp14="http://schemas.microsoft.com/office/word/2010/wordprocessingDrawing" xmlns:wp="http://schemas.openxmlformats.org/drawingml/2006/wordprocessingDrawing" xmlns:w10="urn:schemas-microsoft-com:office:word" xmlns:w="http://schemas.openxmlformats.org/wordprocessingml/2006/main" xmlns:w14="http://schemas.microsoft.com/office/word/2010/wordml" xmlns:w15="http://schemas.microsoft.com/office/word/2012/wordml" xmlns:w16se="http://schemas.microsoft.com/office/word/2015/wordml/symex" xmlns:wpg="http://schemas.microsoft.com/office/word/2010/wordprocessingGroup" xmlns:wpi="http://schemas.microsoft.com/office/word/2010/wordprocessingInk" xmlns:wne="http://schemas.microsoft.com/office/word/2006/wordml" xmlns:wps="http://schemas.microsoft.com/office/word/2010/wordprocessingShape" mc:Ignorable="w14 w15 w16se wp14">
   <w:tbl>
     <w:tblPr>
       <w:tblW w:w="0" w:type="auto"/>
@@ -4221,7 +5301,7 @@
               <w:rStyle w:val="PageNumber"/>
               <w:noProof/>
             </w:rPr>
-            <w:t>3</w:t>
+            <w:t>4</w:t>
           </w:r>
           <w:r>
             <w:rPr>
@@ -4249,7 +5329,7 @@
               <w:rStyle w:val="PageNumber"/>
               <w:noProof/>
             </w:rPr>
-            <w:t>5</w:t>
+            <w:t>15</w:t>
           </w:r>
           <w:r>
             <w:rPr>
@@ -4271,7 +5351,7 @@
 </file>
 
 <file path=word/footer3.xml><?xml version="1.0" encoding="utf-8"?>
-<w:ftr xmlns:wpc="http://schemas.microsoft.com/office/word/2010/wordprocessingCanvas" xmlns:cx="http://schemas.microsoft.com/office/drawing/2014/chartex" xmlns:cx1="http://schemas.microsoft.com/office/drawing/2015/9/8/chartex" xmlns:cx2="http://schemas.microsoft.com/office/drawing/2015/10/21/chartex" xmlns:cx3="http://schemas.microsoft.com/office/drawing/2016/5/9/chartex" xmlns:cx4="http://schemas.microsoft.com/office/drawing/2016/5/10/chartex" xmlns:cx5="http://schemas.microsoft.com/office/drawing/2016/5/11/chartex" xmlns:cx6="http://schemas.microsoft.com/office/drawing/2016/5/12/chartex" xmlns:cx7="http://schemas.microsoft.com/office/drawing/2016/5/13/chartex" xmlns:cx8="http://schemas.microsoft.com/office/drawing/2016/5/14/chartex" xmlns:mc="http://schemas.openxmlformats.org/markup-compatibility/2006" xmlns:aink="http://schemas.microsoft.com/office/drawing/2016/ink" xmlns:am3d="http://schemas.microsoft.com/office/drawing/2017/model3d" xmlns:o="urn:schemas-microsoft-com:office:office" xmlns:r="http://schemas.openxmlformats.org/officeDocument/2006/relationships" xmlns:m="http://schemas.openxmlformats.org/officeDocument/2006/math" xmlns:v="urn:schemas-microsoft-com:vml" xmlns:wp14="http://schemas.microsoft.com/office/word/2010/wordprocessingDrawing" xmlns:wp="http://schemas.openxmlformats.org/drawingml/2006/wordprocessingDrawing" xmlns:w10="urn:schemas-microsoft-com:office:word" xmlns:w="http://schemas.openxmlformats.org/wordprocessingml/2006/main" xmlns:w14="http://schemas.microsoft.com/office/word/2010/wordml" xmlns:w15="http://schemas.microsoft.com/office/word/2012/wordml" xmlns:w16cid="http://schemas.microsoft.com/office/word/2016/wordml/cid" xmlns:w16se="http://schemas.microsoft.com/office/word/2015/wordml/symex" xmlns:wpg="http://schemas.microsoft.com/office/word/2010/wordprocessingGroup" xmlns:wpi="http://schemas.microsoft.com/office/word/2010/wordprocessingInk" xmlns:wne="http://schemas.microsoft.com/office/word/2006/wordml" xmlns:wps="http://schemas.microsoft.com/office/word/2010/wordprocessingShape" mc:Ignorable="w14 w15 w16se w16cid wp14">
+<w:ftr xmlns:wpc="http://schemas.microsoft.com/office/word/2010/wordprocessingCanvas" xmlns:cx="http://schemas.microsoft.com/office/drawing/2014/chartex" xmlns:cx1="http://schemas.microsoft.com/office/drawing/2015/9/8/chartex" xmlns:mc="http://schemas.openxmlformats.org/markup-compatibility/2006" xmlns:o="urn:schemas-microsoft-com:office:office" xmlns:r="http://schemas.openxmlformats.org/officeDocument/2006/relationships" xmlns:m="http://schemas.openxmlformats.org/officeDocument/2006/math" xmlns:v="urn:schemas-microsoft-com:vml" xmlns:wp14="http://schemas.microsoft.com/office/word/2010/wordprocessingDrawing" xmlns:wp="http://schemas.openxmlformats.org/drawingml/2006/wordprocessingDrawing" xmlns:w10="urn:schemas-microsoft-com:office:word" xmlns:w="http://schemas.openxmlformats.org/wordprocessingml/2006/main" xmlns:w14="http://schemas.microsoft.com/office/word/2010/wordml" xmlns:w15="http://schemas.microsoft.com/office/word/2012/wordml" xmlns:w16se="http://schemas.microsoft.com/office/word/2015/wordml/symex" xmlns:wpg="http://schemas.microsoft.com/office/word/2010/wordprocessingGroup" xmlns:wpi="http://schemas.microsoft.com/office/word/2010/wordprocessingInk" xmlns:wne="http://schemas.microsoft.com/office/word/2006/wordml" xmlns:wps="http://schemas.microsoft.com/office/word/2010/wordprocessingShape" mc:Ignorable="w14 w15 w16se wp14">
   <w:p>
     <w:pPr>
       <w:pStyle w:val="Footer"/>
@@ -4281,7 +5361,7 @@
 </file>
 
 <file path=word/footnotes.xml><?xml version="1.0" encoding="utf-8"?>
-<w:footnotes xmlns:wpc="http://schemas.microsoft.com/office/word/2010/wordprocessingCanvas" xmlns:cx="http://schemas.microsoft.com/office/drawing/2014/chartex" xmlns:cx1="http://schemas.microsoft.com/office/drawing/2015/9/8/chartex" xmlns:cx2="http://schemas.microsoft.com/office/drawing/2015/10/21/chartex" xmlns:cx3="http://schemas.microsoft.com/office/drawing/2016/5/9/chartex" xmlns:cx4="http://schemas.microsoft.com/office/drawing/2016/5/10/chartex" xmlns:cx5="http://schemas.microsoft.com/office/drawing/2016/5/11/chartex" xmlns:cx6="http://schemas.microsoft.com/office/drawing/2016/5/12/chartex" xmlns:cx7="http://schemas.microsoft.com/office/drawing/2016/5/13/chartex" xmlns:cx8="http://schemas.microsoft.com/office/drawing/2016/5/14/chartex" xmlns:mc="http://schemas.openxmlformats.org/markup-compatibility/2006" xmlns:aink="http://schemas.microsoft.com/office/drawing/2016/ink" xmlns:am3d="http://schemas.microsoft.com/office/drawing/2017/model3d" xmlns:o="urn:schemas-microsoft-com:office:office" xmlns:r="http://schemas.openxmlformats.org/officeDocument/2006/relationships" xmlns:m="http://schemas.openxmlformats.org/officeDocument/2006/math" xmlns:v="urn:schemas-microsoft-com:vml" xmlns:wp14="http://schemas.microsoft.com/office/word/2010/wordprocessingDrawing" xmlns:wp="http://schemas.openxmlformats.org/drawingml/2006/wordprocessingDrawing" xmlns:w10="urn:schemas-microsoft-com:office:word" xmlns:w="http://schemas.openxmlformats.org/wordprocessingml/2006/main" xmlns:w14="http://schemas.microsoft.com/office/word/2010/wordml" xmlns:w15="http://schemas.microsoft.com/office/word/2012/wordml" xmlns:w16cid="http://schemas.microsoft.com/office/word/2016/wordml/cid" xmlns:w16se="http://schemas.microsoft.com/office/word/2015/wordml/symex" xmlns:wpg="http://schemas.microsoft.com/office/word/2010/wordprocessingGroup" xmlns:wpi="http://schemas.microsoft.com/office/word/2010/wordprocessingInk" xmlns:wne="http://schemas.microsoft.com/office/word/2006/wordml" xmlns:wps="http://schemas.microsoft.com/office/word/2010/wordprocessingShape" mc:Ignorable="w14 w15 w16se w16cid wp14">
+<w:footnotes xmlns:wpc="http://schemas.microsoft.com/office/word/2010/wordprocessingCanvas" xmlns:cx="http://schemas.microsoft.com/office/drawing/2014/chartex" xmlns:cx1="http://schemas.microsoft.com/office/drawing/2015/9/8/chartex" xmlns:mc="http://schemas.openxmlformats.org/markup-compatibility/2006" xmlns:o="urn:schemas-microsoft-com:office:office" xmlns:r="http://schemas.openxmlformats.org/officeDocument/2006/relationships" xmlns:m="http://schemas.openxmlformats.org/officeDocument/2006/math" xmlns:v="urn:schemas-microsoft-com:vml" xmlns:wp14="http://schemas.microsoft.com/office/word/2010/wordprocessingDrawing" xmlns:wp="http://schemas.openxmlformats.org/drawingml/2006/wordprocessingDrawing" xmlns:w10="urn:schemas-microsoft-com:office:word" xmlns:w="http://schemas.openxmlformats.org/wordprocessingml/2006/main" xmlns:w14="http://schemas.microsoft.com/office/word/2010/wordml" xmlns:w15="http://schemas.microsoft.com/office/word/2012/wordml" xmlns:w16se="http://schemas.microsoft.com/office/word/2015/wordml/symex" xmlns:wpg="http://schemas.microsoft.com/office/word/2010/wordprocessingGroup" xmlns:wpi="http://schemas.microsoft.com/office/word/2010/wordprocessingInk" xmlns:wne="http://schemas.microsoft.com/office/word/2006/wordml" xmlns:wps="http://schemas.microsoft.com/office/word/2010/wordprocessingShape" mc:Ignorable="w14 w15 w16se wp14">
   <w:footnote w:type="separator" w:id="-1">
     <w:p>
       <w:pPr>
@@ -4306,7 +5386,7 @@
 </file>
 
 <file path=word/header1.xml><?xml version="1.0" encoding="utf-8"?>
-<w:hdr xmlns:wpc="http://schemas.microsoft.com/office/word/2010/wordprocessingCanvas" xmlns:cx="http://schemas.microsoft.com/office/drawing/2014/chartex" xmlns:cx1="http://schemas.microsoft.com/office/drawing/2015/9/8/chartex" xmlns:cx2="http://schemas.microsoft.com/office/drawing/2015/10/21/chartex" xmlns:cx3="http://schemas.microsoft.com/office/drawing/2016/5/9/chartex" xmlns:cx4="http://schemas.microsoft.com/office/drawing/2016/5/10/chartex" xmlns:cx5="http://schemas.microsoft.com/office/drawing/2016/5/11/chartex" xmlns:cx6="http://schemas.microsoft.com/office/drawing/2016/5/12/chartex" xmlns:cx7="http://schemas.microsoft.com/office/drawing/2016/5/13/chartex" xmlns:cx8="http://schemas.microsoft.com/office/drawing/2016/5/14/chartex" xmlns:mc="http://schemas.openxmlformats.org/markup-compatibility/2006" xmlns:aink="http://schemas.microsoft.com/office/drawing/2016/ink" xmlns:am3d="http://schemas.microsoft.com/office/drawing/2017/model3d" xmlns:o="urn:schemas-microsoft-com:office:office" xmlns:r="http://schemas.openxmlformats.org/officeDocument/2006/relationships" xmlns:m="http://schemas.openxmlformats.org/officeDocument/2006/math" xmlns:v="urn:schemas-microsoft-com:vml" xmlns:wp14="http://schemas.microsoft.com/office/word/2010/wordprocessingDrawing" xmlns:wp="http://schemas.openxmlformats.org/drawingml/2006/wordprocessingDrawing" xmlns:w10="urn:schemas-microsoft-com:office:word" xmlns:w="http://schemas.openxmlformats.org/wordprocessingml/2006/main" xmlns:w14="http://schemas.microsoft.com/office/word/2010/wordml" xmlns:w15="http://schemas.microsoft.com/office/word/2012/wordml" xmlns:w16cid="http://schemas.microsoft.com/office/word/2016/wordml/cid" xmlns:w16se="http://schemas.microsoft.com/office/word/2015/wordml/symex" xmlns:wpg="http://schemas.microsoft.com/office/word/2010/wordprocessingGroup" xmlns:wpi="http://schemas.microsoft.com/office/word/2010/wordprocessingInk" xmlns:wne="http://schemas.microsoft.com/office/word/2006/wordml" xmlns:wps="http://schemas.microsoft.com/office/word/2010/wordprocessingShape" mc:Ignorable="w14 w15 w16se w16cid wp14">
+<w:hdr xmlns:wpc="http://schemas.microsoft.com/office/word/2010/wordprocessingCanvas" xmlns:cx="http://schemas.microsoft.com/office/drawing/2014/chartex" xmlns:cx1="http://schemas.microsoft.com/office/drawing/2015/9/8/chartex" xmlns:mc="http://schemas.openxmlformats.org/markup-compatibility/2006" xmlns:o="urn:schemas-microsoft-com:office:office" xmlns:r="http://schemas.openxmlformats.org/officeDocument/2006/relationships" xmlns:m="http://schemas.openxmlformats.org/officeDocument/2006/math" xmlns:v="urn:schemas-microsoft-com:vml" xmlns:wp14="http://schemas.microsoft.com/office/word/2010/wordprocessingDrawing" xmlns:wp="http://schemas.openxmlformats.org/drawingml/2006/wordprocessingDrawing" xmlns:w10="urn:schemas-microsoft-com:office:word" xmlns:w="http://schemas.openxmlformats.org/wordprocessingml/2006/main" xmlns:w14="http://schemas.microsoft.com/office/word/2010/wordml" xmlns:w15="http://schemas.microsoft.com/office/word/2012/wordml" xmlns:w16se="http://schemas.microsoft.com/office/word/2015/wordml/symex" xmlns:wpg="http://schemas.microsoft.com/office/word/2010/wordprocessingGroup" xmlns:wpi="http://schemas.microsoft.com/office/word/2010/wordprocessingInk" xmlns:wne="http://schemas.microsoft.com/office/word/2006/wordml" xmlns:wps="http://schemas.microsoft.com/office/word/2010/wordprocessingShape" mc:Ignorable="w14 w15 w16se wp14">
   <w:tbl>
     <w:tblPr>
       <w:tblW w:w="0" w:type="auto"/>
@@ -4405,7 +5485,7 @@
 </file>
 
 <file path=word/header2.xml><?xml version="1.0" encoding="utf-8"?>
-<w:hdr xmlns:wpc="http://schemas.microsoft.com/office/word/2010/wordprocessingCanvas" xmlns:cx="http://schemas.microsoft.com/office/drawing/2014/chartex" xmlns:cx1="http://schemas.microsoft.com/office/drawing/2015/9/8/chartex" xmlns:cx2="http://schemas.microsoft.com/office/drawing/2015/10/21/chartex" xmlns:cx3="http://schemas.microsoft.com/office/drawing/2016/5/9/chartex" xmlns:cx4="http://schemas.microsoft.com/office/drawing/2016/5/10/chartex" xmlns:cx5="http://schemas.microsoft.com/office/drawing/2016/5/11/chartex" xmlns:cx6="http://schemas.microsoft.com/office/drawing/2016/5/12/chartex" xmlns:cx7="http://schemas.microsoft.com/office/drawing/2016/5/13/chartex" xmlns:cx8="http://schemas.microsoft.com/office/drawing/2016/5/14/chartex" xmlns:mc="http://schemas.openxmlformats.org/markup-compatibility/2006" xmlns:aink="http://schemas.microsoft.com/office/drawing/2016/ink" xmlns:am3d="http://schemas.microsoft.com/office/drawing/2017/model3d" xmlns:o="urn:schemas-microsoft-com:office:office" xmlns:r="http://schemas.openxmlformats.org/officeDocument/2006/relationships" xmlns:m="http://schemas.openxmlformats.org/officeDocument/2006/math" xmlns:v="urn:schemas-microsoft-com:vml" xmlns:wp14="http://schemas.microsoft.com/office/word/2010/wordprocessingDrawing" xmlns:wp="http://schemas.openxmlformats.org/drawingml/2006/wordprocessingDrawing" xmlns:w10="urn:schemas-microsoft-com:office:word" xmlns:w="http://schemas.openxmlformats.org/wordprocessingml/2006/main" xmlns:w14="http://schemas.microsoft.com/office/word/2010/wordml" xmlns:w15="http://schemas.microsoft.com/office/word/2012/wordml" xmlns:w16cid="http://schemas.microsoft.com/office/word/2016/wordml/cid" xmlns:w16se="http://schemas.microsoft.com/office/word/2015/wordml/symex" xmlns:wpg="http://schemas.microsoft.com/office/word/2010/wordprocessingGroup" xmlns:wpi="http://schemas.microsoft.com/office/word/2010/wordprocessingInk" xmlns:wne="http://schemas.microsoft.com/office/word/2006/wordml" xmlns:wps="http://schemas.microsoft.com/office/word/2010/wordprocessingShape" mc:Ignorable="w14 w15 w16se w16cid wp14">
+<w:hdr xmlns:wpc="http://schemas.microsoft.com/office/word/2010/wordprocessingCanvas" xmlns:cx="http://schemas.microsoft.com/office/drawing/2014/chartex" xmlns:cx1="http://schemas.microsoft.com/office/drawing/2015/9/8/chartex" xmlns:mc="http://schemas.openxmlformats.org/markup-compatibility/2006" xmlns:o="urn:schemas-microsoft-com:office:office" xmlns:r="http://schemas.openxmlformats.org/officeDocument/2006/relationships" xmlns:m="http://schemas.openxmlformats.org/officeDocument/2006/math" xmlns:v="urn:schemas-microsoft-com:vml" xmlns:wp14="http://schemas.microsoft.com/office/word/2010/wordprocessingDrawing" xmlns:wp="http://schemas.openxmlformats.org/drawingml/2006/wordprocessingDrawing" xmlns:w10="urn:schemas-microsoft-com:office:word" xmlns:w="http://schemas.openxmlformats.org/wordprocessingml/2006/main" xmlns:w14="http://schemas.microsoft.com/office/word/2010/wordml" xmlns:w15="http://schemas.microsoft.com/office/word/2012/wordml" xmlns:w16se="http://schemas.microsoft.com/office/word/2015/wordml/symex" xmlns:wpg="http://schemas.microsoft.com/office/word/2010/wordprocessingGroup" xmlns:wpi="http://schemas.microsoft.com/office/word/2010/wordprocessingInk" xmlns:wne="http://schemas.microsoft.com/office/word/2006/wordml" xmlns:wps="http://schemas.microsoft.com/office/word/2010/wordprocessingShape" mc:Ignorable="w14 w15 w16se wp14">
   <w:p>
     <w:pPr>
       <w:pStyle w:val="Header"/>
@@ -4415,7 +5495,7 @@
 </file>
 
 <file path=word/numbering.xml><?xml version="1.0" encoding="utf-8"?>
-<w:numbering xmlns:wpc="http://schemas.microsoft.com/office/word/2010/wordprocessingCanvas" xmlns:cx="http://schemas.microsoft.com/office/drawing/2014/chartex" xmlns:cx1="http://schemas.microsoft.com/office/drawing/2015/9/8/chartex" xmlns:cx2="http://schemas.microsoft.com/office/drawing/2015/10/21/chartex" xmlns:cx3="http://schemas.microsoft.com/office/drawing/2016/5/9/chartex" xmlns:cx4="http://schemas.microsoft.com/office/drawing/2016/5/10/chartex" xmlns:cx5="http://schemas.microsoft.com/office/drawing/2016/5/11/chartex" xmlns:cx6="http://schemas.microsoft.com/office/drawing/2016/5/12/chartex" xmlns:cx7="http://schemas.microsoft.com/office/drawing/2016/5/13/chartex" xmlns:cx8="http://schemas.microsoft.com/office/drawing/2016/5/14/chartex" xmlns:mc="http://schemas.openxmlformats.org/markup-compatibility/2006" xmlns:aink="http://schemas.microsoft.com/office/drawing/2016/ink" xmlns:am3d="http://schemas.microsoft.com/office/drawing/2017/model3d" xmlns:o="urn:schemas-microsoft-com:office:office" xmlns:r="http://schemas.openxmlformats.org/officeDocument/2006/relationships" xmlns:m="http://schemas.openxmlformats.org/officeDocument/2006/math" xmlns:v="urn:schemas-microsoft-com:vml" xmlns:wp14="http://schemas.microsoft.com/office/word/2010/wordprocessingDrawing" xmlns:wp="http://schemas.openxmlformats.org/drawingml/2006/wordprocessingDrawing" xmlns:w10="urn:schemas-microsoft-com:office:word" xmlns:w="http://schemas.openxmlformats.org/wordprocessingml/2006/main" xmlns:w14="http://schemas.microsoft.com/office/word/2010/wordml" xmlns:w15="http://schemas.microsoft.com/office/word/2012/wordml" xmlns:w16cid="http://schemas.microsoft.com/office/word/2016/wordml/cid" xmlns:w16se="http://schemas.microsoft.com/office/word/2015/wordml/symex" xmlns:wpg="http://schemas.microsoft.com/office/word/2010/wordprocessingGroup" xmlns:wpi="http://schemas.microsoft.com/office/word/2010/wordprocessingInk" xmlns:wne="http://schemas.microsoft.com/office/word/2006/wordml" xmlns:wps="http://schemas.microsoft.com/office/word/2010/wordprocessingShape" mc:Ignorable="w14 w15 w16se w16cid wp14">
+<w:numbering xmlns:wpc="http://schemas.microsoft.com/office/word/2010/wordprocessingCanvas" xmlns:cx="http://schemas.microsoft.com/office/drawing/2014/chartex" xmlns:cx1="http://schemas.microsoft.com/office/drawing/2015/9/8/chartex" xmlns:mc="http://schemas.openxmlformats.org/markup-compatibility/2006" xmlns:o="urn:schemas-microsoft-com:office:office" xmlns:r="http://schemas.openxmlformats.org/officeDocument/2006/relationships" xmlns:m="http://schemas.openxmlformats.org/officeDocument/2006/math" xmlns:v="urn:schemas-microsoft-com:vml" xmlns:wp14="http://schemas.microsoft.com/office/word/2010/wordprocessingDrawing" xmlns:wp="http://schemas.openxmlformats.org/drawingml/2006/wordprocessingDrawing" xmlns:w10="urn:schemas-microsoft-com:office:word" xmlns:w="http://schemas.openxmlformats.org/wordprocessingml/2006/main" xmlns:w14="http://schemas.microsoft.com/office/word/2010/wordml" xmlns:w15="http://schemas.microsoft.com/office/word/2012/wordml" xmlns:w16se="http://schemas.microsoft.com/office/word/2015/wordml/symex" xmlns:wpg="http://schemas.microsoft.com/office/word/2010/wordprocessingGroup" xmlns:wpi="http://schemas.microsoft.com/office/word/2010/wordprocessingInk" xmlns:wne="http://schemas.microsoft.com/office/word/2006/wordml" xmlns:wps="http://schemas.microsoft.com/office/word/2010/wordprocessingShape" mc:Ignorable="w14 w15 w16se wp14">
   <w:abstractNum w:abstractNumId="0" w15:restartNumberingAfterBreak="0">
     <w:nsid w:val="FFFFFFFB"/>
     <w:multiLevelType w:val="multilevel"/>
@@ -4495,9 +5575,9 @@
   </w:abstractNum>
   <w:abstractNum w:abstractNumId="1" w15:restartNumberingAfterBreak="0">
     <w:nsid w:val="00126F2B"/>
-    <w:multiLevelType w:val="hybridMultilevel"/>
-    <w:tmpl w:val="EF2AE7FC"/>
-    <w:lvl w:ilvl="0" w:tplc="39024A90">
+    <w:multiLevelType w:val="multilevel"/>
+    <w:tmpl w:val="CA7478F6"/>
+    <w:lvl w:ilvl="0">
       <w:start w:val="1"/>
       <w:numFmt w:val="decimal"/>
       <w:lvlText w:val="%1."/>
@@ -4509,77 +5589,109 @@
         <w:rFonts w:hint="default"/>
       </w:rPr>
     </w:lvl>
-    <w:lvl w:ilvl="1" w:tplc="04180019" w:tentative="1">
-      <w:start w:val="1"/>
-      <w:numFmt w:val="lowerLetter"/>
-      <w:lvlText w:val="%2."/>
-      <w:lvlJc w:val="left"/>
-      <w:pPr>
-        <w:ind w:left="1800" w:hanging="360"/>
-      </w:pPr>
-    </w:lvl>
-    <w:lvl w:ilvl="2" w:tplc="0418001B" w:tentative="1">
-      <w:start w:val="1"/>
-      <w:numFmt w:val="lowerRoman"/>
-      <w:lvlText w:val="%3."/>
-      <w:lvlJc w:val="right"/>
-      <w:pPr>
-        <w:ind w:left="2520" w:hanging="180"/>
-      </w:pPr>
-    </w:lvl>
-    <w:lvl w:ilvl="3" w:tplc="0418000F" w:tentative="1">
-      <w:start w:val="1"/>
+    <w:lvl w:ilvl="1">
+      <w:start w:val="2"/>
       <w:numFmt w:val="decimal"/>
-      <w:lvlText w:val="%4."/>
-      <w:lvlJc w:val="left"/>
-      <w:pPr>
-        <w:ind w:left="3240" w:hanging="360"/>
-      </w:pPr>
-    </w:lvl>
-    <w:lvl w:ilvl="4" w:tplc="04180019" w:tentative="1">
-      <w:start w:val="1"/>
-      <w:numFmt w:val="lowerLetter"/>
-      <w:lvlText w:val="%5."/>
-      <w:lvlJc w:val="left"/>
-      <w:pPr>
-        <w:ind w:left="3960" w:hanging="360"/>
-      </w:pPr>
-    </w:lvl>
-    <w:lvl w:ilvl="5" w:tplc="0418001B" w:tentative="1">
-      <w:start w:val="1"/>
-      <w:numFmt w:val="lowerRoman"/>
-      <w:lvlText w:val="%6."/>
-      <w:lvlJc w:val="right"/>
-      <w:pPr>
-        <w:ind w:left="4680" w:hanging="180"/>
-      </w:pPr>
-    </w:lvl>
-    <w:lvl w:ilvl="6" w:tplc="0418000F" w:tentative="1">
+      <w:isLgl/>
+      <w:lvlText w:val="%1.%2"/>
+      <w:lvlJc w:val="left"/>
+      <w:pPr>
+        <w:ind w:left="1080" w:hanging="360"/>
+      </w:pPr>
+      <w:rPr>
+        <w:rFonts w:hint="default"/>
+      </w:rPr>
+    </w:lvl>
+    <w:lvl w:ilvl="2">
       <w:start w:val="1"/>
       <w:numFmt w:val="decimal"/>
-      <w:lvlText w:val="%7."/>
-      <w:lvlJc w:val="left"/>
-      <w:pPr>
-        <w:ind w:left="5400" w:hanging="360"/>
-      </w:pPr>
-    </w:lvl>
-    <w:lvl w:ilvl="7" w:tplc="04180019" w:tentative="1">
-      <w:start w:val="1"/>
-      <w:numFmt w:val="lowerLetter"/>
-      <w:lvlText w:val="%8."/>
-      <w:lvlJc w:val="left"/>
-      <w:pPr>
-        <w:ind w:left="6120" w:hanging="360"/>
-      </w:pPr>
-    </w:lvl>
-    <w:lvl w:ilvl="8" w:tplc="0418001B" w:tentative="1">
-      <w:start w:val="1"/>
-      <w:numFmt w:val="lowerRoman"/>
-      <w:lvlText w:val="%9."/>
-      <w:lvlJc w:val="right"/>
-      <w:pPr>
-        <w:ind w:left="6840" w:hanging="180"/>
-      </w:pPr>
+      <w:isLgl/>
+      <w:lvlText w:val="%1.%2.%3"/>
+      <w:lvlJc w:val="left"/>
+      <w:pPr>
+        <w:ind w:left="1440" w:hanging="720"/>
+      </w:pPr>
+      <w:rPr>
+        <w:rFonts w:hint="default"/>
+      </w:rPr>
+    </w:lvl>
+    <w:lvl w:ilvl="3">
+      <w:start w:val="1"/>
+      <w:numFmt w:val="decimal"/>
+      <w:isLgl/>
+      <w:lvlText w:val="%1.%2.%3.%4"/>
+      <w:lvlJc w:val="left"/>
+      <w:pPr>
+        <w:ind w:left="1440" w:hanging="720"/>
+      </w:pPr>
+      <w:rPr>
+        <w:rFonts w:hint="default"/>
+      </w:rPr>
+    </w:lvl>
+    <w:lvl w:ilvl="4">
+      <w:start w:val="1"/>
+      <w:numFmt w:val="decimal"/>
+      <w:isLgl/>
+      <w:lvlText w:val="%1.%2.%3.%4.%5"/>
+      <w:lvlJc w:val="left"/>
+      <w:pPr>
+        <w:ind w:left="1440" w:hanging="720"/>
+      </w:pPr>
+      <w:rPr>
+        <w:rFonts w:hint="default"/>
+      </w:rPr>
+    </w:lvl>
+    <w:lvl w:ilvl="5">
+      <w:start w:val="1"/>
+      <w:numFmt w:val="decimal"/>
+      <w:isLgl/>
+      <w:lvlText w:val="%1.%2.%3.%4.%5.%6"/>
+      <w:lvlJc w:val="left"/>
+      <w:pPr>
+        <w:ind w:left="1800" w:hanging="1080"/>
+      </w:pPr>
+      <w:rPr>
+        <w:rFonts w:hint="default"/>
+      </w:rPr>
+    </w:lvl>
+    <w:lvl w:ilvl="6">
+      <w:start w:val="1"/>
+      <w:numFmt w:val="decimal"/>
+      <w:isLgl/>
+      <w:lvlText w:val="%1.%2.%3.%4.%5.%6.%7"/>
+      <w:lvlJc w:val="left"/>
+      <w:pPr>
+        <w:ind w:left="1800" w:hanging="1080"/>
+      </w:pPr>
+      <w:rPr>
+        <w:rFonts w:hint="default"/>
+      </w:rPr>
+    </w:lvl>
+    <w:lvl w:ilvl="7">
+      <w:start w:val="1"/>
+      <w:numFmt w:val="decimal"/>
+      <w:isLgl/>
+      <w:lvlText w:val="%1.%2.%3.%4.%5.%6.%7.%8"/>
+      <w:lvlJc w:val="left"/>
+      <w:pPr>
+        <w:ind w:left="2160" w:hanging="1440"/>
+      </w:pPr>
+      <w:rPr>
+        <w:rFonts w:hint="default"/>
+      </w:rPr>
+    </w:lvl>
+    <w:lvl w:ilvl="8">
+      <w:start w:val="1"/>
+      <w:numFmt w:val="decimal"/>
+      <w:isLgl/>
+      <w:lvlText w:val="%1.%2.%3.%4.%5.%6.%7.%8.%9"/>
+      <w:lvlJc w:val="left"/>
+      <w:pPr>
+        <w:ind w:left="2160" w:hanging="1440"/>
+      </w:pPr>
+      <w:rPr>
+        <w:rFonts w:hint="default"/>
+      </w:rPr>
     </w:lvl>
   </w:abstractNum>
   <w:abstractNum w:abstractNumId="2" w15:restartNumberingAfterBreak="0">
@@ -4761,6 +5873,119 @@
     </w:lvl>
   </w:abstractNum>
   <w:abstractNum w:abstractNumId="4" w15:restartNumberingAfterBreak="0">
+    <w:nsid w:val="15AC28B8"/>
+    <w:multiLevelType w:val="multilevel"/>
+    <w:tmpl w:val="9D88DB2A"/>
+    <w:lvl w:ilvl="0">
+      <w:start w:val="1"/>
+      <w:numFmt w:val="decimal"/>
+      <w:lvlText w:val="%1"/>
+      <w:lvlJc w:val="left"/>
+      <w:pPr>
+        <w:ind w:left="360" w:hanging="360"/>
+      </w:pPr>
+      <w:rPr>
+        <w:rFonts w:hint="default"/>
+      </w:rPr>
+    </w:lvl>
+    <w:lvl w:ilvl="1">
+      <w:start w:val="1"/>
+      <w:numFmt w:val="decimal"/>
+      <w:lvlText w:val="%1.%2"/>
+      <w:lvlJc w:val="left"/>
+      <w:pPr>
+        <w:ind w:left="1440" w:hanging="360"/>
+      </w:pPr>
+      <w:rPr>
+        <w:rFonts w:hint="default"/>
+      </w:rPr>
+    </w:lvl>
+    <w:lvl w:ilvl="2">
+      <w:start w:val="1"/>
+      <w:numFmt w:val="decimal"/>
+      <w:lvlText w:val="%1.%2.%3"/>
+      <w:lvlJc w:val="left"/>
+      <w:pPr>
+        <w:ind w:left="2880" w:hanging="720"/>
+      </w:pPr>
+      <w:rPr>
+        <w:rFonts w:hint="default"/>
+      </w:rPr>
+    </w:lvl>
+    <w:lvl w:ilvl="3">
+      <w:start w:val="1"/>
+      <w:numFmt w:val="decimal"/>
+      <w:lvlText w:val="%1.%2.%3.%4"/>
+      <w:lvlJc w:val="left"/>
+      <w:pPr>
+        <w:ind w:left="3960" w:hanging="720"/>
+      </w:pPr>
+      <w:rPr>
+        <w:rFonts w:hint="default"/>
+      </w:rPr>
+    </w:lvl>
+    <w:lvl w:ilvl="4">
+      <w:start w:val="1"/>
+      <w:numFmt w:val="decimal"/>
+      <w:lvlText w:val="%1.%2.%3.%4.%5"/>
+      <w:lvlJc w:val="left"/>
+      <w:pPr>
+        <w:ind w:left="5400" w:hanging="1080"/>
+      </w:pPr>
+      <w:rPr>
+        <w:rFonts w:hint="default"/>
+      </w:rPr>
+    </w:lvl>
+    <w:lvl w:ilvl="5">
+      <w:start w:val="1"/>
+      <w:numFmt w:val="decimal"/>
+      <w:lvlText w:val="%1.%2.%3.%4.%5.%6"/>
+      <w:lvlJc w:val="left"/>
+      <w:pPr>
+        <w:ind w:left="6480" w:hanging="1080"/>
+      </w:pPr>
+      <w:rPr>
+        <w:rFonts w:hint="default"/>
+      </w:rPr>
+    </w:lvl>
+    <w:lvl w:ilvl="6">
+      <w:start w:val="1"/>
+      <w:numFmt w:val="decimal"/>
+      <w:lvlText w:val="%1.%2.%3.%4.%5.%6.%7"/>
+      <w:lvlJc w:val="left"/>
+      <w:pPr>
+        <w:ind w:left="7920" w:hanging="1440"/>
+      </w:pPr>
+      <w:rPr>
+        <w:rFonts w:hint="default"/>
+      </w:rPr>
+    </w:lvl>
+    <w:lvl w:ilvl="7">
+      <w:start w:val="1"/>
+      <w:numFmt w:val="decimal"/>
+      <w:lvlText w:val="%1.%2.%3.%4.%5.%6.%7.%8"/>
+      <w:lvlJc w:val="left"/>
+      <w:pPr>
+        <w:ind w:left="9000" w:hanging="1440"/>
+      </w:pPr>
+      <w:rPr>
+        <w:rFonts w:hint="default"/>
+      </w:rPr>
+    </w:lvl>
+    <w:lvl w:ilvl="8">
+      <w:start w:val="1"/>
+      <w:numFmt w:val="decimal"/>
+      <w:lvlText w:val="%1.%2.%3.%4.%5.%6.%7.%8.%9"/>
+      <w:lvlJc w:val="left"/>
+      <w:pPr>
+        <w:ind w:left="10440" w:hanging="1800"/>
+      </w:pPr>
+      <w:rPr>
+        <w:rFonts w:hint="default"/>
+      </w:rPr>
+    </w:lvl>
+  </w:abstractNum>
+  <w:abstractNum w:abstractNumId="5" w15:restartNumberingAfterBreak="0">
     <w:nsid w:val="183D1B0A"/>
     <w:multiLevelType w:val="hybridMultilevel"/>
     <w:tmpl w:val="13CCDDA0"/>
@@ -4849,7 +6074,7 @@
       </w:pPr>
     </w:lvl>
   </w:abstractNum>
-  <w:abstractNum w:abstractNumId="5" w15:restartNumberingAfterBreak="0">
+  <w:abstractNum w:abstractNumId="6" w15:restartNumberingAfterBreak="0">
     <w:nsid w:val="26E14A9F"/>
     <w:multiLevelType w:val="hybridMultilevel"/>
     <w:tmpl w:val="86BECE66"/>
@@ -4939,7 +6164,7 @@
       </w:pPr>
     </w:lvl>
   </w:abstractNum>
-  <w:abstractNum w:abstractNumId="6" w15:restartNumberingAfterBreak="0">
+  <w:abstractNum w:abstractNumId="7" w15:restartNumberingAfterBreak="0">
     <w:nsid w:val="35F23968"/>
     <w:multiLevelType w:val="hybridMultilevel"/>
     <w:tmpl w:val="A118ADDA"/>
@@ -5028,7 +6253,7 @@
       </w:pPr>
     </w:lvl>
   </w:abstractNum>
-  <w:abstractNum w:abstractNumId="7" w15:restartNumberingAfterBreak="0">
+  <w:abstractNum w:abstractNumId="8" w15:restartNumberingAfterBreak="0">
     <w:nsid w:val="381E213B"/>
     <w:multiLevelType w:val="hybridMultilevel"/>
     <w:tmpl w:val="86F04156"/>
@@ -5117,7 +6342,7 @@
       </w:pPr>
     </w:lvl>
   </w:abstractNum>
-  <w:abstractNum w:abstractNumId="8" w15:restartNumberingAfterBreak="0">
+  <w:abstractNum w:abstractNumId="9" w15:restartNumberingAfterBreak="0">
     <w:nsid w:val="3E1C6A61"/>
     <w:multiLevelType w:val="hybridMultilevel"/>
     <w:tmpl w:val="B48A89CC"/>
@@ -5206,7 +6431,7 @@
       </w:pPr>
     </w:lvl>
   </w:abstractNum>
-  <w:abstractNum w:abstractNumId="9" w15:restartNumberingAfterBreak="0">
+  <w:abstractNum w:abstractNumId="10" w15:restartNumberingAfterBreak="0">
     <w:nsid w:val="513C4103"/>
     <w:multiLevelType w:val="hybridMultilevel"/>
     <w:tmpl w:val="27DA5F86"/>
@@ -5295,7 +6520,7 @@
       </w:pPr>
     </w:lvl>
   </w:abstractNum>
-  <w:abstractNum w:abstractNumId="10" w15:restartNumberingAfterBreak="0">
+  <w:abstractNum w:abstractNumId="11" w15:restartNumberingAfterBreak="0">
     <w:nsid w:val="60381838"/>
     <w:multiLevelType w:val="hybridMultilevel"/>
     <w:tmpl w:val="D0224A1C"/>
@@ -5384,7 +6609,269 @@
       </w:pPr>
     </w:lvl>
   </w:abstractNum>
-  <w:abstractNum w:abstractNumId="11" w15:restartNumberingAfterBreak="0">
+  <w:abstractNum w:abstractNumId="12" w15:restartNumberingAfterBreak="0">
+    <w:nsid w:val="691E5F80"/>
+    <w:multiLevelType w:val="multilevel"/>
+    <w:tmpl w:val="E274419A"/>
+    <w:lvl w:ilvl="0">
+      <w:start w:val="1"/>
+      <w:numFmt w:val="bullet"/>
+      <w:lvlText w:val=""/>
+      <w:lvlJc w:val="left"/>
+      <w:pPr>
+        <w:tabs>
+          <w:tab w:val="num" w:pos="720"/>
+        </w:tabs>
+        <w:ind w:left="720" w:hanging="360"/>
+      </w:pPr>
+      <w:rPr>
+        <w:rFonts w:ascii="Symbol" w:hAnsi="Symbol" w:hint="default"/>
+        <w:sz w:val="20"/>
+      </w:rPr>
+    </w:lvl>
+    <w:lvl w:ilvl="1" w:tentative="1">
+      <w:start w:val="1"/>
+      <w:numFmt w:val="bullet"/>
+      <w:lvlText w:val="o"/>
+      <w:lvlJc w:val="left"/>
+      <w:pPr>
+        <w:tabs>
+          <w:tab w:val="num" w:pos="1440"/>
+        </w:tabs>
+        <w:ind w:left="1440" w:hanging="360"/>
+      </w:pPr>
+      <w:rPr>
+        <w:rFonts w:ascii="Courier New" w:hAnsi="Courier New" w:hint="default"/>
+        <w:sz w:val="20"/>
+      </w:rPr>
+    </w:lvl>
+    <w:lvl w:ilvl="2" w:tentative="1">
+      <w:start w:val="1"/>
+      <w:numFmt w:val="bullet"/>
+      <w:lvlText w:val=""/>
+      <w:lvlJc w:val="left"/>
+      <w:pPr>
+        <w:tabs>
+          <w:tab w:val="num" w:pos="2160"/>
+        </w:tabs>
+        <w:ind w:left="2160" w:hanging="360"/>
+      </w:pPr>
+      <w:rPr>
+        <w:rFonts w:ascii="Wingdings" w:hAnsi="Wingdings" w:hint="default"/>
+        <w:sz w:val="20"/>
+      </w:rPr>
+    </w:lvl>
+    <w:lvl w:ilvl="3" w:tentative="1">
+      <w:start w:val="1"/>
+      <w:numFmt w:val="bullet"/>
+      <w:lvlText w:val=""/>
+      <w:lvlJc w:val="left"/>
+      <w:pPr>
+        <w:tabs>
+          <w:tab w:val="num" w:pos="2880"/>
+        </w:tabs>
+        <w:ind w:left="2880" w:hanging="360"/>
+      </w:pPr>
+      <w:rPr>
+        <w:rFonts w:ascii="Wingdings" w:hAnsi="Wingdings" w:hint="default"/>
+        <w:sz w:val="20"/>
+      </w:rPr>
+    </w:lvl>
+    <w:lvl w:ilvl="4" w:tentative="1">
+      <w:start w:val="1"/>
+      <w:numFmt w:val="bullet"/>
+      <w:lvlText w:val=""/>
+      <w:lvlJc w:val="left"/>
+      <w:pPr>
+        <w:tabs>
+          <w:tab w:val="num" w:pos="3600"/>
+        </w:tabs>
+        <w:ind w:left="3600" w:hanging="360"/>
+      </w:pPr>
+      <w:rPr>
+        <w:rFonts w:ascii="Wingdings" w:hAnsi="Wingdings" w:hint="default"/>
+        <w:sz w:val="20"/>
+      </w:rPr>
+    </w:lvl>
+    <w:lvl w:ilvl="5" w:tentative="1">
+      <w:start w:val="1"/>
+      <w:numFmt w:val="bullet"/>
+      <w:lvlText w:val=""/>
+      <w:lvlJc w:val="left"/>
+      <w:pPr>
+        <w:tabs>
+          <w:tab w:val="num" w:pos="4320"/>
+        </w:tabs>
+        <w:ind w:left="4320" w:hanging="360"/>
+      </w:pPr>
+      <w:rPr>
+        <w:rFonts w:ascii="Wingdings" w:hAnsi="Wingdings" w:hint="default"/>
+        <w:sz w:val="20"/>
+      </w:rPr>
+    </w:lvl>
+    <w:lvl w:ilvl="6" w:tentative="1">
+      <w:start w:val="1"/>
+      <w:numFmt w:val="bullet"/>
+      <w:lvlText w:val=""/>
+      <w:lvlJc w:val="left"/>
+      <w:pPr>
+        <w:tabs>
+          <w:tab w:val="num" w:pos="5040"/>
+        </w:tabs>
+        <w:ind w:left="5040" w:hanging="360"/>
+      </w:pPr>
+      <w:rPr>
+        <w:rFonts w:ascii="Wingdings" w:hAnsi="Wingdings" w:hint="default"/>
+        <w:sz w:val="20"/>
+      </w:rPr>
+    </w:lvl>
+    <w:lvl w:ilvl="7" w:tentative="1">
+      <w:start w:val="1"/>
+      <w:numFmt w:val="bullet"/>
+      <w:lvlText w:val=""/>
+      <w:lvlJc w:val="left"/>
+      <w:pPr>
+        <w:tabs>
+          <w:tab w:val="num" w:pos="5760"/>
+        </w:tabs>
+        <w:ind w:left="5760" w:hanging="360"/>
+      </w:pPr>
+      <w:rPr>
+        <w:rFonts w:ascii="Wingdings" w:hAnsi="Wingdings" w:hint="default"/>
+        <w:sz w:val="20"/>
+      </w:rPr>
+    </w:lvl>
+    <w:lvl w:ilvl="8" w:tentative="1">
+      <w:start w:val="1"/>
+      <w:numFmt w:val="bullet"/>
+      <w:lvlText w:val=""/>
+      <w:lvlJc w:val="left"/>
+      <w:pPr>
+        <w:tabs>
+          <w:tab w:val="num" w:pos="6480"/>
+        </w:tabs>
+        <w:ind w:left="6480" w:hanging="360"/>
+      </w:pPr>
+      <w:rPr>
+        <w:rFonts w:ascii="Wingdings" w:hAnsi="Wingdings" w:hint="default"/>
+        <w:sz w:val="20"/>
+      </w:rPr>
+    </w:lvl>
+  </w:abstractNum>
+  <w:abstractNum w:abstractNumId="13" w15:restartNumberingAfterBreak="0">
+    <w:nsid w:val="6A8E2869"/>
+    <w:multiLevelType w:val="multilevel"/>
+    <w:tmpl w:val="15FCB74E"/>
+    <w:lvl w:ilvl="0">
+      <w:start w:val="1"/>
+      <w:numFmt w:val="decimal"/>
+      <w:lvlText w:val="%1"/>
+      <w:lvlJc w:val="left"/>
+      <w:pPr>
+        <w:ind w:left="360" w:hanging="360"/>
+      </w:pPr>
+      <w:rPr>
+        <w:rFonts w:hint="default"/>
+      </w:rPr>
+    </w:lvl>
+    <w:lvl w:ilvl="1">
+      <w:start w:val="1"/>
+      <w:numFmt w:val="decimal"/>
+      <w:lvlText w:val="%1.%2"/>
+      <w:lvlJc w:val="left"/>
+      <w:pPr>
+        <w:ind w:left="360" w:hanging="360"/>
+      </w:pPr>
+      <w:rPr>
+        <w:rFonts w:hint="default"/>
+      </w:rPr>
+    </w:lvl>
+    <w:lvl w:ilvl="2">
+      <w:start w:val="1"/>
+      <w:numFmt w:val="decimal"/>
+      <w:lvlText w:val="%1.%2.%3"/>
+      <w:lvlJc w:val="left"/>
+      <w:pPr>
+        <w:ind w:left="720" w:hanging="720"/>
+      </w:pPr>
+      <w:rPr>
+        <w:rFonts w:hint="default"/>
+      </w:rPr>
+    </w:lvl>
+    <w:lvl w:ilvl="3">
+      <w:start w:val="1"/>
+      <w:numFmt w:val="decimal"/>
+      <w:lvlText w:val="%1.%2.%3.%4"/>
+      <w:lvlJc w:val="left"/>
+      <w:pPr>
+        <w:ind w:left="720" w:hanging="720"/>
+      </w:pPr>
+      <w:rPr>
+        <w:rFonts w:hint="default"/>
+      </w:rPr>
+    </w:lvl>
+    <w:lvl w:ilvl="4">
+      <w:start w:val="1"/>
+      <w:numFmt w:val="decimal"/>
+      <w:lvlText w:val="%1.%2.%3.%4.%5"/>
+      <w:lvlJc w:val="left"/>
+      <w:pPr>
+        <w:ind w:left="1080" w:hanging="1080"/>
+      </w:pPr>
+      <w:rPr>
+        <w:rFonts w:hint="default"/>
+      </w:rPr>
+    </w:lvl>
+    <w:lvl w:ilvl="5">
+      <w:start w:val="1"/>
+      <w:numFmt w:val="decimal"/>
+      <w:lvlText w:val="%1.%2.%3.%4.%5.%6"/>
+      <w:lvlJc w:val="left"/>
+      <w:pPr>
+        <w:ind w:left="1080" w:hanging="1080"/>
+      </w:pPr>
+      <w:rPr>
+        <w:rFonts w:hint="default"/>
+      </w:rPr>
+    </w:lvl>
+    <w:lvl w:ilvl="6">
+      <w:start w:val="1"/>
+      <w:numFmt w:val="decimal"/>
+      <w:lvlText w:val="%1.%2.%3.%4.%5.%6.%7"/>
+      <w:lvlJc w:val="left"/>
+      <w:pPr>
+        <w:ind w:left="1440" w:hanging="1440"/>
+      </w:pPr>
+      <w:rPr>
+        <w:rFonts w:hint="default"/>
+      </w:rPr>
+    </w:lvl>
+    <w:lvl w:ilvl="7">
+      <w:start w:val="1"/>
+      <w:numFmt w:val="decimal"/>
+      <w:lvlText w:val="%1.%2.%3.%4.%5.%6.%7.%8"/>
+      <w:lvlJc w:val="left"/>
+      <w:pPr>
+        <w:ind w:left="1440" w:hanging="1440"/>
+      </w:pPr>
+      <w:rPr>
+        <w:rFonts w:hint="default"/>
+      </w:rPr>
+    </w:lvl>
+    <w:lvl w:ilvl="8">
+      <w:start w:val="1"/>
+      <w:numFmt w:val="decimal"/>
+      <w:lvlText w:val="%1.%2.%3.%4.%5.%6.%7.%8.%9"/>
+      <w:lvlJc w:val="left"/>
+      <w:pPr>
+        <w:ind w:left="1800" w:hanging="1800"/>
+      </w:pPr>
+      <w:rPr>
+        <w:rFonts w:hint="default"/>
+      </w:rPr>
+    </w:lvl>
+  </w:abstractNum>
+  <w:abstractNum w:abstractNumId="14" w15:restartNumberingAfterBreak="0">
     <w:nsid w:val="6E422694"/>
     <w:multiLevelType w:val="hybridMultilevel"/>
     <w:tmpl w:val="B2502630"/>
@@ -5473,7 +6960,7 @@
       </w:pPr>
     </w:lvl>
   </w:abstractNum>
-  <w:abstractNum w:abstractNumId="12" w15:restartNumberingAfterBreak="0">
+  <w:abstractNum w:abstractNumId="15" w15:restartNumberingAfterBreak="0">
     <w:nsid w:val="6E5A33EC"/>
     <w:multiLevelType w:val="hybridMultilevel"/>
     <w:tmpl w:val="1076BDEE"/>
@@ -5562,7 +7049,96 @@
       </w:pPr>
     </w:lvl>
   </w:abstractNum>
-  <w:abstractNum w:abstractNumId="13" w15:restartNumberingAfterBreak="0">
+  <w:abstractNum w:abstractNumId="16" w15:restartNumberingAfterBreak="0">
+    <w:nsid w:val="6EF32397"/>
+    <w:multiLevelType w:val="hybridMultilevel"/>
+    <w:tmpl w:val="26B8C8E2"/>
+    <w:lvl w:ilvl="0" w:tplc="0809000F">
+      <w:start w:val="1"/>
+      <w:numFmt w:val="decimal"/>
+      <w:lvlText w:val="%1."/>
+      <w:lvlJc w:val="left"/>
+      <w:pPr>
+        <w:ind w:left="720" w:hanging="360"/>
+      </w:pPr>
+      <w:rPr>
+        <w:rFonts w:hint="default"/>
+      </w:rPr>
+    </w:lvl>
+    <w:lvl w:ilvl="1" w:tplc="08090019" w:tentative="1">
+      <w:start w:val="1"/>
+      <w:numFmt w:val="lowerLetter"/>
+      <w:lvlText w:val="%2."/>
+      <w:lvlJc w:val="left"/>
+      <w:pPr>
+        <w:ind w:left="1440" w:hanging="360"/>
+      </w:pPr>
+    </w:lvl>
+    <w:lvl w:ilvl="2" w:tplc="0809001B" w:tentative="1">
+      <w:start w:val="1"/>
+      <w:numFmt w:val="lowerRoman"/>
+      <w:lvlText w:val="%3."/>
+      <w:lvlJc w:val="right"/>
+      <w:pPr>
+        <w:ind w:left="2160" w:hanging="180"/>
+      </w:pPr>
+    </w:lvl>
+    <w:lvl w:ilvl="3" w:tplc="0809000F" w:tentative="1">
+      <w:start w:val="1"/>
+      <w:numFmt w:val="decimal"/>
+      <w:lvlText w:val="%4."/>
+      <w:lvlJc w:val="left"/>
+      <w:pPr>
+        <w:ind w:left="2880" w:hanging="360"/>
+      </w:pPr>
+    </w:lvl>
+    <w:lvl w:ilvl="4" w:tplc="08090019" w:tentative="1">
+      <w:start w:val="1"/>
+      <w:numFmt w:val="lowerLetter"/>
+      <w:lvlText w:val="%5."/>
+      <w:lvlJc w:val="left"/>
+      <w:pPr>
+        <w:ind w:left="3600" w:hanging="360"/>
+      </w:pPr>
+    </w:lvl>
+    <w:lvl w:ilvl="5" w:tplc="0809001B" w:tentative="1">
+      <w:start w:val="1"/>
+      <w:numFmt w:val="lowerRoman"/>
+      <w:lvlText w:val="%6."/>
+      <w:lvlJc w:val="right"/>
+      <w:pPr>
+        <w:ind w:left="4320" w:hanging="180"/>
+      </w:pPr>
+    </w:lvl>
+    <w:lvl w:ilvl="6" w:tplc="0809000F" w:tentative="1">
+      <w:start w:val="1"/>
+      <w:numFmt w:val="decimal"/>
+      <w:lvlText w:val="%7."/>
+      <w:lvlJc w:val="left"/>
+      <w:pPr>
+        <w:ind w:left="5040" w:hanging="360"/>
+      </w:pPr>
+    </w:lvl>
+    <w:lvl w:ilvl="7" w:tplc="08090019" w:tentative="1">
+      <w:start w:val="1"/>
+      <w:numFmt w:val="lowerLetter"/>
+      <w:lvlText w:val="%8."/>
+      <w:lvlJc w:val="left"/>
+      <w:pPr>
+        <w:ind w:left="5760" w:hanging="360"/>
+      </w:pPr>
+    </w:lvl>
+    <w:lvl w:ilvl="8" w:tplc="0809001B" w:tentative="1">
+      <w:start w:val="1"/>
+      <w:numFmt w:val="lowerRoman"/>
+      <w:lvlText w:val="%9."/>
+      <w:lvlJc w:val="right"/>
+      <w:pPr>
+        <w:ind w:left="6480" w:hanging="180"/>
+      </w:pPr>
+    </w:lvl>
+  </w:abstractNum>
+  <w:abstractNum w:abstractNumId="17" w15:restartNumberingAfterBreak="0">
     <w:nsid w:val="7F006540"/>
     <w:multiLevelType w:val="multilevel"/>
     <w:tmpl w:val="122EF47E"/>
@@ -5684,7 +7260,7 @@
     <w:abstractNumId w:val="0"/>
   </w:num>
   <w:num w:numId="2">
-    <w:abstractNumId w:val="11"/>
+    <w:abstractNumId w:val="14"/>
   </w:num>
   <w:num w:numId="3">
     <w:abstractNumId w:val="2"/>
@@ -5693,40 +7269,52 @@
     <w:abstractNumId w:val="3"/>
   </w:num>
   <w:num w:numId="5">
+    <w:abstractNumId w:val="11"/>
+  </w:num>
+  <w:num w:numId="6">
+    <w:abstractNumId w:val="8"/>
+  </w:num>
+  <w:num w:numId="7">
+    <w:abstractNumId w:val="6"/>
+  </w:num>
+  <w:num w:numId="8">
     <w:abstractNumId w:val="10"/>
   </w:num>
-  <w:num w:numId="6">
-    <w:abstractNumId w:val="7"/>
+  <w:num w:numId="9">
+    <w:abstractNumId w:val="9"/>
   </w:num>
-  <w:num w:numId="7">
+  <w:num w:numId="10">
+    <w:abstractNumId w:val="15"/>
+  </w:num>
+  <w:num w:numId="11">
     <w:abstractNumId w:val="5"/>
   </w:num>
-  <w:num w:numId="8">
-    <w:abstractNumId w:val="9"/>
-  </w:num>
-  <w:num w:numId="9">
-    <w:abstractNumId w:val="8"/>
-  </w:num>
-  <w:num w:numId="10">
-    <w:abstractNumId w:val="12"/>
-  </w:num>
-  <w:num w:numId="11">
-    <w:abstractNumId w:val="4"/>
-  </w:num>
   <w:num w:numId="12">
-    <w:abstractNumId w:val="13"/>
+    <w:abstractNumId w:val="17"/>
   </w:num>
   <w:num w:numId="13">
     <w:abstractNumId w:val="1"/>
   </w:num>
   <w:num w:numId="14">
-    <w:abstractNumId w:val="6"/>
+    <w:abstractNumId w:val="7"/>
+  </w:num>
+  <w:num w:numId="15">
+    <w:abstractNumId w:val="12"/>
+  </w:num>
+  <w:num w:numId="16">
+    <w:abstractNumId w:val="4"/>
+  </w:num>
+  <w:num w:numId="17">
+    <w:abstractNumId w:val="16"/>
+  </w:num>
+  <w:num w:numId="18">
+    <w:abstractNumId w:val="13"/>
   </w:num>
 </w:numbering>
 </file>
 
 <file path=word/styles.xml><?xml version="1.0" encoding="utf-8"?>
-<w:styles xmlns:mc="http://schemas.openxmlformats.org/markup-compatibility/2006" xmlns:r="http://schemas.openxmlformats.org/officeDocument/2006/relationships" xmlns:w="http://schemas.openxmlformats.org/wordprocessingml/2006/main" xmlns:w14="http://schemas.microsoft.com/office/word/2010/wordml" xmlns:w15="http://schemas.microsoft.com/office/word/2012/wordml" xmlns:w16cid="http://schemas.microsoft.com/office/word/2016/wordml/cid" xmlns:w16se="http://schemas.microsoft.com/office/word/2015/wordml/symex" mc:Ignorable="w14 w15 w16se w16cid">
+<w:styles xmlns:mc="http://schemas.openxmlformats.org/markup-compatibility/2006" xmlns:r="http://schemas.openxmlformats.org/officeDocument/2006/relationships" xmlns:w="http://schemas.openxmlformats.org/wordprocessingml/2006/main" xmlns:w14="http://schemas.microsoft.com/office/word/2010/wordml" xmlns:w15="http://schemas.microsoft.com/office/word/2012/wordml" xmlns:w16se="http://schemas.microsoft.com/office/word/2015/wordml/symex" mc:Ignorable="w14 w15 w16se">
   <w:docDefaults>
     <w:rPrDefault>
       <w:rPr>
@@ -5742,7 +7330,7 @@
       </w:pPr>
     </w:pPrDefault>
   </w:docDefaults>
-  <w:latentStyles w:defLockedState="0" w:defUIPriority="99" w:defSemiHidden="0" w:defUnhideWhenUsed="0" w:defQFormat="0" w:count="375">
+  <w:latentStyles w:defLockedState="0" w:defUIPriority="99" w:defSemiHidden="0" w:defUnhideWhenUsed="0" w:defQFormat="0" w:count="371">
     <w:lsdException w:name="Normal" w:uiPriority="0" w:qFormat="1"/>
     <w:lsdException w:name="heading 1" w:uiPriority="0" w:qFormat="1"/>
     <w:lsdException w:name="heading 2" w:semiHidden="1" w:uiPriority="0" w:unhideWhenUsed="1" w:qFormat="1"/>
@@ -6114,10 +7702,6 @@
     <w:lsdException w:name="List Table 5 Dark Accent 6" w:uiPriority="50"/>
     <w:lsdException w:name="List Table 6 Colorful Accent 6" w:uiPriority="51"/>
     <w:lsdException w:name="List Table 7 Colorful Accent 6" w:uiPriority="52"/>
-    <w:lsdException w:name="Mention" w:semiHidden="1" w:unhideWhenUsed="1"/>
-    <w:lsdException w:name="Smart Hyperlink" w:semiHidden="1" w:unhideWhenUsed="1"/>
-    <w:lsdException w:name="Hashtag" w:semiHidden="1" w:unhideWhenUsed="1"/>
-    <w:lsdException w:name="Unresolved Mention" w:semiHidden="1" w:unhideWhenUsed="1"/>
   </w:latentStyles>
   <w:style w:type="paragraph" w:default="1" w:styleId="Normal">
     <w:name w:val="Normal"/>
@@ -6651,6 +8235,34 @@
       <w:contextualSpacing/>
     </w:pPr>
   </w:style>
+  <w:style w:type="paragraph" w:styleId="NormalWeb">
+    <w:name w:val="Normal (Web)"/>
+    <w:basedOn w:val="Normal"/>
+    <w:uiPriority w:val="99"/>
+    <w:semiHidden/>
+    <w:unhideWhenUsed/>
+    <w:rsid w:val="007F604D"/>
+    <w:pPr>
+      <w:widowControl/>
+      <w:spacing w:before="100" w:beforeAutospacing="1" w:after="100" w:afterAutospacing="1" w:line="240" w:lineRule="auto"/>
+    </w:pPr>
+    <w:rPr>
+      <w:sz w:val="24"/>
+      <w:szCs w:val="24"/>
+      <w:lang w:val="en-GB" w:eastAsia="en-GB"/>
+    </w:rPr>
+  </w:style>
+  <w:style w:type="character" w:styleId="Hyperlink">
+    <w:name w:val="Hyperlink"/>
+    <w:basedOn w:val="DefaultParagraphFont"/>
+    <w:uiPriority w:val="99"/>
+    <w:unhideWhenUsed/>
+    <w:rsid w:val="00F66C52"/>
+    <w:rPr>
+      <w:color w:val="0000FF" w:themeColor="hyperlink"/>
+      <w:u w:val="single"/>
+    </w:rPr>
+  </w:style>
 </w:styles>
 </file>
 
@@ -6935,4 +8547,16 @@
   <a:objectDefaults/>
   <a:extraClrSchemeLst/>
 </a:theme>
+</file>
+
+<file path=customXml/item1.xml><?xml version="1.0" encoding="utf-8"?>
+<b:Sources xmlns:b="http://schemas.openxmlformats.org/officeDocument/2006/bibliography" xmlns="http://schemas.openxmlformats.org/officeDocument/2006/bibliography" SelectedStyle="\APASixthEditionOfficeOnline.xsl" StyleName="APA" Version="6"/>
+</file>
+
+<file path=customXml/itemProps1.xml><?xml version="1.0" encoding="utf-8"?>
+<ds:datastoreItem xmlns:ds="http://schemas.openxmlformats.org/officeDocument/2006/customXml" ds:itemID="{AC36ED39-D81D-4F25-85C5-A9BAF7F71CC8}">
+  <ds:schemaRefs>
+    <ds:schemaRef ds:uri="http://schemas.openxmlformats.org/officeDocument/2006/bibliography"/>
+  </ds:schemaRefs>
+</ds:datastoreItem>
 </file>
</xml_diff>